<commit_message>
* changed title list
</commit_message>
<xml_diff>
--- a/docs/Отчет.docx
+++ b/docs/Отчет.docx
@@ -51,36 +51,28 @@
       </w:pPr>
     </w:p>
     <w:p>
-      <w:pPr>
-        <w:jc w:val="center"/>
-      </w:pPr>
+      <w:r>
+        <w:t>Институт кибернетики</w:t>
+      </w:r>
     </w:p>
     <w:p>
-      <w:pPr>
-        <w:jc w:val="center"/>
-      </w:pPr>
-      <w:r>
-        <w:t>Институт кибернетики</w:t>
+      <w:r>
+        <w:t>Направление 09</w:t>
+      </w:r>
+      <w:r>
+        <w:t xml:space="preserve">.04.01 </w:t>
+      </w:r>
+      <w:r>
+        <w:t>«</w:t>
+      </w:r>
+      <w:r>
+        <w:t>Информатика и вычислительная техника</w:t>
+      </w:r>
+      <w:r>
+        <w:t>»</w:t>
       </w:r>
     </w:p>
     <w:p>
-      <w:pPr>
-        <w:jc w:val="center"/>
-      </w:pPr>
-      <w:r>
-        <w:t>Направление 09</w:t>
-      </w:r>
-      <w:r>
-        <w:t xml:space="preserve">.04.01 </w:t>
-      </w:r>
-      <w:r>
-        <w:t>Информатика и вычислительная техника</w:t>
-      </w:r>
-    </w:p>
-    <w:p>
-      <w:pPr>
-        <w:jc w:val="center"/>
-      </w:pPr>
       <w:r>
         <w:t>Кафедра автоматики и компьютерных систем (АИКС)</w:t>
       </w:r>
@@ -96,8 +88,11 @@
     </w:p>
     <w:p>
       <w:pPr>
+        <w:jc w:val="center"/>
         <w:rPr>
-          <w:sz w:val="24"/>
+          <w:bCs/>
+          <w:iCs/>
+          <w:szCs w:val="24"/>
         </w:rPr>
       </w:pPr>
     </w:p>
@@ -106,7 +101,26 @@
         <w:jc w:val="center"/>
       </w:pPr>
       <w:r>
-        <w:t>Отчет по лабораторной работе №1</w:t>
+        <w:rPr>
+          <w:bCs/>
+          <w:iCs/>
+          <w:szCs w:val="24"/>
+        </w:rPr>
+        <w:t>ПО ДИСЦИПЛИНЕ «</w:t>
+      </w:r>
+      <w:r>
+        <w:t>ТЕХНОЛОГИЯ РАЗРАБОТКИ ПРОГРАММНОГО ОБЕСПЕЧЕНИЯ</w:t>
+      </w:r>
+      <w:r>
+        <w:t>»</w:t>
+      </w:r>
+    </w:p>
+    <w:p>
+      <w:pPr>
+        <w:jc w:val="center"/>
+      </w:pPr>
+      <w:r>
+        <w:t>Пояснительная записка</w:t>
       </w:r>
     </w:p>
     <w:p>
@@ -131,101 +145,272 @@
       </w:pPr>
     </w:p>
     <w:p>
-      <w:pPr>
-        <w:ind w:left="6096"/>
-      </w:pPr>
-      <w:r>
-        <w:t xml:space="preserve">Студент гр. </w:t>
-      </w:r>
-      <w:r>
-        <w:t>8ВМ71</w:t>
+      <w:r>
+        <w:t>С</w:t>
+      </w:r>
+      <w:r>
+        <w:t xml:space="preserve">тудент гр. </w:t>
+      </w:r>
+      <w:r>
+        <w:t xml:space="preserve">8ВМ71 </w:t>
+      </w:r>
+      <w:r>
+        <w:tab/>
+      </w:r>
+      <w:r>
+        <w:tab/>
+        <w:t>___</w:t>
+      </w:r>
+      <w:r>
+        <w:t>_________</w:t>
+      </w:r>
+      <w:r>
+        <w:t>________</w:t>
+      </w:r>
+      <w:r>
+        <w:tab/>
+      </w:r>
+      <w:r>
+        <w:tab/>
+      </w:r>
+      <w:r>
+        <w:t>Ю.</w:t>
+      </w:r>
+      <w:r>
+        <w:t xml:space="preserve"> Ю.</w:t>
+      </w:r>
+      <w:r>
+        <w:t xml:space="preserve"> Ибетуллов</w:t>
       </w:r>
     </w:p>
     <w:p>
-      <w:pPr>
-        <w:ind w:left="6096"/>
-      </w:pPr>
-      <w:r>
-        <w:t>_________ Ю.</w:t>
-      </w:r>
-      <w:r>
-        <w:t xml:space="preserve"> Ю.</w:t>
-      </w:r>
-      <w:r>
-        <w:t xml:space="preserve"> Ибетуллов</w:t>
+      <w:r>
+        <w:t>С</w:t>
+      </w:r>
+      <w:r>
+        <w:t xml:space="preserve">тудент гр. </w:t>
+      </w:r>
+      <w:r>
+        <w:t xml:space="preserve">8ВМ71 </w:t>
+      </w:r>
+      <w:r>
+        <w:tab/>
+      </w:r>
+      <w:r>
+        <w:tab/>
+        <w:t>___</w:t>
+      </w:r>
+      <w:r>
+        <w:t>_________</w:t>
+      </w:r>
+      <w:r>
+        <w:t>________</w:t>
+      </w:r>
+      <w:r>
+        <w:tab/>
+      </w:r>
+      <w:r>
+        <w:tab/>
+      </w:r>
+      <w:r>
+        <w:t>И</w:t>
+      </w:r>
+      <w:r>
+        <w:t>.</w:t>
+      </w:r>
+      <w:r>
+        <w:t xml:space="preserve"> </w:t>
+      </w:r>
+      <w:r>
+        <w:rPr>
+          <w:highlight w:val="red"/>
+        </w:rPr>
+        <w:t>И</w:t>
+      </w:r>
+      <w:r>
+        <w:rPr>
+          <w:highlight w:val="red"/>
+        </w:rPr>
+        <w:t>.</w:t>
+      </w:r>
+      <w:r>
+        <w:t xml:space="preserve"> </w:t>
+      </w:r>
+      <w:r>
+        <w:t>Пономарев</w:t>
       </w:r>
     </w:p>
     <w:p>
-      <w:pPr>
-        <w:ind w:left="6096"/>
-      </w:pPr>
-      <w:r>
-        <w:t>«___» _________ 2017 г.</w:t>
+      <w:r>
+        <w:t>С</w:t>
+      </w:r>
+      <w:r>
+        <w:t xml:space="preserve">тудент гр. </w:t>
+      </w:r>
+      <w:r>
+        <w:t xml:space="preserve">8ВМ71 </w:t>
+      </w:r>
+      <w:r>
+        <w:tab/>
+      </w:r>
+      <w:r>
+        <w:tab/>
+        <w:t>___</w:t>
+      </w:r>
+      <w:r>
+        <w:t>_________</w:t>
+      </w:r>
+      <w:r>
+        <w:t>________</w:t>
+      </w:r>
+      <w:r>
+        <w:tab/>
+      </w:r>
+      <w:r>
+        <w:tab/>
+      </w:r>
+      <w:r>
+        <w:t>О</w:t>
+      </w:r>
+      <w:r>
+        <w:t>.</w:t>
+      </w:r>
+      <w:r>
+        <w:t xml:space="preserve"> А</w:t>
+      </w:r>
+      <w:r>
+        <w:t>.</w:t>
+      </w:r>
+      <w:r>
+        <w:t xml:space="preserve"> </w:t>
+      </w:r>
+      <w:r>
+        <w:t>Рачкован</w:t>
       </w:r>
     </w:p>
     <w:p>
-      <w:pPr>
-        <w:ind w:left="6096"/>
-        <w:jc w:val="right"/>
-      </w:pPr>
+      <w:r>
+        <w:t>С</w:t>
+      </w:r>
+      <w:r>
+        <w:t xml:space="preserve">тудент гр. </w:t>
+      </w:r>
+      <w:r>
+        <w:t xml:space="preserve">8ВМ71 </w:t>
+      </w:r>
+      <w:r>
+        <w:tab/>
+      </w:r>
+      <w:r>
+        <w:tab/>
+        <w:t>___</w:t>
+      </w:r>
+      <w:r>
+        <w:t>_________</w:t>
+      </w:r>
+      <w:r>
+        <w:t>________</w:t>
+      </w:r>
+      <w:r>
+        <w:tab/>
+      </w:r>
+      <w:r>
+        <w:tab/>
+      </w:r>
+      <w:r>
+        <w:t>С</w:t>
+      </w:r>
+      <w:r>
+        <w:t>.</w:t>
+      </w:r>
+      <w:r>
+        <w:t xml:space="preserve"> А</w:t>
+      </w:r>
+      <w:r>
+        <w:t>.</w:t>
+      </w:r>
+      <w:r>
+        <w:t xml:space="preserve"> </w:t>
+      </w:r>
+      <w:r>
+        <w:t>Черных</w:t>
+      </w:r>
     </w:p>
     <w:p>
       <w:pPr>
-        <w:ind w:left="6096"/>
-        <w:jc w:val="right"/>
-      </w:pPr>
+        <w:ind w:left="2836" w:firstLine="709"/>
+      </w:pPr>
+      <w:r>
+        <w:t>«___» _________ 2017 г.</w:t>
+      </w:r>
+    </w:p>
+    <w:p/>
+    <w:p>
+      <w:r>
+        <w:t>Руководитель</w:t>
+      </w:r>
+      <w:r>
+        <w:t>:</w:t>
+      </w:r>
     </w:p>
     <w:p>
-      <w:pPr>
-        <w:ind w:left="6096"/>
-      </w:pPr>
-      <w:r>
-        <w:t>Проверил:</w:t>
-      </w:r>
+      <w:proofErr w:type="spellStart"/>
+      <w:r>
+        <w:t>Инж</w:t>
+      </w:r>
+      <w:proofErr w:type="spellEnd"/>
+      <w:r>
+        <w:t>. кафедры ПИ</w:t>
+      </w:r>
+      <w:r>
+        <w:t xml:space="preserve"> </w:t>
+      </w:r>
+      <w:r>
+        <w:tab/>
+      </w:r>
+      <w:r>
+        <w:tab/>
+        <w:t>___</w:t>
+      </w:r>
+      <w:r>
+        <w:t>_________</w:t>
+      </w:r>
+      <w:r>
+        <w:t>________</w:t>
+      </w:r>
+      <w:r>
+        <w:tab/>
+        <w:t xml:space="preserve"> </w:t>
+      </w:r>
+      <w:r>
+        <w:tab/>
+        <w:t>Д. Н</w:t>
+      </w:r>
+      <w:r>
+        <w:t xml:space="preserve">. </w:t>
+      </w:r>
+      <w:proofErr w:type="spellStart"/>
+      <w:r>
+        <w:t>Лайком</w:t>
+      </w:r>
+      <w:proofErr w:type="spellEnd"/>
     </w:p>
     <w:p>
-      <w:pPr>
-        <w:ind w:left="6096"/>
-      </w:pPr>
-      <w:r>
-        <w:t>К</w:t>
-      </w:r>
-      <w:r>
-        <w:t xml:space="preserve">анд. физ.-мат. </w:t>
-      </w:r>
-      <w:r>
-        <w:t>н</w:t>
-      </w:r>
-      <w:r>
-        <w:t>аук</w:t>
-      </w:r>
-      <w:r>
-        <w:t xml:space="preserve">, Доцент кафедры ИСТ </w:t>
-      </w:r>
-    </w:p>
-    <w:p>
-      <w:pPr>
-        <w:ind w:left="6096"/>
-      </w:pPr>
-      <w:r>
-        <w:t>____________В. И</w:t>
-      </w:r>
-      <w:r>
-        <w:t xml:space="preserve">. </w:t>
-      </w:r>
-      <w:proofErr w:type="spellStart"/>
-      <w:r>
-        <w:t>Рейзлин</w:t>
-      </w:r>
-      <w:proofErr w:type="spellEnd"/>
-      <w:r>
-        <w:t> </w:t>
-      </w:r>
-    </w:p>
-    <w:p>
-      <w:pPr>
-        <w:ind w:left="6096"/>
-      </w:pPr>
+      <w:r>
+        <w:tab/>
+      </w:r>
+      <w:r>
+        <w:tab/>
+      </w:r>
+      <w:r>
+        <w:tab/>
+      </w:r>
+      <w:r>
+        <w:tab/>
+      </w:r>
+      <w:r>
+        <w:tab/>
+      </w:r>
       <w:r>
         <w:t>«___» _________ 2017 г.</w:t>
       </w:r>
@@ -242,10 +427,335 @@
         <w:br w:type="page"/>
       </w:r>
     </w:p>
+    <w:sdt>
+      <w:sdtPr>
+        <w:id w:val="-1334070861"/>
+        <w:docPartObj>
+          <w:docPartGallery w:val="Table of Contents"/>
+          <w:docPartUnique/>
+        </w:docPartObj>
+      </w:sdtPr>
+      <w:sdtEndPr>
+        <w:rPr>
+          <w:b/>
+          <w:bCs/>
+          <w:color w:val="auto"/>
+          <w:shd w:val="clear" w:color="auto" w:fill="auto"/>
+        </w:rPr>
+      </w:sdtEndPr>
+      <w:sdtContent>
+        <w:p>
+          <w:pPr>
+            <w:pStyle w:val="af8"/>
+            <w:jc w:val="center"/>
+            <w:rPr>
+              <w:b/>
+            </w:rPr>
+          </w:pPr>
+          <w:r>
+            <w:rPr>
+              <w:b/>
+            </w:rPr>
+            <w:t>Оглавление</w:t>
+          </w:r>
+        </w:p>
+        <w:p>
+          <w:pPr>
+            <w:pStyle w:val="11"/>
+            <w:rPr>
+              <w:rFonts w:asciiTheme="minorHAnsi" w:eastAsiaTheme="minorEastAsia" w:hAnsiTheme="minorHAnsi" w:cstheme="minorBidi"/>
+              <w:noProof/>
+              <w:sz w:val="22"/>
+              <w:szCs w:val="22"/>
+              <w:lang w:eastAsia="ru-RU"/>
+            </w:rPr>
+          </w:pPr>
+          <w:r>
+            <w:fldChar w:fldCharType="begin"/>
+          </w:r>
+          <w:r>
+            <w:instrText xml:space="preserve"> TOC \o "1-3" \h \z \u </w:instrText>
+          </w:r>
+          <w:r>
+            <w:fldChar w:fldCharType="separate"/>
+          </w:r>
+          <w:hyperlink w:anchor="_Toc500377279" w:history="1">
+            <w:r>
+              <w:rPr>
+                <w:rStyle w:val="a5"/>
+                <w:noProof/>
+              </w:rPr>
+              <w:t>1</w:t>
+            </w:r>
+            <w:r>
+              <w:rPr>
+                <w:rFonts w:asciiTheme="minorHAnsi" w:eastAsiaTheme="minorEastAsia" w:hAnsiTheme="minorHAnsi" w:cstheme="minorBidi"/>
+                <w:noProof/>
+                <w:sz w:val="22"/>
+                <w:szCs w:val="22"/>
+                <w:lang w:eastAsia="ru-RU"/>
+              </w:rPr>
+              <w:tab/>
+            </w:r>
+            <w:r>
+              <w:rPr>
+                <w:rStyle w:val="a5"/>
+                <w:noProof/>
+              </w:rPr>
+              <w:t>Введение</w:t>
+            </w:r>
+            <w:r>
+              <w:rPr>
+                <w:noProof/>
+                <w:webHidden/>
+              </w:rPr>
+              <w:tab/>
+            </w:r>
+            <w:r>
+              <w:rPr>
+                <w:noProof/>
+                <w:webHidden/>
+              </w:rPr>
+              <w:fldChar w:fldCharType="begin"/>
+            </w:r>
+            <w:r>
+              <w:rPr>
+                <w:noProof/>
+                <w:webHidden/>
+              </w:rPr>
+              <w:instrText xml:space="preserve"> PAGEREF _Toc500377279 \h </w:instrText>
+            </w:r>
+            <w:r>
+              <w:rPr>
+                <w:noProof/>
+                <w:webHidden/>
+              </w:rPr>
+            </w:r>
+            <w:r>
+              <w:rPr>
+                <w:noProof/>
+                <w:webHidden/>
+              </w:rPr>
+              <w:fldChar w:fldCharType="separate"/>
+            </w:r>
+            <w:r>
+              <w:rPr>
+                <w:noProof/>
+                <w:webHidden/>
+              </w:rPr>
+              <w:t>3</w:t>
+            </w:r>
+            <w:r>
+              <w:rPr>
+                <w:noProof/>
+                <w:webHidden/>
+              </w:rPr>
+              <w:fldChar w:fldCharType="end"/>
+            </w:r>
+          </w:hyperlink>
+        </w:p>
+        <w:p>
+          <w:pPr>
+            <w:pStyle w:val="11"/>
+            <w:rPr>
+              <w:rFonts w:asciiTheme="minorHAnsi" w:eastAsiaTheme="minorEastAsia" w:hAnsiTheme="minorHAnsi" w:cstheme="minorBidi"/>
+              <w:noProof/>
+              <w:sz w:val="22"/>
+              <w:szCs w:val="22"/>
+              <w:lang w:eastAsia="ru-RU"/>
+            </w:rPr>
+          </w:pPr>
+          <w:hyperlink w:anchor="_Toc500377280" w:history="1">
+            <w:r>
+              <w:rPr>
+                <w:rStyle w:val="a5"/>
+                <w:noProof/>
+              </w:rPr>
+              <w:t>2</w:t>
+            </w:r>
+            <w:r>
+              <w:rPr>
+                <w:rFonts w:asciiTheme="minorHAnsi" w:eastAsiaTheme="minorEastAsia" w:hAnsiTheme="minorHAnsi" w:cstheme="minorBidi"/>
+                <w:noProof/>
+                <w:sz w:val="22"/>
+                <w:szCs w:val="22"/>
+                <w:lang w:eastAsia="ru-RU"/>
+              </w:rPr>
+              <w:tab/>
+            </w:r>
+            <w:r>
+              <w:rPr>
+                <w:rStyle w:val="a5"/>
+                <w:noProof/>
+              </w:rPr>
+              <w:t>Заключение</w:t>
+            </w:r>
+            <w:r>
+              <w:rPr>
+                <w:noProof/>
+                <w:webHidden/>
+              </w:rPr>
+              <w:tab/>
+            </w:r>
+            <w:r>
+              <w:rPr>
+                <w:noProof/>
+                <w:webHidden/>
+              </w:rPr>
+              <w:fldChar w:fldCharType="begin"/>
+            </w:r>
+            <w:r>
+              <w:rPr>
+                <w:noProof/>
+                <w:webHidden/>
+              </w:rPr>
+              <w:instrText xml:space="preserve"> PAGEREF _Toc500377280 \h </w:instrText>
+            </w:r>
+            <w:r>
+              <w:rPr>
+                <w:noProof/>
+                <w:webHidden/>
+              </w:rPr>
+            </w:r>
+            <w:r>
+              <w:rPr>
+                <w:noProof/>
+                <w:webHidden/>
+              </w:rPr>
+              <w:fldChar w:fldCharType="separate"/>
+            </w:r>
+            <w:r>
+              <w:rPr>
+                <w:noProof/>
+                <w:webHidden/>
+              </w:rPr>
+              <w:t>4</w:t>
+            </w:r>
+            <w:r>
+              <w:rPr>
+                <w:noProof/>
+                <w:webHidden/>
+              </w:rPr>
+              <w:fldChar w:fldCharType="end"/>
+            </w:r>
+          </w:hyperlink>
+        </w:p>
+        <w:p>
+          <w:pPr>
+            <w:pStyle w:val="11"/>
+            <w:rPr>
+              <w:rFonts w:asciiTheme="minorHAnsi" w:eastAsiaTheme="minorEastAsia" w:hAnsiTheme="minorHAnsi" w:cstheme="minorBidi"/>
+              <w:noProof/>
+              <w:sz w:val="22"/>
+              <w:szCs w:val="22"/>
+              <w:lang w:eastAsia="ru-RU"/>
+            </w:rPr>
+          </w:pPr>
+          <w:hyperlink w:anchor="_Toc500377281" w:history="1">
+            <w:r>
+              <w:rPr>
+                <w:rStyle w:val="a5"/>
+                <w:noProof/>
+              </w:rPr>
+              <w:t>3</w:t>
+            </w:r>
+            <w:r>
+              <w:rPr>
+                <w:rFonts w:asciiTheme="minorHAnsi" w:eastAsiaTheme="minorEastAsia" w:hAnsiTheme="minorHAnsi" w:cstheme="minorBidi"/>
+                <w:noProof/>
+                <w:sz w:val="22"/>
+                <w:szCs w:val="22"/>
+                <w:lang w:eastAsia="ru-RU"/>
+              </w:rPr>
+              <w:tab/>
+            </w:r>
+            <w:r>
+              <w:rPr>
+                <w:rStyle w:val="a5"/>
+                <w:noProof/>
+              </w:rPr>
+              <w:t>Список использованных источников</w:t>
+            </w:r>
+            <w:r>
+              <w:rPr>
+                <w:noProof/>
+                <w:webHidden/>
+              </w:rPr>
+              <w:tab/>
+            </w:r>
+            <w:r>
+              <w:rPr>
+                <w:noProof/>
+                <w:webHidden/>
+              </w:rPr>
+              <w:fldChar w:fldCharType="begin"/>
+            </w:r>
+            <w:r>
+              <w:rPr>
+                <w:noProof/>
+                <w:webHidden/>
+              </w:rPr>
+              <w:instrText xml:space="preserve"> PAGEREF _Toc500377281 \h </w:instrText>
+            </w:r>
+            <w:r>
+              <w:rPr>
+                <w:noProof/>
+                <w:webHidden/>
+              </w:rPr>
+            </w:r>
+            <w:r>
+              <w:rPr>
+                <w:noProof/>
+                <w:webHidden/>
+              </w:rPr>
+              <w:fldChar w:fldCharType="separate"/>
+            </w:r>
+            <w:r>
+              <w:rPr>
+                <w:noProof/>
+                <w:webHidden/>
+              </w:rPr>
+              <w:t>5</w:t>
+            </w:r>
+            <w:r>
+              <w:rPr>
+                <w:noProof/>
+                <w:webHidden/>
+              </w:rPr>
+              <w:fldChar w:fldCharType="end"/>
+            </w:r>
+          </w:hyperlink>
+        </w:p>
+        <w:p>
+          <w:r>
+            <w:rPr>
+              <w:b/>
+              <w:bCs/>
+            </w:rPr>
+            <w:fldChar w:fldCharType="end"/>
+          </w:r>
+        </w:p>
+      </w:sdtContent>
+    </w:sdt>
     <w:p>
       <w:pPr>
+        <w:spacing w:after="160" w:line="259" w:lineRule="auto"/>
+        <w:rPr>
+          <w:rFonts w:eastAsiaTheme="majorEastAsia"/>
+          <w:b/>
+        </w:rPr>
+      </w:pPr>
+      <w:r>
+        <w:br w:type="page"/>
+      </w:r>
+      <w:bookmarkStart w:id="3" w:name="_GoBack"/>
+      <w:bookmarkEnd w:id="3"/>
+    </w:p>
+    <w:p>
+      <w:pPr>
         <w:pStyle w:val="1"/>
       </w:pPr>
+      <w:bookmarkStart w:id="4" w:name="_Toc500377279"/>
       <w:r>
         <w:lastRenderedPageBreak/>
         <w:t>Введение</w:t>
@@ -253,6 +763,7 @@
       <w:bookmarkEnd w:id="0"/>
       <w:bookmarkEnd w:id="1"/>
       <w:bookmarkEnd w:id="2"/>
+      <w:bookmarkEnd w:id="4"/>
     </w:p>
     <w:p>
       <w:pPr>
@@ -266,21 +777,21 @@
       <w:r>
         <w:br w:type="page"/>
       </w:r>
-      <w:bookmarkStart w:id="3" w:name="_GoBack"/>
-      <w:bookmarkEnd w:id="3"/>
     </w:p>
     <w:p>
       <w:pPr>
         <w:pStyle w:val="1"/>
       </w:pPr>
-      <w:bookmarkStart w:id="4" w:name="_Toc484949849"/>
-      <w:bookmarkStart w:id="5" w:name="_Toc485045617"/>
+      <w:bookmarkStart w:id="5" w:name="_Toc484949849"/>
+      <w:bookmarkStart w:id="6" w:name="_Toc485045617"/>
+      <w:bookmarkStart w:id="7" w:name="_Toc500377280"/>
       <w:r>
         <w:lastRenderedPageBreak/>
         <w:t>Заключение</w:t>
       </w:r>
-      <w:bookmarkEnd w:id="4"/>
       <w:bookmarkEnd w:id="5"/>
+      <w:bookmarkEnd w:id="6"/>
+      <w:bookmarkEnd w:id="7"/>
     </w:p>
     <w:p>
       <w:pPr>
@@ -313,14 +824,16 @@
       <w:pPr>
         <w:pStyle w:val="1"/>
       </w:pPr>
-      <w:bookmarkStart w:id="6" w:name="_Toc484949850"/>
-      <w:bookmarkStart w:id="7" w:name="_Toc485045618"/>
+      <w:bookmarkStart w:id="8" w:name="_Toc484949850"/>
+      <w:bookmarkStart w:id="9" w:name="_Toc485045618"/>
+      <w:bookmarkStart w:id="10" w:name="_Toc500377281"/>
       <w:r>
         <w:lastRenderedPageBreak/>
         <w:t>Список использованных источников</w:t>
       </w:r>
-      <w:bookmarkEnd w:id="6"/>
-      <w:bookmarkEnd w:id="7"/>
+      <w:bookmarkEnd w:id="8"/>
+      <w:bookmarkEnd w:id="9"/>
+      <w:bookmarkEnd w:id="10"/>
     </w:p>
     <w:p>
       <w:pPr>
@@ -334,8 +847,8 @@
         </w:tabs>
         <w:ind w:left="0" w:firstLine="851"/>
       </w:pPr>
-      <w:bookmarkStart w:id="8" w:name="_Ref484543526"/>
-      <w:bookmarkStart w:id="9" w:name="_Ref484861293"/>
+      <w:bookmarkStart w:id="11" w:name="_Ref484543526"/>
+      <w:bookmarkStart w:id="12" w:name="_Ref484861293"/>
       <w:r>
         <w:t xml:space="preserve">Пат. </w:t>
       </w:r>
@@ -353,8 +866,8 @@
       <w:r>
         <w:t>. – 17 с.</w:t>
       </w:r>
-      <w:bookmarkEnd w:id="8"/>
-      <w:bookmarkEnd w:id="9"/>
+      <w:bookmarkEnd w:id="11"/>
+      <w:bookmarkEnd w:id="12"/>
     </w:p>
     <w:p>
       <w:pPr>
@@ -372,7 +885,7 @@
           <w:lang w:eastAsia="ru-RU"/>
         </w:rPr>
       </w:pPr>
-      <w:bookmarkStart w:id="10" w:name="_Ref484801400"/>
+      <w:bookmarkStart w:id="13" w:name="_Ref484801400"/>
       <w:proofErr w:type="spellStart"/>
       <w:r>
         <w:t>Прата</w:t>
@@ -381,7 +894,7 @@
       <w:r>
         <w:t>, Стивен. - Язык программирования C++. Лекции и упражнения, 6-е изд.: Пер. с англ. — М.: ООО "И.Д. Вильяме", 2012. - 1248 с.</w:t>
       </w:r>
-      <w:bookmarkEnd w:id="10"/>
+      <w:bookmarkEnd w:id="13"/>
       <w:r>
         <w:rPr>
           <w:noProof/>
@@ -505,7 +1018,7 @@
           <w:rPr>
             <w:noProof/>
           </w:rPr>
-          <w:t>4</w:t>
+          <w:t>2</w:t>
         </w:r>
         <w:r>
           <w:fldChar w:fldCharType="end"/>
@@ -4425,7 +4938,7 @@
 </file>
 
 <file path=customXml/itemProps1.xml><?xml version="1.0" encoding="utf-8"?>
-<ds:datastoreItem xmlns:ds="http://schemas.openxmlformats.org/officeDocument/2006/customXml" ds:itemID="{4E9AC553-DC82-4AD0-A21E-C1D686C4140A}">
+<ds:datastoreItem xmlns:ds="http://schemas.openxmlformats.org/officeDocument/2006/customXml" ds:itemID="{FAEA45CE-5743-4265-93EA-E954512E306D}">
   <ds:schemaRefs>
     <ds:schemaRef ds:uri="http://schemas.openxmlformats.org/officeDocument/2006/bibliography"/>
   </ds:schemaRefs>

</xml_diff>

<commit_message>
* added necessary chapters
</commit_message>
<xml_diff>
--- a/docs/Отчет.docx
+++ b/docs/Отчет.docx
@@ -479,40 +479,23 @@
           <w:r>
             <w:fldChar w:fldCharType="separate"/>
           </w:r>
-          <w:hyperlink w:anchor="_Toc500377279" w:history="1">
+          <w:hyperlink w:anchor="_Toc500377484" w:history="1">
             <w:r>
               <w:rPr>
                 <w:rStyle w:val="a5"/>
                 <w:noProof/>
               </w:rPr>
-              <w:t>1</w:t>
-            </w:r>
-            <w:r>
-              <w:rPr>
-                <w:rFonts w:asciiTheme="minorHAnsi" w:eastAsiaTheme="minorEastAsia" w:hAnsiTheme="minorHAnsi" w:cstheme="minorBidi"/>
-                <w:noProof/>
-                <w:sz w:val="22"/>
-                <w:szCs w:val="22"/>
-                <w:lang w:eastAsia="ru-RU"/>
+              <w:t>Введение</w:t>
+            </w:r>
+            <w:r>
+              <w:rPr>
+                <w:noProof/>
+                <w:webHidden/>
               </w:rPr>
               <w:tab/>
             </w:r>
             <w:r>
               <w:rPr>
-                <w:rStyle w:val="a5"/>
-                <w:noProof/>
-              </w:rPr>
-              <w:t>Введение</w:t>
-            </w:r>
-            <w:r>
-              <w:rPr>
-                <w:noProof/>
-                <w:webHidden/>
-              </w:rPr>
-              <w:tab/>
-            </w:r>
-            <w:r>
-              <w:rPr>
                 <w:noProof/>
                 <w:webHidden/>
               </w:rPr>
@@ -523,7 +506,7 @@
                 <w:noProof/>
                 <w:webHidden/>
               </w:rPr>
-              <w:instrText xml:space="preserve"> PAGEREF _Toc500377279 \h </w:instrText>
+              <w:instrText xml:space="preserve"> PAGEREF _Toc500377484 \h </w:instrText>
             </w:r>
             <w:r>
               <w:rPr>
@@ -565,13 +548,13 @@
               <w:lang w:eastAsia="ru-RU"/>
             </w:rPr>
           </w:pPr>
-          <w:hyperlink w:anchor="_Toc500377280" w:history="1">
+          <w:hyperlink w:anchor="_Toc500377485" w:history="1">
             <w:r>
               <w:rPr>
                 <w:rStyle w:val="a5"/>
                 <w:noProof/>
               </w:rPr>
-              <w:t>2</w:t>
+              <w:t>1</w:t>
             </w:r>
             <w:r>
               <w:rPr>
@@ -588,7 +571,7 @@
                 <w:rStyle w:val="a5"/>
                 <w:noProof/>
               </w:rPr>
-              <w:t>Заключение</w:t>
+              <w:t>Требования к программе</w:t>
             </w:r>
             <w:r>
               <w:rPr>
@@ -609,7 +592,7 @@
                 <w:noProof/>
                 <w:webHidden/>
               </w:rPr>
-              <w:instrText xml:space="preserve"> PAGEREF _Toc500377280 \h </w:instrText>
+              <w:instrText xml:space="preserve"> PAGEREF _Toc500377485 \h </w:instrText>
             </w:r>
             <w:r>
               <w:rPr>
@@ -651,13 +634,13 @@
               <w:lang w:eastAsia="ru-RU"/>
             </w:rPr>
           </w:pPr>
-          <w:hyperlink w:anchor="_Toc500377281" w:history="1">
+          <w:hyperlink w:anchor="_Toc500377486" w:history="1">
             <w:r>
               <w:rPr>
                 <w:rStyle w:val="a5"/>
                 <w:noProof/>
               </w:rPr>
-              <w:t>3</w:t>
+              <w:t>2</w:t>
             </w:r>
             <w:r>
               <w:rPr>
@@ -674,6 +657,402 @@
                 <w:rStyle w:val="a5"/>
                 <w:noProof/>
               </w:rPr>
+              <w:t>Анализ</w:t>
+            </w:r>
+            <w:r>
+              <w:rPr>
+                <w:noProof/>
+                <w:webHidden/>
+              </w:rPr>
+              <w:tab/>
+            </w:r>
+            <w:r>
+              <w:rPr>
+                <w:noProof/>
+                <w:webHidden/>
+              </w:rPr>
+              <w:fldChar w:fldCharType="begin"/>
+            </w:r>
+            <w:r>
+              <w:rPr>
+                <w:noProof/>
+                <w:webHidden/>
+              </w:rPr>
+              <w:instrText xml:space="preserve"> PAGEREF _Toc500377486 \h </w:instrText>
+            </w:r>
+            <w:r>
+              <w:rPr>
+                <w:noProof/>
+                <w:webHidden/>
+              </w:rPr>
+            </w:r>
+            <w:r>
+              <w:rPr>
+                <w:noProof/>
+                <w:webHidden/>
+              </w:rPr>
+              <w:fldChar w:fldCharType="separate"/>
+            </w:r>
+            <w:r>
+              <w:rPr>
+                <w:noProof/>
+                <w:webHidden/>
+              </w:rPr>
+              <w:t>5</w:t>
+            </w:r>
+            <w:r>
+              <w:rPr>
+                <w:noProof/>
+                <w:webHidden/>
+              </w:rPr>
+              <w:fldChar w:fldCharType="end"/>
+            </w:r>
+          </w:hyperlink>
+        </w:p>
+        <w:p>
+          <w:pPr>
+            <w:pStyle w:val="11"/>
+            <w:rPr>
+              <w:rFonts w:asciiTheme="minorHAnsi" w:eastAsiaTheme="minorEastAsia" w:hAnsiTheme="minorHAnsi" w:cstheme="minorBidi"/>
+              <w:noProof/>
+              <w:sz w:val="22"/>
+              <w:szCs w:val="22"/>
+              <w:lang w:eastAsia="ru-RU"/>
+            </w:rPr>
+          </w:pPr>
+          <w:hyperlink w:anchor="_Toc500377487" w:history="1">
+            <w:r>
+              <w:rPr>
+                <w:rStyle w:val="a5"/>
+                <w:noProof/>
+              </w:rPr>
+              <w:t>3</w:t>
+            </w:r>
+            <w:r>
+              <w:rPr>
+                <w:rFonts w:asciiTheme="minorHAnsi" w:eastAsiaTheme="minorEastAsia" w:hAnsiTheme="minorHAnsi" w:cstheme="minorBidi"/>
+                <w:noProof/>
+                <w:sz w:val="22"/>
+                <w:szCs w:val="22"/>
+                <w:lang w:eastAsia="ru-RU"/>
+              </w:rPr>
+              <w:tab/>
+            </w:r>
+            <w:r>
+              <w:rPr>
+                <w:rStyle w:val="a5"/>
+                <w:noProof/>
+              </w:rPr>
+              <w:t>Проектирование</w:t>
+            </w:r>
+            <w:r>
+              <w:rPr>
+                <w:noProof/>
+                <w:webHidden/>
+              </w:rPr>
+              <w:tab/>
+            </w:r>
+            <w:r>
+              <w:rPr>
+                <w:noProof/>
+                <w:webHidden/>
+              </w:rPr>
+              <w:fldChar w:fldCharType="begin"/>
+            </w:r>
+            <w:r>
+              <w:rPr>
+                <w:noProof/>
+                <w:webHidden/>
+              </w:rPr>
+              <w:instrText xml:space="preserve"> PAGEREF _Toc500377487 \h </w:instrText>
+            </w:r>
+            <w:r>
+              <w:rPr>
+                <w:noProof/>
+                <w:webHidden/>
+              </w:rPr>
+            </w:r>
+            <w:r>
+              <w:rPr>
+                <w:noProof/>
+                <w:webHidden/>
+              </w:rPr>
+              <w:fldChar w:fldCharType="separate"/>
+            </w:r>
+            <w:r>
+              <w:rPr>
+                <w:noProof/>
+                <w:webHidden/>
+              </w:rPr>
+              <w:t>6</w:t>
+            </w:r>
+            <w:r>
+              <w:rPr>
+                <w:noProof/>
+                <w:webHidden/>
+              </w:rPr>
+              <w:fldChar w:fldCharType="end"/>
+            </w:r>
+          </w:hyperlink>
+        </w:p>
+        <w:p>
+          <w:pPr>
+            <w:pStyle w:val="11"/>
+            <w:rPr>
+              <w:rFonts w:asciiTheme="minorHAnsi" w:eastAsiaTheme="minorEastAsia" w:hAnsiTheme="minorHAnsi" w:cstheme="minorBidi"/>
+              <w:noProof/>
+              <w:sz w:val="22"/>
+              <w:szCs w:val="22"/>
+              <w:lang w:eastAsia="ru-RU"/>
+            </w:rPr>
+          </w:pPr>
+          <w:hyperlink w:anchor="_Toc500377488" w:history="1">
+            <w:r>
+              <w:rPr>
+                <w:rStyle w:val="a5"/>
+                <w:noProof/>
+              </w:rPr>
+              <w:t>4</w:t>
+            </w:r>
+            <w:r>
+              <w:rPr>
+                <w:rFonts w:asciiTheme="minorHAnsi" w:eastAsiaTheme="minorEastAsia" w:hAnsiTheme="minorHAnsi" w:cstheme="minorBidi"/>
+                <w:noProof/>
+                <w:sz w:val="22"/>
+                <w:szCs w:val="22"/>
+                <w:lang w:eastAsia="ru-RU"/>
+              </w:rPr>
+              <w:tab/>
+            </w:r>
+            <w:r>
+              <w:rPr>
+                <w:rStyle w:val="a5"/>
+                <w:noProof/>
+              </w:rPr>
+              <w:t>Реализация</w:t>
+            </w:r>
+            <w:r>
+              <w:rPr>
+                <w:noProof/>
+                <w:webHidden/>
+              </w:rPr>
+              <w:tab/>
+            </w:r>
+            <w:r>
+              <w:rPr>
+                <w:noProof/>
+                <w:webHidden/>
+              </w:rPr>
+              <w:fldChar w:fldCharType="begin"/>
+            </w:r>
+            <w:r>
+              <w:rPr>
+                <w:noProof/>
+                <w:webHidden/>
+              </w:rPr>
+              <w:instrText xml:space="preserve"> PAGEREF _Toc500377488 \h </w:instrText>
+            </w:r>
+            <w:r>
+              <w:rPr>
+                <w:noProof/>
+                <w:webHidden/>
+              </w:rPr>
+            </w:r>
+            <w:r>
+              <w:rPr>
+                <w:noProof/>
+                <w:webHidden/>
+              </w:rPr>
+              <w:fldChar w:fldCharType="separate"/>
+            </w:r>
+            <w:r>
+              <w:rPr>
+                <w:noProof/>
+                <w:webHidden/>
+              </w:rPr>
+              <w:t>7</w:t>
+            </w:r>
+            <w:r>
+              <w:rPr>
+                <w:noProof/>
+                <w:webHidden/>
+              </w:rPr>
+              <w:fldChar w:fldCharType="end"/>
+            </w:r>
+          </w:hyperlink>
+        </w:p>
+        <w:p>
+          <w:pPr>
+            <w:pStyle w:val="11"/>
+            <w:rPr>
+              <w:rFonts w:asciiTheme="minorHAnsi" w:eastAsiaTheme="minorEastAsia" w:hAnsiTheme="minorHAnsi" w:cstheme="minorBidi"/>
+              <w:noProof/>
+              <w:sz w:val="22"/>
+              <w:szCs w:val="22"/>
+              <w:lang w:eastAsia="ru-RU"/>
+            </w:rPr>
+          </w:pPr>
+          <w:hyperlink w:anchor="_Toc500377489" w:history="1">
+            <w:r>
+              <w:rPr>
+                <w:rStyle w:val="a5"/>
+                <w:noProof/>
+              </w:rPr>
+              <w:t>5</w:t>
+            </w:r>
+            <w:r>
+              <w:rPr>
+                <w:rFonts w:asciiTheme="minorHAnsi" w:eastAsiaTheme="minorEastAsia" w:hAnsiTheme="minorHAnsi" w:cstheme="minorBidi"/>
+                <w:noProof/>
+                <w:sz w:val="22"/>
+                <w:szCs w:val="22"/>
+                <w:lang w:eastAsia="ru-RU"/>
+              </w:rPr>
+              <w:tab/>
+            </w:r>
+            <w:r>
+              <w:rPr>
+                <w:rStyle w:val="a5"/>
+                <w:noProof/>
+              </w:rPr>
+              <w:t>Документация</w:t>
+            </w:r>
+            <w:r>
+              <w:rPr>
+                <w:noProof/>
+                <w:webHidden/>
+              </w:rPr>
+              <w:tab/>
+            </w:r>
+            <w:r>
+              <w:rPr>
+                <w:noProof/>
+                <w:webHidden/>
+              </w:rPr>
+              <w:fldChar w:fldCharType="begin"/>
+            </w:r>
+            <w:r>
+              <w:rPr>
+                <w:noProof/>
+                <w:webHidden/>
+              </w:rPr>
+              <w:instrText xml:space="preserve"> PAGEREF _Toc500377489 \h </w:instrText>
+            </w:r>
+            <w:r>
+              <w:rPr>
+                <w:noProof/>
+                <w:webHidden/>
+              </w:rPr>
+            </w:r>
+            <w:r>
+              <w:rPr>
+                <w:noProof/>
+                <w:webHidden/>
+              </w:rPr>
+              <w:fldChar w:fldCharType="separate"/>
+            </w:r>
+            <w:r>
+              <w:rPr>
+                <w:noProof/>
+                <w:webHidden/>
+              </w:rPr>
+              <w:t>8</w:t>
+            </w:r>
+            <w:r>
+              <w:rPr>
+                <w:noProof/>
+                <w:webHidden/>
+              </w:rPr>
+              <w:fldChar w:fldCharType="end"/>
+            </w:r>
+          </w:hyperlink>
+        </w:p>
+        <w:p>
+          <w:pPr>
+            <w:pStyle w:val="11"/>
+            <w:rPr>
+              <w:rFonts w:asciiTheme="minorHAnsi" w:eastAsiaTheme="minorEastAsia" w:hAnsiTheme="minorHAnsi" w:cstheme="minorBidi"/>
+              <w:noProof/>
+              <w:sz w:val="22"/>
+              <w:szCs w:val="22"/>
+              <w:lang w:eastAsia="ru-RU"/>
+            </w:rPr>
+          </w:pPr>
+          <w:hyperlink w:anchor="_Toc500377490" w:history="1">
+            <w:r>
+              <w:rPr>
+                <w:rStyle w:val="a5"/>
+                <w:noProof/>
+              </w:rPr>
+              <w:t>Заключение</w:t>
+            </w:r>
+            <w:r>
+              <w:rPr>
+                <w:noProof/>
+                <w:webHidden/>
+              </w:rPr>
+              <w:tab/>
+            </w:r>
+            <w:r>
+              <w:rPr>
+                <w:noProof/>
+                <w:webHidden/>
+              </w:rPr>
+              <w:fldChar w:fldCharType="begin"/>
+            </w:r>
+            <w:r>
+              <w:rPr>
+                <w:noProof/>
+                <w:webHidden/>
+              </w:rPr>
+              <w:instrText xml:space="preserve"> PAGEREF _Toc500377490 \h </w:instrText>
+            </w:r>
+            <w:r>
+              <w:rPr>
+                <w:noProof/>
+                <w:webHidden/>
+              </w:rPr>
+            </w:r>
+            <w:r>
+              <w:rPr>
+                <w:noProof/>
+                <w:webHidden/>
+              </w:rPr>
+              <w:fldChar w:fldCharType="separate"/>
+            </w:r>
+            <w:r>
+              <w:rPr>
+                <w:noProof/>
+                <w:webHidden/>
+              </w:rPr>
+              <w:t>9</w:t>
+            </w:r>
+            <w:r>
+              <w:rPr>
+                <w:noProof/>
+                <w:webHidden/>
+              </w:rPr>
+              <w:fldChar w:fldCharType="end"/>
+            </w:r>
+          </w:hyperlink>
+        </w:p>
+        <w:p>
+          <w:pPr>
+            <w:pStyle w:val="11"/>
+            <w:rPr>
+              <w:rFonts w:asciiTheme="minorHAnsi" w:eastAsiaTheme="minorEastAsia" w:hAnsiTheme="minorHAnsi" w:cstheme="minorBidi"/>
+              <w:noProof/>
+              <w:sz w:val="22"/>
+              <w:szCs w:val="22"/>
+              <w:lang w:eastAsia="ru-RU"/>
+            </w:rPr>
+          </w:pPr>
+          <w:hyperlink w:anchor="_Toc500377491" w:history="1">
+            <w:r>
+              <w:rPr>
+                <w:rStyle w:val="a5"/>
+                <w:noProof/>
+              </w:rPr>
               <w:t>Список использованных источников</w:t>
             </w:r>
             <w:r>
@@ -695,7 +1074,7 @@
                 <w:noProof/>
                 <w:webHidden/>
               </w:rPr>
-              <w:instrText xml:space="preserve"> PAGEREF _Toc500377281 \h </w:instrText>
+              <w:instrText xml:space="preserve"> PAGEREF _Toc500377491 \h </w:instrText>
             </w:r>
             <w:r>
               <w:rPr>
@@ -715,7 +1094,7 @@
                 <w:noProof/>
                 <w:webHidden/>
               </w:rPr>
-              <w:t>5</w:t>
+              <w:t>10</w:t>
             </w:r>
             <w:r>
               <w:rPr>
@@ -754,8 +1133,12 @@
     <w:p>
       <w:pPr>
         <w:pStyle w:val="1"/>
-      </w:pPr>
-      <w:bookmarkStart w:id="4" w:name="_Toc500377279"/>
+        <w:numPr>
+          <w:ilvl w:val="0"/>
+          <w:numId w:val="0"/>
+        </w:numPr>
+      </w:pPr>
+      <w:bookmarkStart w:id="4" w:name="_Toc500377484"/>
       <w:r>
         <w:lastRenderedPageBreak/>
         <w:t>Введение</w:t>
@@ -784,14 +1167,128 @@
       </w:pPr>
       <w:bookmarkStart w:id="5" w:name="_Toc484949849"/>
       <w:bookmarkStart w:id="6" w:name="_Toc485045617"/>
-      <w:bookmarkStart w:id="7" w:name="_Toc500377280"/>
+      <w:bookmarkStart w:id="7" w:name="_Toc500377485"/>
+      <w:r>
+        <w:lastRenderedPageBreak/>
+        <w:t>Требования к программе</w:t>
+      </w:r>
+      <w:bookmarkEnd w:id="7"/>
+    </w:p>
+    <w:p>
+      <w:pPr>
+        <w:spacing w:after="160" w:line="259" w:lineRule="auto"/>
+        <w:rPr>
+          <w:rFonts w:eastAsiaTheme="majorEastAsia"/>
+          <w:b/>
+        </w:rPr>
+      </w:pPr>
+      <w:r>
+        <w:br w:type="page"/>
+      </w:r>
+    </w:p>
+    <w:p>
+      <w:pPr>
+        <w:pStyle w:val="1"/>
+      </w:pPr>
+      <w:bookmarkStart w:id="8" w:name="_Toc500377486"/>
+      <w:r>
+        <w:lastRenderedPageBreak/>
+        <w:t>Анализ</w:t>
+      </w:r>
+      <w:bookmarkEnd w:id="8"/>
+    </w:p>
+    <w:p>
+      <w:pPr>
+        <w:spacing w:after="160" w:line="259" w:lineRule="auto"/>
+        <w:rPr>
+          <w:rFonts w:eastAsiaTheme="majorEastAsia"/>
+          <w:b/>
+        </w:rPr>
+      </w:pPr>
+      <w:r>
+        <w:br w:type="page"/>
+      </w:r>
+    </w:p>
+    <w:p>
+      <w:pPr>
+        <w:pStyle w:val="1"/>
+      </w:pPr>
+      <w:bookmarkStart w:id="9" w:name="_Toc500377487"/>
+      <w:r>
+        <w:lastRenderedPageBreak/>
+        <w:t>Проектирование</w:t>
+      </w:r>
+      <w:bookmarkEnd w:id="9"/>
+    </w:p>
+    <w:p>
+      <w:pPr>
+        <w:spacing w:after="160" w:line="259" w:lineRule="auto"/>
+        <w:rPr>
+          <w:rFonts w:eastAsiaTheme="majorEastAsia"/>
+          <w:b/>
+        </w:rPr>
+      </w:pPr>
+      <w:r>
+        <w:br w:type="page"/>
+      </w:r>
+    </w:p>
+    <w:p>
+      <w:pPr>
+        <w:pStyle w:val="1"/>
+      </w:pPr>
+      <w:bookmarkStart w:id="10" w:name="_Toc500377488"/>
+      <w:r>
+        <w:lastRenderedPageBreak/>
+        <w:t>Реализация</w:t>
+      </w:r>
+      <w:bookmarkEnd w:id="10"/>
+    </w:p>
+    <w:p>
+      <w:pPr>
+        <w:spacing w:after="160" w:line="259" w:lineRule="auto"/>
+        <w:rPr>
+          <w:rFonts w:eastAsiaTheme="majorEastAsia"/>
+          <w:b/>
+          <w:lang w:val="en-US"/>
+        </w:rPr>
+      </w:pPr>
+      <w:r>
+        <w:br w:type="page"/>
+      </w:r>
+    </w:p>
+    <w:p>
+      <w:pPr>
+        <w:pStyle w:val="1"/>
+      </w:pPr>
+      <w:bookmarkStart w:id="11" w:name="_Toc500377489"/>
+      <w:r>
+        <w:lastRenderedPageBreak/>
+        <w:t>Документация</w:t>
+      </w:r>
+      <w:bookmarkEnd w:id="11"/>
+      <w:r>
+        <w:t xml:space="preserve"> </w:t>
+      </w:r>
+      <w:r>
+        <w:br w:type="page"/>
+      </w:r>
+    </w:p>
+    <w:p>
+      <w:pPr>
+        <w:pStyle w:val="1"/>
+        <w:numPr>
+          <w:ilvl w:val="0"/>
+          <w:numId w:val="0"/>
+        </w:numPr>
+      </w:pPr>
+      <w:bookmarkStart w:id="12" w:name="_Toc500377490"/>
       <w:r>
         <w:lastRenderedPageBreak/>
         <w:t>Заключение</w:t>
       </w:r>
       <w:bookmarkEnd w:id="5"/>
       <w:bookmarkEnd w:id="6"/>
-      <w:bookmarkEnd w:id="7"/>
+      <w:bookmarkEnd w:id="12"/>
     </w:p>
     <w:p>
       <w:pPr>
@@ -823,17 +1320,21 @@
     <w:p>
       <w:pPr>
         <w:pStyle w:val="1"/>
-      </w:pPr>
-      <w:bookmarkStart w:id="8" w:name="_Toc484949850"/>
-      <w:bookmarkStart w:id="9" w:name="_Toc485045618"/>
-      <w:bookmarkStart w:id="10" w:name="_Toc500377281"/>
+        <w:numPr>
+          <w:ilvl w:val="0"/>
+          <w:numId w:val="0"/>
+        </w:numPr>
+      </w:pPr>
+      <w:bookmarkStart w:id="13" w:name="_Toc484949850"/>
+      <w:bookmarkStart w:id="14" w:name="_Toc485045618"/>
+      <w:bookmarkStart w:id="15" w:name="_Toc500377491"/>
       <w:r>
         <w:lastRenderedPageBreak/>
         <w:t>Список использованных источников</w:t>
       </w:r>
-      <w:bookmarkEnd w:id="8"/>
-      <w:bookmarkEnd w:id="9"/>
-      <w:bookmarkEnd w:id="10"/>
+      <w:bookmarkEnd w:id="13"/>
+      <w:bookmarkEnd w:id="14"/>
+      <w:bookmarkEnd w:id="15"/>
     </w:p>
     <w:p>
       <w:pPr>
@@ -847,8 +1348,8 @@
         </w:tabs>
         <w:ind w:left="0" w:firstLine="851"/>
       </w:pPr>
-      <w:bookmarkStart w:id="11" w:name="_Ref484543526"/>
-      <w:bookmarkStart w:id="12" w:name="_Ref484861293"/>
+      <w:bookmarkStart w:id="16" w:name="_Ref484543526"/>
+      <w:bookmarkStart w:id="17" w:name="_Ref484861293"/>
       <w:r>
         <w:t xml:space="preserve">Пат. </w:t>
       </w:r>
@@ -866,8 +1367,8 @@
       <w:r>
         <w:t>. – 17 с.</w:t>
       </w:r>
-      <w:bookmarkEnd w:id="11"/>
-      <w:bookmarkEnd w:id="12"/>
+      <w:bookmarkEnd w:id="16"/>
+      <w:bookmarkEnd w:id="17"/>
     </w:p>
     <w:p>
       <w:pPr>
@@ -885,7 +1386,7 @@
           <w:lang w:eastAsia="ru-RU"/>
         </w:rPr>
       </w:pPr>
-      <w:bookmarkStart w:id="13" w:name="_Ref484801400"/>
+      <w:bookmarkStart w:id="18" w:name="_Ref484801400"/>
       <w:proofErr w:type="spellStart"/>
       <w:r>
         <w:t>Прата</w:t>
@@ -894,7 +1395,7 @@
       <w:r>
         <w:t>, Стивен. - Язык программирования C++. Лекции и упражнения, 6-е изд.: Пер. с англ. — М.: ООО "И.Д. Вильяме", 2012. - 1248 с.</w:t>
       </w:r>
-      <w:bookmarkEnd w:id="13"/>
+      <w:bookmarkEnd w:id="18"/>
       <w:r>
         <w:rPr>
           <w:noProof/>
@@ -1018,7 +1519,7 @@
           <w:rPr>
             <w:noProof/>
           </w:rPr>
-          <w:t>2</w:t>
+          <w:t>10</w:t>
         </w:r>
         <w:r>
           <w:fldChar w:fldCharType="end"/>
@@ -4938,7 +5439,7 @@
 </file>
 
 <file path=customXml/itemProps1.xml><?xml version="1.0" encoding="utf-8"?>
-<ds:datastoreItem xmlns:ds="http://schemas.openxmlformats.org/officeDocument/2006/customXml" ds:itemID="{FAEA45CE-5743-4265-93EA-E954512E306D}">
+<ds:datastoreItem xmlns:ds="http://schemas.openxmlformats.org/officeDocument/2006/customXml" ds:itemID="{51CE024A-4641-4BFA-9C49-74A59673FC3E}">
   <ds:schemaRefs>
     <ds:schemaRef ds:uri="http://schemas.openxmlformats.org/officeDocument/2006/bibliography"/>
   </ds:schemaRefs>

</xml_diff>

<commit_message>
* added using variants diagram
</commit_message>
<xml_diff>
--- a/docs/Отчет.docx
+++ b/docs/Отчет.docx
@@ -51,11 +51,17 @@
       </w:pPr>
     </w:p>
     <w:p>
+      <w:pPr>
+        <w:jc w:val="center"/>
+      </w:pPr>
       <w:r>
         <w:t>Институт кибернетики</w:t>
       </w:r>
     </w:p>
     <w:p>
+      <w:pPr>
+        <w:jc w:val="center"/>
+      </w:pPr>
       <w:r>
         <w:t>Направление 09</w:t>
       </w:r>
@@ -73,6 +79,9 @@
       </w:r>
     </w:p>
     <w:p>
+      <w:pPr>
+        <w:jc w:val="center"/>
+      </w:pPr>
       <w:r>
         <w:t>Кафедра автоматики и компьютерных систем (АИКС)</w:t>
       </w:r>
@@ -127,9 +136,6 @@
       <w:pPr>
         <w:jc w:val="center"/>
       </w:pPr>
-      <w:r>
-        <w:t>Вариант 3</w:t>
-      </w:r>
     </w:p>
     <w:p>
       <w:pPr>
@@ -211,8 +217,6 @@
       </w:r>
       <w:r>
         <w:tab/>
-      </w:r>
-      <w:r>
         <w:t>И</w:t>
       </w:r>
       <w:r>
@@ -225,13 +229,7 @@
         <w:rPr>
           <w:highlight w:val="red"/>
         </w:rPr>
-        <w:t>И</w:t>
-      </w:r>
-      <w:r>
-        <w:rPr>
-          <w:highlight w:val="red"/>
-        </w:rPr>
-        <w:t>.</w:t>
+        <w:t>И.</w:t>
       </w:r>
       <w:r>
         <w:t xml:space="preserve"> </w:t>
@@ -268,18 +266,13 @@
       </w:r>
       <w:r>
         <w:tab/>
-      </w:r>
-      <w:r>
         <w:t>О</w:t>
       </w:r>
       <w:r>
         <w:t>.</w:t>
       </w:r>
       <w:r>
-        <w:t xml:space="preserve"> А</w:t>
-      </w:r>
-      <w:r>
-        <w:t>.</w:t>
+        <w:t xml:space="preserve"> А.</w:t>
       </w:r>
       <w:r>
         <w:t xml:space="preserve"> </w:t>
@@ -316,18 +309,13 @@
       </w:r>
       <w:r>
         <w:tab/>
-      </w:r>
-      <w:r>
         <w:t>С</w:t>
       </w:r>
       <w:r>
         <w:t>.</w:t>
       </w:r>
       <w:r>
-        <w:t xml:space="preserve"> А</w:t>
-      </w:r>
-      <w:r>
-        <w:t>.</w:t>
+        <w:t xml:space="preserve"> А.</w:t>
       </w:r>
       <w:r>
         <w:t xml:space="preserve"> </w:t>
@@ -345,12 +333,10 @@
       </w:r>
     </w:p>
     <w:p/>
+    <w:p/>
     <w:p>
       <w:r>
-        <w:t>Руководитель</w:t>
-      </w:r>
-      <w:r>
-        <w:t>:</w:t>
+        <w:t>Руководитель:</w:t>
       </w:r>
     </w:p>
     <w:p>
@@ -429,6 +415,10 @@
     </w:p>
     <w:sdt>
       <w:sdtPr>
+        <w:rPr>
+          <w:color w:val="auto"/>
+          <w:shd w:val="clear" w:color="auto" w:fill="auto"/>
+        </w:rPr>
         <w:id w:val="-1334070861"/>
         <w:docPartObj>
           <w:docPartGallery w:val="Table of Contents"/>
@@ -439,8 +429,6 @@
         <w:rPr>
           <w:b/>
           <w:bCs/>
-          <w:color w:val="auto"/>
-          <w:shd w:val="clear" w:color="auto" w:fill="auto"/>
         </w:rPr>
       </w:sdtEndPr>
       <w:sdtContent>
@@ -485,7 +473,21 @@
                 <w:rStyle w:val="a5"/>
                 <w:noProof/>
               </w:rPr>
-              <w:t>Введение</w:t>
+              <w:t>Введе</w:t>
+            </w:r>
+            <w:r>
+              <w:rPr>
+                <w:rStyle w:val="a5"/>
+                <w:noProof/>
+              </w:rPr>
+              <w:t>н</w:t>
+            </w:r>
+            <w:r>
+              <w:rPr>
+                <w:rStyle w:val="a5"/>
+                <w:noProof/>
+              </w:rPr>
+              <w:t>ие</w:t>
             </w:r>
             <w:r>
               <w:rPr>
@@ -1127,8 +1129,6 @@
       <w:r>
         <w:br w:type="page"/>
       </w:r>
-      <w:bookmarkStart w:id="3" w:name="_GoBack"/>
-      <w:bookmarkEnd w:id="3"/>
     </w:p>
     <w:p>
       <w:pPr>
@@ -1138,7 +1138,7 @@
           <w:numId w:val="0"/>
         </w:numPr>
       </w:pPr>
-      <w:bookmarkStart w:id="4" w:name="_Toc500377484"/>
+      <w:bookmarkStart w:id="3" w:name="_Toc500377484"/>
       <w:r>
         <w:lastRenderedPageBreak/>
         <w:t>Введение</w:t>
@@ -1146,33 +1146,2837 @@
       <w:bookmarkEnd w:id="0"/>
       <w:bookmarkEnd w:id="1"/>
       <w:bookmarkEnd w:id="2"/>
+      <w:bookmarkEnd w:id="3"/>
+    </w:p>
+    <w:p>
+      <w:pPr>
+        <w:pStyle w:val="ac"/>
+      </w:pPr>
+      <w:r>
+        <w:br w:type="page"/>
+      </w:r>
+    </w:p>
+    <w:p>
+      <w:pPr>
+        <w:pStyle w:val="1"/>
+        <w:numPr>
+          <w:ilvl w:val="0"/>
+          <w:numId w:val="20"/>
+        </w:numPr>
+      </w:pPr>
+      <w:bookmarkStart w:id="4" w:name="_Toc500377485"/>
+      <w:bookmarkStart w:id="5" w:name="_Toc484949849"/>
+      <w:bookmarkStart w:id="6" w:name="_Toc485045617"/>
+      <w:r>
+        <w:lastRenderedPageBreak/>
+        <w:t>Требования к программе</w:t>
+      </w:r>
       <w:bookmarkEnd w:id="4"/>
     </w:p>
     <w:p>
       <w:pPr>
-        <w:pStyle w:val="1"/>
-        <w:numPr>
-          <w:ilvl w:val="0"/>
-          <w:numId w:val="0"/>
-        </w:numPr>
-        <w:jc w:val="left"/>
-      </w:pPr>
-      <w:r>
-        <w:br w:type="page"/>
+        <w:pStyle w:val="2"/>
+      </w:pPr>
+      <w:r>
+        <w:t>Назначение программы</w:t>
       </w:r>
     </w:p>
     <w:p>
       <w:pPr>
-        <w:pStyle w:val="1"/>
-      </w:pPr>
-      <w:bookmarkStart w:id="5" w:name="_Toc484949849"/>
-      <w:bookmarkStart w:id="6" w:name="_Toc485045617"/>
-      <w:bookmarkStart w:id="7" w:name="_Toc500377485"/>
+        <w:pStyle w:val="2"/>
+      </w:pPr>
+      <w:r>
+        <w:t>Область применения</w:t>
+      </w:r>
+    </w:p>
+    <w:p>
+      <w:pPr>
+        <w:pStyle w:val="2"/>
+      </w:pPr>
+      <w:r>
+        <w:t>Варианты использования</w:t>
+      </w:r>
+    </w:p>
+    <w:p>
+      <w:pPr>
+        <w:pStyle w:val="ac"/>
+      </w:pPr>
+      <w:r>
+        <w:t>Варианты использования, или прецеденты – это способ записи требований</w:t>
+      </w:r>
+      <w:r>
+        <w:t xml:space="preserve"> (</w:t>
+      </w:r>
+      <w:r>
+        <w:fldChar w:fldCharType="begin"/>
+      </w:r>
+      <w:r>
+        <w:instrText xml:space="preserve"> REF _Ref502278063 \h </w:instrText>
+      </w:r>
+      <w:r>
+        <w:fldChar w:fldCharType="separate"/>
+      </w:r>
+      <w:r>
+        <w:t xml:space="preserve">Рисунок </w:t>
+      </w:r>
+      <w:r>
+        <w:rPr>
+          <w:noProof/>
+        </w:rPr>
+        <w:t>1</w:t>
+      </w:r>
+      <w:r>
+        <w:t>.</w:t>
+      </w:r>
+      <w:r>
+        <w:rPr>
+          <w:noProof/>
+        </w:rPr>
+        <w:t>1</w:t>
+      </w:r>
+      <w:r>
+        <w:fldChar w:fldCharType="end"/>
+      </w:r>
+      <w:r>
+        <w:t>)</w:t>
+      </w:r>
+      <w:r>
+        <w:t>.</w:t>
+      </w:r>
+      <w:r>
+        <w:t xml:space="preserve"> </w:t>
+      </w:r>
+    </w:p>
+    <w:p>
+      <w:pPr>
+        <w:pStyle w:val="aff7"/>
+        <w:keepNext/>
+      </w:pPr>
+      <w:r>
+        <w:rPr>
+          <w:noProof/>
+        </w:rPr>
+        <w:drawing>
+          <wp:inline distT="0" distB="0" distL="0" distR="0" wp14:anchorId="559EACE0" wp14:editId="7B6C0DF3">
+            <wp:extent cx="5912308" cy="6220046"/>
+            <wp:effectExtent l="0" t="0" r="0" b="0"/>
+            <wp:docPr id="1" name="Рисунок 1"/>
+            <wp:cNvGraphicFramePr>
+              <a:graphicFrameLocks xmlns:a="http://schemas.openxmlformats.org/drawingml/2006/main" noChangeAspect="1"/>
+            </wp:cNvGraphicFramePr>
+            <a:graphic xmlns:a="http://schemas.openxmlformats.org/drawingml/2006/main">
+              <a:graphicData uri="http://schemas.openxmlformats.org/drawingml/2006/picture">
+                <pic:pic xmlns:pic="http://schemas.openxmlformats.org/drawingml/2006/picture">
+                  <pic:nvPicPr>
+                    <pic:cNvPr id="1" name=""/>
+                    <pic:cNvPicPr/>
+                  </pic:nvPicPr>
+                  <pic:blipFill>
+                    <a:blip r:embed="rId8"/>
+                    <a:stretch>
+                      <a:fillRect/>
+                    </a:stretch>
+                  </pic:blipFill>
+                  <pic:spPr>
+                    <a:xfrm>
+                      <a:off x="0" y="0"/>
+                      <a:ext cx="5914249" cy="6222088"/>
+                    </a:xfrm>
+                    <a:prstGeom prst="rect">
+                      <a:avLst/>
+                    </a:prstGeom>
+                  </pic:spPr>
+                </pic:pic>
+              </a:graphicData>
+            </a:graphic>
+          </wp:inline>
+        </w:drawing>
+      </w:r>
+    </w:p>
+    <w:p>
+      <w:pPr>
+        <w:pStyle w:val="aff7"/>
+        <w:rPr>
+          <w:lang w:val="ru-RU"/>
+        </w:rPr>
+      </w:pPr>
+      <w:bookmarkStart w:id="7" w:name="_Ref502278063"/>
+      <w:r>
+        <w:rPr>
+          <w:lang w:val="ru-RU"/>
+        </w:rPr>
+        <w:t xml:space="preserve">Рисунок </w:t>
+      </w:r>
+      <w:r>
+        <w:fldChar w:fldCharType="begin"/>
+      </w:r>
+      <w:r>
+        <w:rPr>
+          <w:lang w:val="ru-RU"/>
+        </w:rPr>
+        <w:instrText xml:space="preserve"> </w:instrText>
+      </w:r>
+      <w:r>
+        <w:instrText>STYLEREF</w:instrText>
+      </w:r>
+      <w:r>
+        <w:rPr>
+          <w:lang w:val="ru-RU"/>
+        </w:rPr>
+        <w:instrText xml:space="preserve"> 1 \</w:instrText>
+      </w:r>
+      <w:r>
+        <w:instrText>s</w:instrText>
+      </w:r>
+      <w:r>
+        <w:rPr>
+          <w:lang w:val="ru-RU"/>
+        </w:rPr>
+        <w:instrText xml:space="preserve"> </w:instrText>
+      </w:r>
+      <w:r>
+        <w:fldChar w:fldCharType="separate"/>
+      </w:r>
+      <w:r>
+        <w:rPr>
+          <w:noProof/>
+          <w:lang w:val="ru-RU"/>
+        </w:rPr>
+        <w:t>1</w:t>
+      </w:r>
+      <w:r>
+        <w:fldChar w:fldCharType="end"/>
+      </w:r>
+      <w:r>
+        <w:rPr>
+          <w:lang w:val="ru-RU"/>
+        </w:rPr>
+        <w:t>.</w:t>
+      </w:r>
+      <w:r>
+        <w:fldChar w:fldCharType="begin"/>
+      </w:r>
+      <w:r>
+        <w:rPr>
+          <w:lang w:val="ru-RU"/>
+        </w:rPr>
+        <w:instrText xml:space="preserve"> </w:instrText>
+      </w:r>
+      <w:r>
+        <w:instrText>SEQ</w:instrText>
+      </w:r>
+      <w:r>
+        <w:rPr>
+          <w:lang w:val="ru-RU"/>
+        </w:rPr>
+        <w:instrText xml:space="preserve"> Рисунок \* </w:instrText>
+      </w:r>
+      <w:r>
+        <w:instrText>ARABIC</w:instrText>
+      </w:r>
+      <w:r>
+        <w:rPr>
+          <w:lang w:val="ru-RU"/>
+        </w:rPr>
+        <w:instrText xml:space="preserve"> \</w:instrText>
+      </w:r>
+      <w:r>
+        <w:instrText>s</w:instrText>
+      </w:r>
+      <w:r>
+        <w:rPr>
+          <w:lang w:val="ru-RU"/>
+        </w:rPr>
+        <w:instrText xml:space="preserve"> 1 </w:instrText>
+      </w:r>
+      <w:r>
+        <w:fldChar w:fldCharType="separate"/>
+      </w:r>
+      <w:r>
+        <w:rPr>
+          <w:noProof/>
+          <w:lang w:val="ru-RU"/>
+        </w:rPr>
+        <w:t>1</w:t>
+      </w:r>
+      <w:r>
+        <w:fldChar w:fldCharType="end"/>
+      </w:r>
+      <w:bookmarkEnd w:id="7"/>
+      <w:r>
+        <w:rPr>
+          <w:lang w:val="ru-RU"/>
+        </w:rPr>
+        <w:t xml:space="preserve"> – Диаграмма вариантов использования</w:t>
+      </w:r>
+    </w:p>
+    <w:p>
+      <w:pPr>
+        <w:pStyle w:val="aff7"/>
+        <w:rPr>
+          <w:lang w:val="ru-RU"/>
+        </w:rPr>
+      </w:pPr>
+    </w:p>
+    <w:p>
+      <w:pPr>
+        <w:pStyle w:val="ac"/>
+      </w:pPr>
       <w:r>
         <w:lastRenderedPageBreak/>
-        <w:t>Требования к программе</w:t>
-      </w:r>
-      <w:bookmarkEnd w:id="7"/>
+        <w:t xml:space="preserve">Таблица </w:t>
+      </w:r>
+      <w:r>
+        <w:fldChar w:fldCharType="begin"/>
+      </w:r>
+      <w:r>
+        <w:instrText xml:space="preserve"> STYLEREF 1 \s </w:instrText>
+      </w:r>
+      <w:r>
+        <w:fldChar w:fldCharType="separate"/>
+      </w:r>
+      <w:r>
+        <w:rPr>
+          <w:noProof/>
+        </w:rPr>
+        <w:t>1</w:t>
+      </w:r>
+      <w:r>
+        <w:fldChar w:fldCharType="end"/>
+      </w:r>
+      <w:r>
+        <w:t>.</w:t>
+      </w:r>
+      <w:r>
+        <w:fldChar w:fldCharType="begin"/>
+      </w:r>
+      <w:r>
+        <w:instrText xml:space="preserve"> SEQ Таблица \* ARABIC \s 1 </w:instrText>
+      </w:r>
+      <w:r>
+        <w:fldChar w:fldCharType="separate"/>
+      </w:r>
+      <w:r>
+        <w:rPr>
+          <w:noProof/>
+        </w:rPr>
+        <w:t>1</w:t>
+      </w:r>
+      <w:r>
+        <w:fldChar w:fldCharType="end"/>
+      </w:r>
+      <w:r>
+        <w:t xml:space="preserve"> - </w:t>
+      </w:r>
+      <w:r>
+        <w:t>Варианты</w:t>
+      </w:r>
+      <w:r>
+        <w:t xml:space="preserve"> использования</w:t>
+      </w:r>
+    </w:p>
+    <w:tbl>
+      <w:tblPr>
+        <w:tblStyle w:val="aa"/>
+        <w:tblW w:w="0" w:type="auto"/>
+        <w:tblLook w:val="04A0" w:firstRow="1" w:lastRow="0" w:firstColumn="1" w:lastColumn="0" w:noHBand="0" w:noVBand="1"/>
+      </w:tblPr>
+      <w:tblGrid>
+        <w:gridCol w:w="3397"/>
+        <w:gridCol w:w="6231"/>
+      </w:tblGrid>
+      <w:tr>
+        <w:tc>
+          <w:tcPr>
+            <w:tcW w:w="3397" w:type="dxa"/>
+            <w:vAlign w:val="center"/>
+          </w:tcPr>
+          <w:p>
+            <w:pPr>
+              <w:pStyle w:val="af8"/>
+              <w:jc w:val="left"/>
+            </w:pPr>
+            <w:r>
+              <w:t>Регистрация в системе</w:t>
+            </w:r>
+          </w:p>
+        </w:tc>
+        <w:tc>
+          <w:tcPr>
+            <w:tcW w:w="6231" w:type="dxa"/>
+          </w:tcPr>
+          <w:p>
+            <w:pPr>
+              <w:pStyle w:val="af8"/>
+            </w:pPr>
+          </w:p>
+        </w:tc>
+      </w:tr>
+      <w:tr>
+        <w:tc>
+          <w:tcPr>
+            <w:tcW w:w="3397" w:type="dxa"/>
+            <w:vAlign w:val="center"/>
+          </w:tcPr>
+          <w:p>
+            <w:pPr>
+              <w:pStyle w:val="af8"/>
+              <w:jc w:val="left"/>
+            </w:pPr>
+            <w:r>
+              <w:t>Авторизация в системе</w:t>
+            </w:r>
+          </w:p>
+        </w:tc>
+        <w:tc>
+          <w:tcPr>
+            <w:tcW w:w="6231" w:type="dxa"/>
+          </w:tcPr>
+          <w:p>
+            <w:pPr>
+              <w:pStyle w:val="af8"/>
+            </w:pPr>
+          </w:p>
+        </w:tc>
+      </w:tr>
+      <w:tr>
+        <w:tc>
+          <w:tcPr>
+            <w:tcW w:w="3397" w:type="dxa"/>
+            <w:vAlign w:val="center"/>
+          </w:tcPr>
+          <w:p>
+            <w:pPr>
+              <w:pStyle w:val="af8"/>
+              <w:jc w:val="left"/>
+            </w:pPr>
+            <w:r>
+              <w:t>Создание рабочего пространства</w:t>
+            </w:r>
+          </w:p>
+        </w:tc>
+        <w:tc>
+          <w:tcPr>
+            <w:tcW w:w="6231" w:type="dxa"/>
+          </w:tcPr>
+          <w:p>
+            <w:pPr>
+              <w:pStyle w:val="af8"/>
+            </w:pPr>
+          </w:p>
+        </w:tc>
+      </w:tr>
+      <w:tr>
+        <w:tc>
+          <w:tcPr>
+            <w:tcW w:w="3397" w:type="dxa"/>
+            <w:vAlign w:val="center"/>
+          </w:tcPr>
+          <w:p>
+            <w:pPr>
+              <w:pStyle w:val="af8"/>
+              <w:jc w:val="left"/>
+            </w:pPr>
+            <w:r>
+              <w:t>Редактирование (удаление) рабочего пространства</w:t>
+            </w:r>
+          </w:p>
+        </w:tc>
+        <w:tc>
+          <w:tcPr>
+            <w:tcW w:w="6231" w:type="dxa"/>
+          </w:tcPr>
+          <w:p>
+            <w:pPr>
+              <w:pStyle w:val="af8"/>
+            </w:pPr>
+          </w:p>
+        </w:tc>
+      </w:tr>
+      <w:tr>
+        <w:tc>
+          <w:tcPr>
+            <w:tcW w:w="3397" w:type="dxa"/>
+            <w:vAlign w:val="center"/>
+          </w:tcPr>
+          <w:p>
+            <w:pPr>
+              <w:pStyle w:val="af8"/>
+              <w:jc w:val="left"/>
+            </w:pPr>
+            <w:r>
+              <w:t>Создание проекта</w:t>
+            </w:r>
+          </w:p>
+        </w:tc>
+        <w:tc>
+          <w:tcPr>
+            <w:tcW w:w="6231" w:type="dxa"/>
+          </w:tcPr>
+          <w:p>
+            <w:pPr>
+              <w:pStyle w:val="af8"/>
+            </w:pPr>
+          </w:p>
+        </w:tc>
+      </w:tr>
+      <w:tr>
+        <w:tc>
+          <w:tcPr>
+            <w:tcW w:w="3397" w:type="dxa"/>
+            <w:vAlign w:val="center"/>
+          </w:tcPr>
+          <w:p>
+            <w:pPr>
+              <w:pStyle w:val="af8"/>
+              <w:jc w:val="left"/>
+            </w:pPr>
+            <w:r>
+              <w:t>Редактирование (удаление) проекта</w:t>
+            </w:r>
+          </w:p>
+        </w:tc>
+        <w:tc>
+          <w:tcPr>
+            <w:tcW w:w="6231" w:type="dxa"/>
+          </w:tcPr>
+          <w:p>
+            <w:pPr>
+              <w:pStyle w:val="af8"/>
+            </w:pPr>
+          </w:p>
+        </w:tc>
+      </w:tr>
+      <w:tr>
+        <w:tc>
+          <w:tcPr>
+            <w:tcW w:w="3397" w:type="dxa"/>
+            <w:vAlign w:val="center"/>
+          </w:tcPr>
+          <w:p>
+            <w:pPr>
+              <w:pStyle w:val="af8"/>
+              <w:jc w:val="left"/>
+            </w:pPr>
+            <w:r>
+              <w:t>Создание записи</w:t>
+            </w:r>
+          </w:p>
+        </w:tc>
+        <w:tc>
+          <w:tcPr>
+            <w:tcW w:w="6231" w:type="dxa"/>
+          </w:tcPr>
+          <w:p>
+            <w:pPr>
+              <w:pStyle w:val="af8"/>
+            </w:pPr>
+          </w:p>
+        </w:tc>
+      </w:tr>
+      <w:tr>
+        <w:tc>
+          <w:tcPr>
+            <w:tcW w:w="3397" w:type="dxa"/>
+            <w:vAlign w:val="center"/>
+          </w:tcPr>
+          <w:p>
+            <w:pPr>
+              <w:pStyle w:val="af8"/>
+              <w:jc w:val="left"/>
+            </w:pPr>
+            <w:r>
+              <w:t>Редактирование (удаление) записи</w:t>
+            </w:r>
+          </w:p>
+        </w:tc>
+        <w:tc>
+          <w:tcPr>
+            <w:tcW w:w="6231" w:type="dxa"/>
+          </w:tcPr>
+          <w:p>
+            <w:pPr>
+              <w:pStyle w:val="af8"/>
+            </w:pPr>
+          </w:p>
+        </w:tc>
+      </w:tr>
+      <w:tr>
+        <w:tc>
+          <w:tcPr>
+            <w:tcW w:w="3397" w:type="dxa"/>
+            <w:vAlign w:val="center"/>
+          </w:tcPr>
+          <w:p>
+            <w:pPr>
+              <w:pStyle w:val="af8"/>
+              <w:jc w:val="left"/>
+            </w:pPr>
+            <w:r>
+              <w:t>Ввод рабочего времени</w:t>
+            </w:r>
+          </w:p>
+        </w:tc>
+        <w:tc>
+          <w:tcPr>
+            <w:tcW w:w="6231" w:type="dxa"/>
+          </w:tcPr>
+          <w:p>
+            <w:pPr>
+              <w:pStyle w:val="af8"/>
+            </w:pPr>
+          </w:p>
+        </w:tc>
+      </w:tr>
+    </w:tbl>
+    <w:p>
+      <w:pPr>
+        <w:pStyle w:val="aff7"/>
+        <w:jc w:val="left"/>
+        <w:rPr>
+          <w:lang w:val="ru-RU"/>
+        </w:rPr>
+      </w:pPr>
+    </w:p>
+    <w:p>
+      <w:pPr>
+        <w:pStyle w:val="ac"/>
+      </w:pPr>
+      <w:r>
+        <w:t xml:space="preserve">Таблица </w:t>
+      </w:r>
+      <w:r>
+        <w:fldChar w:fldCharType="begin"/>
+      </w:r>
+      <w:r>
+        <w:instrText xml:space="preserve"> STYLEREF 1 \s </w:instrText>
+      </w:r>
+      <w:r>
+        <w:fldChar w:fldCharType="separate"/>
+      </w:r>
+      <w:r>
+        <w:rPr>
+          <w:noProof/>
+        </w:rPr>
+        <w:t>1</w:t>
+      </w:r>
+      <w:r>
+        <w:fldChar w:fldCharType="end"/>
+      </w:r>
+      <w:r>
+        <w:t>.</w:t>
+      </w:r>
+      <w:r>
+        <w:fldChar w:fldCharType="begin"/>
+      </w:r>
+      <w:r>
+        <w:instrText xml:space="preserve"> SEQ Таблица \* ARABIC \s 1 </w:instrText>
+      </w:r>
+      <w:r>
+        <w:fldChar w:fldCharType="separate"/>
+      </w:r>
+      <w:r>
+        <w:rPr>
+          <w:noProof/>
+        </w:rPr>
+        <w:t>2</w:t>
+      </w:r>
+      <w:r>
+        <w:fldChar w:fldCharType="end"/>
+      </w:r>
+      <w:r>
+        <w:t xml:space="preserve"> - Прецедент: Регистрация в системе</w:t>
+      </w:r>
+    </w:p>
+    <w:tbl>
+      <w:tblPr>
+        <w:tblW w:w="0" w:type="auto"/>
+        <w:tblBorders>
+          <w:top w:val="single" w:sz="4" w:space="0" w:color="auto"/>
+          <w:left w:val="single" w:sz="4" w:space="0" w:color="auto"/>
+          <w:bottom w:val="single" w:sz="4" w:space="0" w:color="auto"/>
+          <w:right w:val="single" w:sz="4" w:space="0" w:color="auto"/>
+          <w:insideH w:val="single" w:sz="4" w:space="0" w:color="auto"/>
+          <w:insideV w:val="single" w:sz="4" w:space="0" w:color="auto"/>
+        </w:tblBorders>
+        <w:tblLook w:val="04A0" w:firstRow="1" w:lastRow="0" w:firstColumn="1" w:lastColumn="0" w:noHBand="0" w:noVBand="1"/>
+      </w:tblPr>
+      <w:tblGrid>
+        <w:gridCol w:w="9571"/>
+      </w:tblGrid>
+      <w:tr>
+        <w:tc>
+          <w:tcPr>
+            <w:tcW w:w="9571" w:type="dxa"/>
+            <w:shd w:val="clear" w:color="auto" w:fill="auto"/>
+          </w:tcPr>
+          <w:p>
+            <w:pPr>
+              <w:rPr>
+                <w:lang w:val="en-US"/>
+              </w:rPr>
+            </w:pPr>
+            <w:r>
+              <w:rPr>
+                <w:lang w:val="en-US"/>
+              </w:rPr>
+              <w:t>ID:</w:t>
+            </w:r>
+            <w:r>
+              <w:t xml:space="preserve"> </w:t>
+            </w:r>
+            <w:r>
+              <w:rPr>
+                <w:lang w:val="en-US"/>
+              </w:rPr>
+              <w:t>1</w:t>
+            </w:r>
+          </w:p>
+        </w:tc>
+      </w:tr>
+      <w:tr>
+        <w:tc>
+          <w:tcPr>
+            <w:tcW w:w="9571" w:type="dxa"/>
+            <w:shd w:val="clear" w:color="auto" w:fill="auto"/>
+          </w:tcPr>
+          <w:p>
+            <w:pPr>
+              <w:rPr>
+                <w:i/>
+              </w:rPr>
+            </w:pPr>
+            <w:r>
+              <w:rPr>
+                <w:i/>
+              </w:rPr>
+              <w:t>Краткое описание:</w:t>
+            </w:r>
+          </w:p>
+          <w:p>
+            <w:r>
+              <w:t>Пользователь проходит регистрацию, вводит свои данные, чтобы в дальнейшем он мог принимать участие в проектах.</w:t>
+            </w:r>
+          </w:p>
+        </w:tc>
+      </w:tr>
+      <w:tr>
+        <w:tc>
+          <w:tcPr>
+            <w:tcW w:w="9571" w:type="dxa"/>
+            <w:shd w:val="clear" w:color="auto" w:fill="auto"/>
+          </w:tcPr>
+          <w:p>
+            <w:pPr>
+              <w:rPr>
+                <w:i/>
+              </w:rPr>
+            </w:pPr>
+            <w:r>
+              <w:rPr>
+                <w:i/>
+              </w:rPr>
+              <w:t>А</w:t>
+            </w:r>
+            <w:r>
+              <w:rPr>
+                <w:i/>
+              </w:rPr>
+              <w:t>ктёры:</w:t>
+            </w:r>
+          </w:p>
+          <w:p>
+            <w:r>
+              <w:t>Регистрацию должны пройти все актеры.</w:t>
+            </w:r>
+          </w:p>
+        </w:tc>
+      </w:tr>
+      <w:tr>
+        <w:tc>
+          <w:tcPr>
+            <w:tcW w:w="9571" w:type="dxa"/>
+            <w:shd w:val="clear" w:color="auto" w:fill="auto"/>
+          </w:tcPr>
+          <w:p>
+            <w:pPr>
+              <w:rPr>
+                <w:i/>
+              </w:rPr>
+            </w:pPr>
+            <w:r>
+              <w:rPr>
+                <w:i/>
+              </w:rPr>
+              <w:t>Предусловия:</w:t>
+            </w:r>
+          </w:p>
+          <w:p>
+            <w:r>
+              <w:t>Пользователь не зарегистрирован.</w:t>
+            </w:r>
+          </w:p>
+        </w:tc>
+      </w:tr>
+      <w:tr>
+        <w:tc>
+          <w:tcPr>
+            <w:tcW w:w="9571" w:type="dxa"/>
+            <w:shd w:val="clear" w:color="auto" w:fill="auto"/>
+          </w:tcPr>
+          <w:p>
+            <w:pPr>
+              <w:rPr>
+                <w:i/>
+              </w:rPr>
+            </w:pPr>
+            <w:r>
+              <w:rPr>
+                <w:i/>
+              </w:rPr>
+              <w:t>Основной поток:</w:t>
+            </w:r>
+          </w:p>
+          <w:p>
+            <w:pPr>
+              <w:pStyle w:val="af"/>
+              <w:numPr>
+                <w:ilvl w:val="0"/>
+                <w:numId w:val="31"/>
+              </w:numPr>
+            </w:pPr>
+            <w:r>
+              <w:t xml:space="preserve">Прецедент начинается, когда </w:t>
+            </w:r>
+            <w:r>
+              <w:t>пользователь переходит на форму регистрации.</w:t>
+            </w:r>
+          </w:p>
+          <w:p>
+            <w:pPr>
+              <w:pStyle w:val="af"/>
+              <w:numPr>
+                <w:ilvl w:val="0"/>
+                <w:numId w:val="31"/>
+              </w:numPr>
+            </w:pPr>
+            <w:r>
+              <w:t>Пользователь вводит личные данные.</w:t>
+            </w:r>
+          </w:p>
+          <w:p>
+            <w:pPr>
+              <w:pStyle w:val="af"/>
+              <w:numPr>
+                <w:ilvl w:val="0"/>
+                <w:numId w:val="31"/>
+              </w:numPr>
+            </w:pPr>
+            <w:r>
+              <w:lastRenderedPageBreak/>
+              <w:t>Введенные данные проверяются на корректность.</w:t>
+            </w:r>
+          </w:p>
+          <w:p>
+            <w:pPr>
+              <w:pStyle w:val="af"/>
+              <w:numPr>
+                <w:ilvl w:val="0"/>
+                <w:numId w:val="31"/>
+              </w:numPr>
+            </w:pPr>
+            <w:r>
+              <w:t>Если введенные данные корректны, то регистрация завершается, иначе пользователю указываются ошибки, которые необходимо исправить.</w:t>
+            </w:r>
+          </w:p>
+        </w:tc>
+      </w:tr>
+      <w:tr>
+        <w:tc>
+          <w:tcPr>
+            <w:tcW w:w="9571" w:type="dxa"/>
+            <w:shd w:val="clear" w:color="auto" w:fill="auto"/>
+          </w:tcPr>
+          <w:p>
+            <w:pPr>
+              <w:rPr>
+                <w:i/>
+              </w:rPr>
+            </w:pPr>
+            <w:r>
+              <w:rPr>
+                <w:i/>
+              </w:rPr>
+              <w:lastRenderedPageBreak/>
+              <w:t>Постусловия:</w:t>
+            </w:r>
+          </w:p>
+          <w:p>
+            <w:r>
+              <w:t>Пользователь может быть авторизован.</w:t>
+            </w:r>
+          </w:p>
+        </w:tc>
+      </w:tr>
+      <w:tr>
+        <w:tc>
+          <w:tcPr>
+            <w:tcW w:w="9571" w:type="dxa"/>
+            <w:shd w:val="clear" w:color="auto" w:fill="auto"/>
+          </w:tcPr>
+          <w:p>
+            <w:pPr>
+              <w:rPr>
+                <w:i/>
+                <w:lang w:val="en-US"/>
+              </w:rPr>
+            </w:pPr>
+            <w:r>
+              <w:rPr>
+                <w:i/>
+              </w:rPr>
+              <w:t>Альтернативные потоки</w:t>
+            </w:r>
+            <w:r>
+              <w:rPr>
+                <w:i/>
+                <w:lang w:val="en-US"/>
+              </w:rPr>
+              <w:t>:</w:t>
+            </w:r>
+          </w:p>
+          <w:p>
+            <w:r>
+              <w:t>Нет.</w:t>
+            </w:r>
+          </w:p>
+        </w:tc>
+      </w:tr>
+    </w:tbl>
+    <w:p>
+      <w:pPr>
+        <w:pStyle w:val="aff7"/>
+        <w:jc w:val="left"/>
+        <w:rPr>
+          <w:lang w:val="ru-RU"/>
+        </w:rPr>
+      </w:pPr>
+    </w:p>
+    <w:p>
+      <w:pPr>
+        <w:pStyle w:val="ac"/>
+      </w:pPr>
+      <w:r>
+        <w:t xml:space="preserve">Таблица </w:t>
+      </w:r>
+      <w:r>
+        <w:fldChar w:fldCharType="begin"/>
+      </w:r>
+      <w:r>
+        <w:instrText xml:space="preserve"> STYLEREF 1 \s </w:instrText>
+      </w:r>
+      <w:r>
+        <w:fldChar w:fldCharType="separate"/>
+      </w:r>
+      <w:r>
+        <w:rPr>
+          <w:noProof/>
+        </w:rPr>
+        <w:t>1</w:t>
+      </w:r>
+      <w:r>
+        <w:fldChar w:fldCharType="end"/>
+      </w:r>
+      <w:r>
+        <w:t>.</w:t>
+      </w:r>
+      <w:r>
+        <w:fldChar w:fldCharType="begin"/>
+      </w:r>
+      <w:r>
+        <w:instrText xml:space="preserve"> SEQ Таблица \* ARABIC \s 1 </w:instrText>
+      </w:r>
+      <w:r>
+        <w:fldChar w:fldCharType="separate"/>
+      </w:r>
+      <w:r>
+        <w:rPr>
+          <w:noProof/>
+        </w:rPr>
+        <w:t>3</w:t>
+      </w:r>
+      <w:r>
+        <w:fldChar w:fldCharType="end"/>
+      </w:r>
+      <w:r>
+        <w:t xml:space="preserve"> - </w:t>
+      </w:r>
+      <w:r>
+        <w:t xml:space="preserve">Прецедент: Авторизация </w:t>
+      </w:r>
+      <w:r>
+        <w:t>в системе</w:t>
+      </w:r>
+    </w:p>
+    <w:tbl>
+      <w:tblPr>
+        <w:tblW w:w="0" w:type="auto"/>
+        <w:tblBorders>
+          <w:top w:val="single" w:sz="4" w:space="0" w:color="auto"/>
+          <w:left w:val="single" w:sz="4" w:space="0" w:color="auto"/>
+          <w:bottom w:val="single" w:sz="4" w:space="0" w:color="auto"/>
+          <w:right w:val="single" w:sz="4" w:space="0" w:color="auto"/>
+          <w:insideH w:val="single" w:sz="4" w:space="0" w:color="auto"/>
+          <w:insideV w:val="single" w:sz="4" w:space="0" w:color="auto"/>
+        </w:tblBorders>
+        <w:tblLook w:val="04A0" w:firstRow="1" w:lastRow="0" w:firstColumn="1" w:lastColumn="0" w:noHBand="0" w:noVBand="1"/>
+      </w:tblPr>
+      <w:tblGrid>
+        <w:gridCol w:w="9571"/>
+      </w:tblGrid>
+      <w:tr>
+        <w:tc>
+          <w:tcPr>
+            <w:tcW w:w="9571" w:type="dxa"/>
+            <w:shd w:val="clear" w:color="auto" w:fill="auto"/>
+          </w:tcPr>
+          <w:p>
+            <w:r>
+              <w:rPr>
+                <w:lang w:val="en-US"/>
+              </w:rPr>
+              <w:t>ID:</w:t>
+            </w:r>
+            <w:r>
+              <w:t xml:space="preserve"> 2</w:t>
+            </w:r>
+          </w:p>
+        </w:tc>
+      </w:tr>
+      <w:tr>
+        <w:tc>
+          <w:tcPr>
+            <w:tcW w:w="9571" w:type="dxa"/>
+            <w:shd w:val="clear" w:color="auto" w:fill="auto"/>
+          </w:tcPr>
+          <w:p>
+            <w:pPr>
+              <w:rPr>
+                <w:i/>
+              </w:rPr>
+            </w:pPr>
+            <w:r>
+              <w:rPr>
+                <w:i/>
+              </w:rPr>
+              <w:t>Краткое описание:</w:t>
+            </w:r>
+          </w:p>
+          <w:p>
+            <w:r>
+              <w:t>Пользователь вводит свои данные, чтобы войти в систему и использовать функционал приложения.</w:t>
+            </w:r>
+          </w:p>
+        </w:tc>
+      </w:tr>
+      <w:tr>
+        <w:tc>
+          <w:tcPr>
+            <w:tcW w:w="9571" w:type="dxa"/>
+            <w:shd w:val="clear" w:color="auto" w:fill="auto"/>
+          </w:tcPr>
+          <w:p>
+            <w:pPr>
+              <w:rPr>
+                <w:i/>
+              </w:rPr>
+            </w:pPr>
+            <w:r>
+              <w:rPr>
+                <w:i/>
+              </w:rPr>
+              <w:t>А</w:t>
+            </w:r>
+            <w:r>
+              <w:rPr>
+                <w:i/>
+              </w:rPr>
+              <w:t>ктёры:</w:t>
+            </w:r>
+          </w:p>
+          <w:p>
+            <w:r>
+              <w:t>Авторизацию должны пройти все актеры.</w:t>
+            </w:r>
+          </w:p>
+        </w:tc>
+      </w:tr>
+      <w:tr>
+        <w:tc>
+          <w:tcPr>
+            <w:tcW w:w="9571" w:type="dxa"/>
+            <w:shd w:val="clear" w:color="auto" w:fill="auto"/>
+          </w:tcPr>
+          <w:p>
+            <w:pPr>
+              <w:rPr>
+                <w:i/>
+              </w:rPr>
+            </w:pPr>
+            <w:r>
+              <w:rPr>
+                <w:i/>
+              </w:rPr>
+              <w:t>Предусловия:</w:t>
+            </w:r>
+          </w:p>
+          <w:p>
+            <w:r>
+              <w:t>Пользователь не авторизован системой.</w:t>
+            </w:r>
+          </w:p>
+        </w:tc>
+      </w:tr>
+      <w:tr>
+        <w:tc>
+          <w:tcPr>
+            <w:tcW w:w="9571" w:type="dxa"/>
+            <w:shd w:val="clear" w:color="auto" w:fill="auto"/>
+          </w:tcPr>
+          <w:p>
+            <w:pPr>
+              <w:rPr>
+                <w:i/>
+              </w:rPr>
+            </w:pPr>
+            <w:r>
+              <w:rPr>
+                <w:i/>
+              </w:rPr>
+              <w:t>Основной поток:</w:t>
+            </w:r>
+          </w:p>
+          <w:p>
+            <w:pPr>
+              <w:pStyle w:val="af"/>
+              <w:numPr>
+                <w:ilvl w:val="0"/>
+                <w:numId w:val="32"/>
+              </w:numPr>
+            </w:pPr>
+            <w:r>
+              <w:t xml:space="preserve">Прецедент начинается, когда </w:t>
+            </w:r>
+            <w:r>
+              <w:t>пользователь запускает приложение.</w:t>
+            </w:r>
+          </w:p>
+          <w:p>
+            <w:pPr>
+              <w:pStyle w:val="af"/>
+              <w:numPr>
+                <w:ilvl w:val="0"/>
+                <w:numId w:val="32"/>
+              </w:numPr>
+            </w:pPr>
+            <w:r>
+              <w:t>Пользователь вводит данные для входа в систему.</w:t>
+            </w:r>
+          </w:p>
+          <w:p>
+            <w:pPr>
+              <w:pStyle w:val="af"/>
+              <w:numPr>
+                <w:ilvl w:val="0"/>
+                <w:numId w:val="32"/>
+              </w:numPr>
+            </w:pPr>
+            <w:r>
+              <w:t>Введенные данные проверяются сервером.</w:t>
+            </w:r>
+          </w:p>
+          <w:p>
+            <w:pPr>
+              <w:pStyle w:val="af"/>
+              <w:numPr>
+                <w:ilvl w:val="0"/>
+                <w:numId w:val="32"/>
+              </w:numPr>
+            </w:pPr>
+            <w:r>
+              <w:t>Если введенные данные корректны, то пользователь авторизован и получает доступ к функциям приложения, иначе пользователю указывается ошибка.</w:t>
+            </w:r>
+          </w:p>
+        </w:tc>
+      </w:tr>
+      <w:tr>
+        <w:tc>
+          <w:tcPr>
+            <w:tcW w:w="9571" w:type="dxa"/>
+            <w:shd w:val="clear" w:color="auto" w:fill="auto"/>
+          </w:tcPr>
+          <w:p>
+            <w:pPr>
+              <w:rPr>
+                <w:i/>
+              </w:rPr>
+            </w:pPr>
+            <w:r>
+              <w:rPr>
+                <w:i/>
+              </w:rPr>
+              <w:t>Постусловия:</w:t>
+            </w:r>
+          </w:p>
+          <w:p>
+            <w:r>
+              <w:t>Пользователь авторизован.</w:t>
+            </w:r>
+          </w:p>
+        </w:tc>
+      </w:tr>
+      <w:tr>
+        <w:tc>
+          <w:tcPr>
+            <w:tcW w:w="9571" w:type="dxa"/>
+            <w:shd w:val="clear" w:color="auto" w:fill="auto"/>
+          </w:tcPr>
+          <w:p>
+            <w:pPr>
+              <w:rPr>
+                <w:i/>
+                <w:lang w:val="en-US"/>
+              </w:rPr>
+            </w:pPr>
+            <w:r>
+              <w:rPr>
+                <w:i/>
+              </w:rPr>
+              <w:t>Альтернативный поток</w:t>
+            </w:r>
+            <w:r>
+              <w:rPr>
+                <w:i/>
+                <w:lang w:val="en-US"/>
+              </w:rPr>
+              <w:t>:</w:t>
+            </w:r>
+          </w:p>
+          <w:p>
+            <w:pPr>
+              <w:pStyle w:val="af"/>
+              <w:numPr>
+                <w:ilvl w:val="0"/>
+                <w:numId w:val="33"/>
+              </w:numPr>
+            </w:pPr>
+            <w:r>
+              <w:t xml:space="preserve">Прецедент начинается, когда </w:t>
+            </w:r>
+            <w:r>
+              <w:t>пользователь запускает приложение.</w:t>
+            </w:r>
+          </w:p>
+          <w:p>
+            <w:pPr>
+              <w:pStyle w:val="af"/>
+              <w:numPr>
+                <w:ilvl w:val="0"/>
+                <w:numId w:val="33"/>
+              </w:numPr>
+            </w:pPr>
+            <w:r>
+              <w:t xml:space="preserve">Пользователь выбирает авторизацию через </w:t>
+            </w:r>
+            <w:r>
+              <w:rPr>
+                <w:lang w:val="en-US"/>
+              </w:rPr>
+              <w:t>google</w:t>
+            </w:r>
+            <w:r>
+              <w:t xml:space="preserve"> </w:t>
+            </w:r>
+            <w:r>
+              <w:t>аккаунт.</w:t>
+            </w:r>
+          </w:p>
+          <w:p>
+            <w:pPr>
+              <w:pStyle w:val="af"/>
+              <w:numPr>
+                <w:ilvl w:val="0"/>
+                <w:numId w:val="33"/>
+              </w:numPr>
+            </w:pPr>
+            <w:r>
+              <w:lastRenderedPageBreak/>
+              <w:t>Введенные данные проверяются сервером.</w:t>
+            </w:r>
+          </w:p>
+          <w:p>
+            <w:pPr>
+              <w:pStyle w:val="af"/>
+              <w:numPr>
+                <w:ilvl w:val="0"/>
+                <w:numId w:val="33"/>
+              </w:numPr>
+            </w:pPr>
+            <w:r>
+              <w:t>Если введенные данные корректны, то пользователь авторизован и получает доступ к функциям приложения, иначе пользователю указывается ошибка.</w:t>
+            </w:r>
+          </w:p>
+        </w:tc>
+      </w:tr>
+    </w:tbl>
+    <w:p>
+      <w:pPr>
+        <w:pStyle w:val="ac"/>
+      </w:pPr>
+    </w:p>
+    <w:p>
+      <w:pPr>
+        <w:pStyle w:val="ac"/>
+      </w:pPr>
+      <w:r>
+        <w:t xml:space="preserve">Таблица </w:t>
+      </w:r>
+      <w:r>
+        <w:fldChar w:fldCharType="begin"/>
+      </w:r>
+      <w:r>
+        <w:instrText xml:space="preserve"> STYLEREF 1 \s </w:instrText>
+      </w:r>
+      <w:r>
+        <w:fldChar w:fldCharType="separate"/>
+      </w:r>
+      <w:r>
+        <w:rPr>
+          <w:noProof/>
+        </w:rPr>
+        <w:t>1</w:t>
+      </w:r>
+      <w:r>
+        <w:fldChar w:fldCharType="end"/>
+      </w:r>
+      <w:r>
+        <w:t>.</w:t>
+      </w:r>
+      <w:r>
+        <w:fldChar w:fldCharType="begin"/>
+      </w:r>
+      <w:r>
+        <w:instrText xml:space="preserve"> SEQ Таблица \* ARABIC \s 1 </w:instrText>
+      </w:r>
+      <w:r>
+        <w:fldChar w:fldCharType="separate"/>
+      </w:r>
+      <w:r>
+        <w:rPr>
+          <w:noProof/>
+        </w:rPr>
+        <w:t>4</w:t>
+      </w:r>
+      <w:r>
+        <w:fldChar w:fldCharType="end"/>
+      </w:r>
+      <w:r>
+        <w:t xml:space="preserve"> - </w:t>
+      </w:r>
+      <w:r>
+        <w:t>Прецедент : Создание рабочего пространства</w:t>
+      </w:r>
+    </w:p>
+    <w:tbl>
+      <w:tblPr>
+        <w:tblStyle w:val="aa"/>
+        <w:tblW w:w="0" w:type="auto"/>
+        <w:tblLook w:val="04A0" w:firstRow="1" w:lastRow="0" w:firstColumn="1" w:lastColumn="0" w:noHBand="0" w:noVBand="1"/>
+      </w:tblPr>
+      <w:tblGrid>
+        <w:gridCol w:w="9571"/>
+      </w:tblGrid>
+      <w:tr>
+        <w:tc>
+          <w:tcPr>
+            <w:tcW w:w="9571" w:type="dxa"/>
+          </w:tcPr>
+          <w:p>
+            <w:pPr>
+              <w:pStyle w:val="affd"/>
+              <w:rPr>
+                <w:lang w:val="en-US"/>
+              </w:rPr>
+            </w:pPr>
+            <w:r>
+              <w:rPr>
+                <w:lang w:val="en-US"/>
+              </w:rPr>
+              <w:t>ID: 3</w:t>
+            </w:r>
+          </w:p>
+        </w:tc>
+      </w:tr>
+      <w:tr>
+        <w:tc>
+          <w:tcPr>
+            <w:tcW w:w="9571" w:type="dxa"/>
+          </w:tcPr>
+          <w:p>
+            <w:pPr>
+              <w:pStyle w:val="affd"/>
+            </w:pPr>
+            <w:r>
+              <w:t>Краткое описание:</w:t>
+            </w:r>
+          </w:p>
+          <w:p>
+            <w:pPr>
+              <w:pStyle w:val="affd"/>
+            </w:pPr>
+            <w:r>
+              <w:t>Система позволяет</w:t>
+            </w:r>
+            <w:r>
+              <w:t xml:space="preserve"> авторизированному</w:t>
+            </w:r>
+            <w:r>
+              <w:t xml:space="preserve"> пользователю</w:t>
+            </w:r>
+            <w:r>
+              <w:t xml:space="preserve">, </w:t>
+            </w:r>
+            <w:r>
+              <w:t xml:space="preserve"> создать рабочее пространство в котором он может объединить свои проекты.</w:t>
+            </w:r>
+          </w:p>
+        </w:tc>
+      </w:tr>
+      <w:tr>
+        <w:tc>
+          <w:tcPr>
+            <w:tcW w:w="9571" w:type="dxa"/>
+          </w:tcPr>
+          <w:p>
+            <w:pPr>
+              <w:pStyle w:val="affd"/>
+            </w:pPr>
+            <w:r>
+              <w:t>Главные актеры:</w:t>
+            </w:r>
+          </w:p>
+          <w:p>
+            <w:pPr>
+              <w:pStyle w:val="affd"/>
+            </w:pPr>
+            <w:r>
+              <w:t>Авторизованный пользователь (</w:t>
+            </w:r>
+            <w:r>
+              <w:rPr>
+                <w:lang w:val="en-US"/>
+              </w:rPr>
+              <w:t>User</w:t>
+            </w:r>
+            <w:r>
+              <w:t>).</w:t>
+            </w:r>
+          </w:p>
+        </w:tc>
+      </w:tr>
+      <w:tr>
+        <w:tc>
+          <w:tcPr>
+            <w:tcW w:w="9571" w:type="dxa"/>
+          </w:tcPr>
+          <w:p>
+            <w:pPr>
+              <w:pStyle w:val="affd"/>
+            </w:pPr>
+            <w:r>
+              <w:t>Второстепенные актеры:</w:t>
+            </w:r>
+          </w:p>
+          <w:p>
+            <w:pPr>
+              <w:pStyle w:val="affd"/>
+            </w:pPr>
+            <w:r>
+              <w:t>Нет.</w:t>
+            </w:r>
+          </w:p>
+        </w:tc>
+      </w:tr>
+      <w:tr>
+        <w:tc>
+          <w:tcPr>
+            <w:tcW w:w="9571" w:type="dxa"/>
+          </w:tcPr>
+          <w:p>
+            <w:pPr>
+              <w:pStyle w:val="affd"/>
+            </w:pPr>
+            <w:r>
+              <w:t>Предусловие:</w:t>
+            </w:r>
+          </w:p>
+          <w:p>
+            <w:pPr>
+              <w:pStyle w:val="affd"/>
+              <w:numPr>
+                <w:ilvl w:val="0"/>
+                <w:numId w:val="21"/>
+              </w:numPr>
+            </w:pPr>
+            <w:r>
+              <w:t>Пользователь вошел в систему.</w:t>
+            </w:r>
+          </w:p>
+        </w:tc>
+      </w:tr>
+      <w:tr>
+        <w:tc>
+          <w:tcPr>
+            <w:tcW w:w="9571" w:type="dxa"/>
+          </w:tcPr>
+          <w:p>
+            <w:pPr>
+              <w:pStyle w:val="affd"/>
+            </w:pPr>
+            <w:r>
+              <w:t xml:space="preserve">Основной поток: </w:t>
+            </w:r>
+          </w:p>
+          <w:p>
+            <w:pPr>
+              <w:pStyle w:val="affd"/>
+              <w:numPr>
+                <w:ilvl w:val="0"/>
+                <w:numId w:val="22"/>
+              </w:numPr>
+            </w:pPr>
+            <w:r>
+              <w:t>Пользователь выбрал опцию «Создать рабочее пространство».</w:t>
+            </w:r>
+          </w:p>
+          <w:p>
+            <w:pPr>
+              <w:pStyle w:val="affd"/>
+              <w:numPr>
+                <w:ilvl w:val="0"/>
+                <w:numId w:val="22"/>
+              </w:numPr>
+            </w:pPr>
+            <w:r>
+              <w:t>Система выводит форму (окно), в которой необходимо указать название рабочего пространства.</w:t>
+            </w:r>
+          </w:p>
+          <w:p>
+            <w:pPr>
+              <w:pStyle w:val="affd"/>
+              <w:numPr>
+                <w:ilvl w:val="0"/>
+                <w:numId w:val="22"/>
+              </w:numPr>
+            </w:pPr>
+            <w:r>
+              <w:t>Пользователь вводит текст.</w:t>
+            </w:r>
+          </w:p>
+          <w:p>
+            <w:pPr>
+              <w:pStyle w:val="affd"/>
+              <w:numPr>
+                <w:ilvl w:val="0"/>
+                <w:numId w:val="22"/>
+              </w:numPr>
+            </w:pPr>
+            <w:r>
+              <w:t>Пользователь нажимает кнопку применить.</w:t>
+            </w:r>
+          </w:p>
+          <w:p>
+            <w:pPr>
+              <w:pStyle w:val="affd"/>
+              <w:numPr>
+                <w:ilvl w:val="0"/>
+                <w:numId w:val="22"/>
+              </w:numPr>
+            </w:pPr>
+            <w:r>
+              <w:t>Система создает рабочее пространство.</w:t>
+            </w:r>
+          </w:p>
+        </w:tc>
+      </w:tr>
+      <w:tr>
+        <w:tc>
+          <w:tcPr>
+            <w:tcW w:w="9571" w:type="dxa"/>
+          </w:tcPr>
+          <w:p>
+            <w:pPr>
+              <w:pStyle w:val="affd"/>
+            </w:pPr>
+            <w:r>
+              <w:t>Постусловие:</w:t>
+            </w:r>
+          </w:p>
+          <w:p>
+            <w:pPr>
+              <w:pStyle w:val="affd"/>
+            </w:pPr>
+            <w:r>
+              <w:t>В системе создано рабочее пространство с указанным именем.</w:t>
+            </w:r>
+          </w:p>
+        </w:tc>
+      </w:tr>
+      <w:tr>
+        <w:tc>
+          <w:tcPr>
+            <w:tcW w:w="9571" w:type="dxa"/>
+          </w:tcPr>
+          <w:p>
+            <w:pPr>
+              <w:pStyle w:val="affd"/>
+            </w:pPr>
+            <w:r>
+              <w:t>Альтернативный поток:</w:t>
+            </w:r>
+          </w:p>
+          <w:p>
+            <w:pPr>
+              <w:pStyle w:val="affd"/>
+            </w:pPr>
+            <w:r>
+              <w:t>Нет.</w:t>
+            </w:r>
+          </w:p>
+        </w:tc>
+      </w:tr>
+    </w:tbl>
+    <w:p>
+      <w:pPr>
+        <w:pStyle w:val="ac"/>
+      </w:pPr>
+    </w:p>
+    <w:p>
+      <w:pPr>
+        <w:pStyle w:val="ac"/>
+      </w:pPr>
+      <w:r>
+        <w:t xml:space="preserve">Таблица </w:t>
+      </w:r>
+      <w:r>
+        <w:fldChar w:fldCharType="begin"/>
+      </w:r>
+      <w:r>
+        <w:instrText xml:space="preserve"> STYLEREF 1 \s </w:instrText>
+      </w:r>
+      <w:r>
+        <w:fldChar w:fldCharType="separate"/>
+      </w:r>
+      <w:r>
+        <w:rPr>
+          <w:noProof/>
+        </w:rPr>
+        <w:t>1</w:t>
+      </w:r>
+      <w:r>
+        <w:fldChar w:fldCharType="end"/>
+      </w:r>
+      <w:r>
+        <w:t>.</w:t>
+      </w:r>
+      <w:r>
+        <w:fldChar w:fldCharType="begin"/>
+      </w:r>
+      <w:r>
+        <w:instrText xml:space="preserve"> SEQ Таблица \* ARABIC \s 1 </w:instrText>
+      </w:r>
+      <w:r>
+        <w:fldChar w:fldCharType="separate"/>
+      </w:r>
+      <w:r>
+        <w:rPr>
+          <w:noProof/>
+        </w:rPr>
+        <w:t>5</w:t>
+      </w:r>
+      <w:r>
+        <w:fldChar w:fldCharType="end"/>
+      </w:r>
+      <w:r>
+        <w:t xml:space="preserve"> - </w:t>
+      </w:r>
+      <w:r>
+        <w:t>Прецедент: Создание проекта</w:t>
+      </w:r>
+    </w:p>
+    <w:tbl>
+      <w:tblPr>
+        <w:tblStyle w:val="aa"/>
+        <w:tblW w:w="0" w:type="auto"/>
+        <w:tblLook w:val="04A0" w:firstRow="1" w:lastRow="0" w:firstColumn="1" w:lastColumn="0" w:noHBand="0" w:noVBand="1"/>
+      </w:tblPr>
+      <w:tblGrid>
+        <w:gridCol w:w="9345"/>
+      </w:tblGrid>
+      <w:tr>
+        <w:tc>
+          <w:tcPr>
+            <w:tcW w:w="9345" w:type="dxa"/>
+            <w:vAlign w:val="center"/>
+          </w:tcPr>
+          <w:p>
+            <w:pPr>
+              <w:pStyle w:val="affd"/>
+              <w:rPr>
+                <w:szCs w:val="28"/>
+              </w:rPr>
+            </w:pPr>
+            <w:r>
+              <w:rPr>
+                <w:lang w:val="en-US"/>
+              </w:rPr>
+              <w:lastRenderedPageBreak/>
+              <w:t>ID: 4</w:t>
+            </w:r>
+          </w:p>
+        </w:tc>
+      </w:tr>
+      <w:tr>
+        <w:tc>
+          <w:tcPr>
+            <w:tcW w:w="9345" w:type="dxa"/>
+          </w:tcPr>
+          <w:p>
+            <w:pPr>
+              <w:pStyle w:val="affd"/>
+              <w:rPr>
+                <w:szCs w:val="28"/>
+              </w:rPr>
+            </w:pPr>
+            <w:r>
+              <w:rPr>
+                <w:szCs w:val="28"/>
+              </w:rPr>
+              <w:t>Краткое описание:</w:t>
+            </w:r>
+          </w:p>
+          <w:p>
+            <w:pPr>
+              <w:pStyle w:val="affd"/>
+              <w:rPr>
+                <w:szCs w:val="28"/>
+              </w:rPr>
+            </w:pPr>
+            <w:r>
+              <w:rPr>
+                <w:szCs w:val="28"/>
+              </w:rPr>
+              <w:t xml:space="preserve">Пользователь имеет возможность </w:t>
+            </w:r>
+            <w:r>
+              <w:rPr>
+                <w:szCs w:val="28"/>
+              </w:rPr>
+              <w:t>создать проект и добавить его в существующее рабочее пространство</w:t>
+            </w:r>
+          </w:p>
+        </w:tc>
+      </w:tr>
+      <w:tr>
+        <w:tc>
+          <w:tcPr>
+            <w:tcW w:w="9345" w:type="dxa"/>
+          </w:tcPr>
+          <w:p>
+            <w:pPr>
+              <w:pStyle w:val="affd"/>
+              <w:rPr>
+                <w:szCs w:val="28"/>
+              </w:rPr>
+            </w:pPr>
+            <w:r>
+              <w:rPr>
+                <w:szCs w:val="28"/>
+              </w:rPr>
+              <w:t>Главные актеры:</w:t>
+            </w:r>
+          </w:p>
+          <w:p>
+            <w:pPr>
+              <w:pStyle w:val="affd"/>
+              <w:rPr>
+                <w:szCs w:val="28"/>
+              </w:rPr>
+            </w:pPr>
+            <w:r>
+              <w:rPr>
+                <w:szCs w:val="28"/>
+              </w:rPr>
+              <w:t>Пользователь.</w:t>
+            </w:r>
+          </w:p>
+        </w:tc>
+      </w:tr>
+      <w:tr>
+        <w:tc>
+          <w:tcPr>
+            <w:tcW w:w="9345" w:type="dxa"/>
+          </w:tcPr>
+          <w:p>
+            <w:pPr>
+              <w:pStyle w:val="affd"/>
+              <w:rPr>
+                <w:szCs w:val="28"/>
+              </w:rPr>
+            </w:pPr>
+            <w:r>
+              <w:rPr>
+                <w:szCs w:val="28"/>
+              </w:rPr>
+              <w:t>Второстепенные актеры:</w:t>
+            </w:r>
+          </w:p>
+          <w:p>
+            <w:pPr>
+              <w:pStyle w:val="affd"/>
+              <w:rPr>
+                <w:szCs w:val="28"/>
+              </w:rPr>
+            </w:pPr>
+            <w:r>
+              <w:rPr>
+                <w:szCs w:val="28"/>
+              </w:rPr>
+              <w:t>Нет.</w:t>
+            </w:r>
+          </w:p>
+        </w:tc>
+      </w:tr>
+      <w:tr>
+        <w:tc>
+          <w:tcPr>
+            <w:tcW w:w="9345" w:type="dxa"/>
+          </w:tcPr>
+          <w:p>
+            <w:pPr>
+              <w:pStyle w:val="affd"/>
+              <w:rPr>
+                <w:szCs w:val="28"/>
+              </w:rPr>
+            </w:pPr>
+            <w:r>
+              <w:rPr>
+                <w:szCs w:val="28"/>
+              </w:rPr>
+              <w:t>Предусловие:</w:t>
+            </w:r>
+          </w:p>
+          <w:p>
+            <w:pPr>
+              <w:pStyle w:val="affd"/>
+              <w:numPr>
+                <w:ilvl w:val="0"/>
+                <w:numId w:val="30"/>
+              </w:numPr>
+              <w:rPr>
+                <w:szCs w:val="28"/>
+              </w:rPr>
+            </w:pPr>
+            <w:r>
+              <w:rPr>
+                <w:szCs w:val="28"/>
+              </w:rPr>
+              <w:t>Пользователь вошел в систему</w:t>
+            </w:r>
+            <w:r>
+              <w:rPr>
+                <w:szCs w:val="28"/>
+              </w:rPr>
+              <w:t>.</w:t>
+            </w:r>
+          </w:p>
+          <w:p>
+            <w:pPr>
+              <w:pStyle w:val="affd"/>
+              <w:numPr>
+                <w:ilvl w:val="0"/>
+                <w:numId w:val="30"/>
+              </w:numPr>
+              <w:rPr>
+                <w:szCs w:val="28"/>
+              </w:rPr>
+            </w:pPr>
+            <w:r>
+              <w:rPr>
+                <w:szCs w:val="28"/>
+              </w:rPr>
+              <w:t>Создано хотя бы одно рабочее пространство.</w:t>
+            </w:r>
+          </w:p>
+        </w:tc>
+      </w:tr>
+      <w:tr>
+        <w:tc>
+          <w:tcPr>
+            <w:tcW w:w="9345" w:type="dxa"/>
+          </w:tcPr>
+          <w:p>
+            <w:pPr>
+              <w:pStyle w:val="affd"/>
+              <w:rPr>
+                <w:szCs w:val="28"/>
+              </w:rPr>
+            </w:pPr>
+            <w:r>
+              <w:rPr>
+                <w:szCs w:val="28"/>
+              </w:rPr>
+              <w:t xml:space="preserve">Основной поток: </w:t>
+            </w:r>
+          </w:p>
+          <w:p>
+            <w:pPr>
+              <w:pStyle w:val="affd"/>
+              <w:numPr>
+                <w:ilvl w:val="0"/>
+                <w:numId w:val="22"/>
+              </w:numPr>
+              <w:rPr>
+                <w:szCs w:val="28"/>
+              </w:rPr>
+            </w:pPr>
+            <w:r>
+              <w:rPr>
+                <w:szCs w:val="28"/>
+              </w:rPr>
+              <w:t>Прецедент начинается, когда пользователь выбирает пункт «Создание проекта»</w:t>
+            </w:r>
+          </w:p>
+          <w:p>
+            <w:pPr>
+              <w:pStyle w:val="affd"/>
+              <w:numPr>
+                <w:ilvl w:val="0"/>
+                <w:numId w:val="22"/>
+              </w:numPr>
+              <w:rPr>
+                <w:szCs w:val="28"/>
+              </w:rPr>
+            </w:pPr>
+            <w:r>
+              <w:rPr>
+                <w:szCs w:val="28"/>
+              </w:rPr>
+              <w:t xml:space="preserve">Пользователь </w:t>
+            </w:r>
+            <w:r>
+              <w:rPr>
+                <w:szCs w:val="28"/>
+              </w:rPr>
+              <w:t>вводит название и описание проекта</w:t>
+            </w:r>
+          </w:p>
+          <w:p>
+            <w:pPr>
+              <w:pStyle w:val="affd"/>
+              <w:numPr>
+                <w:ilvl w:val="0"/>
+                <w:numId w:val="22"/>
+              </w:numPr>
+              <w:rPr>
+                <w:szCs w:val="28"/>
+              </w:rPr>
+            </w:pPr>
+            <w:r>
+              <w:rPr>
+                <w:szCs w:val="28"/>
+              </w:rPr>
+              <w:t>Пользователь выбирает рабочее пространство и выбирает опцию «Сохранить»</w:t>
+            </w:r>
+          </w:p>
+          <w:p>
+            <w:pPr>
+              <w:pStyle w:val="affd"/>
+              <w:numPr>
+                <w:ilvl w:val="0"/>
+                <w:numId w:val="22"/>
+              </w:numPr>
+              <w:rPr>
+                <w:szCs w:val="28"/>
+              </w:rPr>
+            </w:pPr>
+            <w:r>
+              <w:rPr>
+                <w:szCs w:val="28"/>
+              </w:rPr>
+              <w:t>Система создает проект с указанным именем и добавляет его в выбранное рабочее пространство</w:t>
+            </w:r>
+          </w:p>
+        </w:tc>
+      </w:tr>
+      <w:tr>
+        <w:tc>
+          <w:tcPr>
+            <w:tcW w:w="9345" w:type="dxa"/>
+          </w:tcPr>
+          <w:p>
+            <w:pPr>
+              <w:pStyle w:val="affd"/>
+              <w:rPr>
+                <w:szCs w:val="28"/>
+              </w:rPr>
+            </w:pPr>
+            <w:r>
+              <w:rPr>
+                <w:szCs w:val="28"/>
+              </w:rPr>
+              <w:t>Постусловие:</w:t>
+            </w:r>
+          </w:p>
+          <w:p>
+            <w:pPr>
+              <w:pStyle w:val="affd"/>
+              <w:rPr>
+                <w:szCs w:val="28"/>
+              </w:rPr>
+            </w:pPr>
+            <w:r>
+              <w:rPr>
+                <w:szCs w:val="28"/>
+              </w:rPr>
+              <w:t>Создан новый проект Пользователя и добавлен в выбранное рабочее пространство</w:t>
+            </w:r>
+          </w:p>
+        </w:tc>
+      </w:tr>
+      <w:tr>
+        <w:tc>
+          <w:tcPr>
+            <w:tcW w:w="9345" w:type="dxa"/>
+          </w:tcPr>
+          <w:p>
+            <w:pPr>
+              <w:pStyle w:val="affd"/>
+              <w:rPr>
+                <w:szCs w:val="28"/>
+              </w:rPr>
+            </w:pPr>
+            <w:r>
+              <w:rPr>
+                <w:szCs w:val="28"/>
+              </w:rPr>
+              <w:t>Альтернативный поток:</w:t>
+            </w:r>
+          </w:p>
+          <w:p>
+            <w:pPr>
+              <w:pStyle w:val="affd"/>
+              <w:rPr>
+                <w:szCs w:val="28"/>
+              </w:rPr>
+            </w:pPr>
+            <w:r>
+              <w:rPr>
+                <w:szCs w:val="28"/>
+              </w:rPr>
+              <w:t>Нет.</w:t>
+            </w:r>
+          </w:p>
+        </w:tc>
+      </w:tr>
+    </w:tbl>
+    <w:p>
+      <w:pPr>
+        <w:pStyle w:val="ac"/>
+      </w:pPr>
+    </w:p>
+    <w:p>
+      <w:pPr>
+        <w:spacing w:after="160" w:line="259" w:lineRule="auto"/>
+        <w:rPr>
+          <w:color w:val="252525"/>
+          <w:shd w:val="clear" w:color="auto" w:fill="FFFFFF"/>
+          <w:lang w:val="en-US"/>
+        </w:rPr>
+      </w:pPr>
+      <w:r>
+        <w:br w:type="page"/>
+      </w:r>
+    </w:p>
+    <w:p>
+      <w:pPr>
+        <w:pStyle w:val="ac"/>
+      </w:pPr>
+      <w:r>
+        <w:lastRenderedPageBreak/>
+        <w:t xml:space="preserve">Таблица </w:t>
+      </w:r>
+      <w:r>
+        <w:fldChar w:fldCharType="begin"/>
+      </w:r>
+      <w:r>
+        <w:instrText xml:space="preserve"> STYLEREF 1 \s </w:instrText>
+      </w:r>
+      <w:r>
+        <w:fldChar w:fldCharType="separate"/>
+      </w:r>
+      <w:r>
+        <w:rPr>
+          <w:noProof/>
+        </w:rPr>
+        <w:t>1</w:t>
+      </w:r>
+      <w:r>
+        <w:fldChar w:fldCharType="end"/>
+      </w:r>
+      <w:r>
+        <w:t>.</w:t>
+      </w:r>
+      <w:r>
+        <w:fldChar w:fldCharType="begin"/>
+      </w:r>
+      <w:r>
+        <w:instrText xml:space="preserve"> SEQ Таблица \* ARABIC \s 1 </w:instrText>
+      </w:r>
+      <w:r>
+        <w:fldChar w:fldCharType="separate"/>
+      </w:r>
+      <w:r>
+        <w:rPr>
+          <w:noProof/>
+        </w:rPr>
+        <w:t>6</w:t>
+      </w:r>
+      <w:r>
+        <w:fldChar w:fldCharType="end"/>
+      </w:r>
+      <w:r>
+        <w:t xml:space="preserve"> - </w:t>
+      </w:r>
+      <w:r>
+        <w:t>Прецедент : Создание записи</w:t>
+      </w:r>
+    </w:p>
+    <w:tbl>
+      <w:tblPr>
+        <w:tblStyle w:val="aa"/>
+        <w:tblW w:w="0" w:type="auto"/>
+        <w:tblLook w:val="04A0" w:firstRow="1" w:lastRow="0" w:firstColumn="1" w:lastColumn="0" w:noHBand="0" w:noVBand="1"/>
+      </w:tblPr>
+      <w:tblGrid>
+        <w:gridCol w:w="9571"/>
+      </w:tblGrid>
+      <w:tr>
+        <w:tc>
+          <w:tcPr>
+            <w:tcW w:w="9571" w:type="dxa"/>
+          </w:tcPr>
+          <w:p>
+            <w:pPr>
+              <w:pStyle w:val="affd"/>
+            </w:pPr>
+            <w:r>
+              <w:rPr>
+                <w:lang w:val="en-US"/>
+              </w:rPr>
+              <w:t xml:space="preserve">ID: </w:t>
+            </w:r>
+            <w:r>
+              <w:t>5</w:t>
+            </w:r>
+          </w:p>
+        </w:tc>
+      </w:tr>
+      <w:tr>
+        <w:tc>
+          <w:tcPr>
+            <w:tcW w:w="9571" w:type="dxa"/>
+          </w:tcPr>
+          <w:p>
+            <w:pPr>
+              <w:pStyle w:val="affd"/>
+            </w:pPr>
+            <w:r>
+              <w:t>Краткое описание:</w:t>
+            </w:r>
+          </w:p>
+          <w:p>
+            <w:pPr>
+              <w:pStyle w:val="affd"/>
+            </w:pPr>
+            <w:r>
+              <w:t>Система позволяет авторизированному пользователю создать запись (задачу) для ведения учета затраченного на эту запись (задачу) времени..</w:t>
+            </w:r>
+          </w:p>
+        </w:tc>
+      </w:tr>
+      <w:tr>
+        <w:tc>
+          <w:tcPr>
+            <w:tcW w:w="9571" w:type="dxa"/>
+          </w:tcPr>
+          <w:p>
+            <w:pPr>
+              <w:pStyle w:val="affd"/>
+            </w:pPr>
+            <w:r>
+              <w:t>Главные актеры:</w:t>
+            </w:r>
+          </w:p>
+          <w:p>
+            <w:pPr>
+              <w:pStyle w:val="affd"/>
+            </w:pPr>
+            <w:r>
+              <w:t>Авторизованный пользователь (</w:t>
+            </w:r>
+            <w:r>
+              <w:rPr>
+                <w:lang w:val="en-US"/>
+              </w:rPr>
+              <w:t>User</w:t>
+            </w:r>
+            <w:r>
+              <w:t>).</w:t>
+            </w:r>
+          </w:p>
+        </w:tc>
+      </w:tr>
+      <w:tr>
+        <w:tc>
+          <w:tcPr>
+            <w:tcW w:w="9571" w:type="dxa"/>
+          </w:tcPr>
+          <w:p>
+            <w:pPr>
+              <w:pStyle w:val="affd"/>
+            </w:pPr>
+            <w:r>
+              <w:t>Второстепенные актеры:</w:t>
+            </w:r>
+          </w:p>
+          <w:p>
+            <w:pPr>
+              <w:pStyle w:val="affd"/>
+            </w:pPr>
+            <w:r>
+              <w:t>Нет.</w:t>
+            </w:r>
+          </w:p>
+        </w:tc>
+      </w:tr>
+      <w:tr>
+        <w:tc>
+          <w:tcPr>
+            <w:tcW w:w="9571" w:type="dxa"/>
+          </w:tcPr>
+          <w:p>
+            <w:pPr>
+              <w:pStyle w:val="affd"/>
+            </w:pPr>
+            <w:r>
+              <w:t>Предусловие:</w:t>
+            </w:r>
+          </w:p>
+          <w:p>
+            <w:pPr>
+              <w:pStyle w:val="affd"/>
+              <w:numPr>
+                <w:ilvl w:val="0"/>
+                <w:numId w:val="23"/>
+              </w:numPr>
+            </w:pPr>
+            <w:r>
+              <w:t>Пользователь вошел в систему.</w:t>
+            </w:r>
+          </w:p>
+        </w:tc>
+      </w:tr>
+      <w:tr>
+        <w:tc>
+          <w:tcPr>
+            <w:tcW w:w="9571" w:type="dxa"/>
+          </w:tcPr>
+          <w:p>
+            <w:pPr>
+              <w:pStyle w:val="affd"/>
+            </w:pPr>
+            <w:r>
+              <w:t xml:space="preserve">Основной поток: </w:t>
+            </w:r>
+          </w:p>
+          <w:p>
+            <w:pPr>
+              <w:pStyle w:val="affd"/>
+              <w:numPr>
+                <w:ilvl w:val="0"/>
+                <w:numId w:val="24"/>
+              </w:numPr>
+            </w:pPr>
+            <w:r>
+              <w:t>Пользователь выбрал опцию «Создать запись».</w:t>
+            </w:r>
+          </w:p>
+          <w:p>
+            <w:pPr>
+              <w:pStyle w:val="affd"/>
+              <w:numPr>
+                <w:ilvl w:val="0"/>
+                <w:numId w:val="24"/>
+              </w:numPr>
+            </w:pPr>
+            <w:r>
+              <w:t>Система выводит форму (окно), в которой необходимо указать описание и выбрать проект.</w:t>
+            </w:r>
+          </w:p>
+          <w:p>
+            <w:pPr>
+              <w:pStyle w:val="affd"/>
+              <w:numPr>
+                <w:ilvl w:val="0"/>
+                <w:numId w:val="24"/>
+              </w:numPr>
+            </w:pPr>
+            <w:r>
+              <w:t>Пользователь вводит текст описания.</w:t>
+            </w:r>
+          </w:p>
+          <w:p>
+            <w:pPr>
+              <w:pStyle w:val="affd"/>
+              <w:numPr>
+                <w:ilvl w:val="0"/>
+                <w:numId w:val="24"/>
+              </w:numPr>
+            </w:pPr>
+            <w:r>
+              <w:t>Пользователь выбирает проект.</w:t>
+            </w:r>
+          </w:p>
+          <w:p>
+            <w:pPr>
+              <w:pStyle w:val="affd"/>
+              <w:numPr>
+                <w:ilvl w:val="0"/>
+                <w:numId w:val="24"/>
+              </w:numPr>
+            </w:pPr>
+            <w:r>
+              <w:t>Пользователь нажимает кнопку сохранить.</w:t>
+            </w:r>
+          </w:p>
+          <w:p>
+            <w:pPr>
+              <w:pStyle w:val="affd"/>
+              <w:numPr>
+                <w:ilvl w:val="0"/>
+                <w:numId w:val="24"/>
+              </w:numPr>
+            </w:pPr>
+            <w:r>
+              <w:t>Система создает запись с указанным описанием в выбранном проекте.</w:t>
+            </w:r>
+          </w:p>
+        </w:tc>
+      </w:tr>
+      <w:tr>
+        <w:tc>
+          <w:tcPr>
+            <w:tcW w:w="9571" w:type="dxa"/>
+          </w:tcPr>
+          <w:p>
+            <w:pPr>
+              <w:pStyle w:val="affd"/>
+            </w:pPr>
+            <w:r>
+              <w:t>Постусловие:</w:t>
+            </w:r>
+          </w:p>
+          <w:p>
+            <w:pPr>
+              <w:pStyle w:val="affd"/>
+            </w:pPr>
+            <w:r>
+              <w:t>В системе создана запись с указанным описанием в выбранном пользователем проекте.</w:t>
+            </w:r>
+          </w:p>
+        </w:tc>
+      </w:tr>
+      <w:tr>
+        <w:tc>
+          <w:tcPr>
+            <w:tcW w:w="9571" w:type="dxa"/>
+          </w:tcPr>
+          <w:p>
+            <w:pPr>
+              <w:pStyle w:val="affd"/>
+            </w:pPr>
+            <w:r>
+              <w:t>Альтернативный поток:</w:t>
+            </w:r>
+          </w:p>
+          <w:p>
+            <w:pPr>
+              <w:pStyle w:val="affd"/>
+            </w:pPr>
+            <w:r>
+              <w:t>Нет</w:t>
+            </w:r>
+          </w:p>
+        </w:tc>
+      </w:tr>
+    </w:tbl>
+    <w:p>
+      <w:pPr>
+        <w:pStyle w:val="ac"/>
+      </w:pPr>
+    </w:p>
+    <w:p>
+      <w:pPr>
+        <w:spacing w:after="160" w:line="259" w:lineRule="auto"/>
+        <w:rPr>
+          <w:color w:val="252525"/>
+          <w:shd w:val="clear" w:color="auto" w:fill="FFFFFF"/>
+        </w:rPr>
+      </w:pPr>
+      <w:r>
+        <w:br w:type="page"/>
+      </w:r>
+    </w:p>
+    <w:p>
+      <w:pPr>
+        <w:pStyle w:val="ac"/>
+      </w:pPr>
+      <w:r>
+        <w:lastRenderedPageBreak/>
+        <w:t xml:space="preserve">Таблица </w:t>
+      </w:r>
+      <w:r>
+        <w:fldChar w:fldCharType="begin"/>
+      </w:r>
+      <w:r>
+        <w:instrText xml:space="preserve"> STYLEREF 1 \s </w:instrText>
+      </w:r>
+      <w:r>
+        <w:fldChar w:fldCharType="separate"/>
+      </w:r>
+      <w:r>
+        <w:rPr>
+          <w:noProof/>
+        </w:rPr>
+        <w:t>1</w:t>
+      </w:r>
+      <w:r>
+        <w:fldChar w:fldCharType="end"/>
+      </w:r>
+      <w:r>
+        <w:t>.</w:t>
+      </w:r>
+      <w:r>
+        <w:fldChar w:fldCharType="begin"/>
+      </w:r>
+      <w:r>
+        <w:instrText xml:space="preserve"> SEQ Таблица \* ARABIC \s 1 </w:instrText>
+      </w:r>
+      <w:r>
+        <w:fldChar w:fldCharType="separate"/>
+      </w:r>
+      <w:r>
+        <w:rPr>
+          <w:noProof/>
+        </w:rPr>
+        <w:t>7</w:t>
+      </w:r>
+      <w:r>
+        <w:fldChar w:fldCharType="end"/>
+      </w:r>
+      <w:r>
+        <w:t xml:space="preserve"> - </w:t>
+      </w:r>
+      <w:r>
+        <w:t>Прецедент : Ввод затраченного времени</w:t>
+      </w:r>
+    </w:p>
+    <w:tbl>
+      <w:tblPr>
+        <w:tblStyle w:val="aa"/>
+        <w:tblW w:w="0" w:type="auto"/>
+        <w:tblLook w:val="04A0" w:firstRow="1" w:lastRow="0" w:firstColumn="1" w:lastColumn="0" w:noHBand="0" w:noVBand="1"/>
+      </w:tblPr>
+      <w:tblGrid>
+        <w:gridCol w:w="9345"/>
+      </w:tblGrid>
+      <w:tr>
+        <w:tc>
+          <w:tcPr>
+            <w:tcW w:w="9345" w:type="dxa"/>
+          </w:tcPr>
+          <w:p>
+            <w:pPr>
+              <w:pStyle w:val="affd"/>
+            </w:pPr>
+            <w:r>
+              <w:rPr>
+                <w:lang w:val="en-US"/>
+              </w:rPr>
+              <w:t>ID</w:t>
+            </w:r>
+            <w:r>
+              <w:t>: 6</w:t>
+            </w:r>
+          </w:p>
+        </w:tc>
+      </w:tr>
+      <w:tr>
+        <w:tc>
+          <w:tcPr>
+            <w:tcW w:w="9345" w:type="dxa"/>
+          </w:tcPr>
+          <w:p>
+            <w:pPr>
+              <w:pStyle w:val="affd"/>
+            </w:pPr>
+            <w:r>
+              <w:t>Краткое описание:</w:t>
+            </w:r>
+          </w:p>
+          <w:p>
+            <w:pPr>
+              <w:pStyle w:val="affd"/>
+            </w:pPr>
+            <w:r>
+              <w:t>Система позволяет</w:t>
+            </w:r>
+            <w:r>
+              <w:t xml:space="preserve"> </w:t>
+            </w:r>
+            <w:r>
+              <w:t>авторизированному пользователю вести учет затраченного времени.</w:t>
+            </w:r>
+          </w:p>
+        </w:tc>
+      </w:tr>
+      <w:tr>
+        <w:tc>
+          <w:tcPr>
+            <w:tcW w:w="9345" w:type="dxa"/>
+          </w:tcPr>
+          <w:p>
+            <w:pPr>
+              <w:pStyle w:val="affd"/>
+            </w:pPr>
+            <w:r>
+              <w:t>Главные актеры:</w:t>
+            </w:r>
+          </w:p>
+          <w:p>
+            <w:pPr>
+              <w:pStyle w:val="affd"/>
+            </w:pPr>
+            <w:r>
+              <w:t>Авторизованный пользователь (</w:t>
+            </w:r>
+            <w:r>
+              <w:rPr>
+                <w:lang w:val="en-US"/>
+              </w:rPr>
+              <w:t>User</w:t>
+            </w:r>
+            <w:r>
+              <w:t>).</w:t>
+            </w:r>
+          </w:p>
+        </w:tc>
+      </w:tr>
+      <w:tr>
+        <w:tc>
+          <w:tcPr>
+            <w:tcW w:w="9345" w:type="dxa"/>
+          </w:tcPr>
+          <w:p>
+            <w:pPr>
+              <w:pStyle w:val="affd"/>
+            </w:pPr>
+            <w:r>
+              <w:t>Второстепенные актеры:</w:t>
+            </w:r>
+          </w:p>
+          <w:p>
+            <w:pPr>
+              <w:pStyle w:val="affd"/>
+            </w:pPr>
+            <w:r>
+              <w:t>Время.</w:t>
+            </w:r>
+          </w:p>
+        </w:tc>
+      </w:tr>
+      <w:tr>
+        <w:tc>
+          <w:tcPr>
+            <w:tcW w:w="9345" w:type="dxa"/>
+          </w:tcPr>
+          <w:p>
+            <w:pPr>
+              <w:pStyle w:val="affd"/>
+            </w:pPr>
+            <w:r>
+              <w:t>Предусловие:</w:t>
+            </w:r>
+          </w:p>
+          <w:p>
+            <w:pPr>
+              <w:pStyle w:val="affd"/>
+              <w:numPr>
+                <w:ilvl w:val="0"/>
+                <w:numId w:val="25"/>
+              </w:numPr>
+            </w:pPr>
+            <w:r>
+              <w:t>Пользователь вошел в систему.</w:t>
+            </w:r>
+          </w:p>
+          <w:p>
+            <w:pPr>
+              <w:pStyle w:val="affd"/>
+              <w:numPr>
+                <w:ilvl w:val="0"/>
+                <w:numId w:val="25"/>
+              </w:numPr>
+            </w:pPr>
+            <w:r>
+              <w:t>Пользователь выбрал запись (задачу).</w:t>
+            </w:r>
+          </w:p>
+        </w:tc>
+      </w:tr>
+      <w:tr>
+        <w:tc>
+          <w:tcPr>
+            <w:tcW w:w="9345" w:type="dxa"/>
+          </w:tcPr>
+          <w:p>
+            <w:pPr>
+              <w:pStyle w:val="affd"/>
+            </w:pPr>
+            <w:r>
+              <w:t xml:space="preserve">Основной поток: </w:t>
+            </w:r>
+          </w:p>
+          <w:p>
+            <w:pPr>
+              <w:pStyle w:val="affd"/>
+              <w:numPr>
+                <w:ilvl w:val="0"/>
+                <w:numId w:val="26"/>
+              </w:numPr>
+            </w:pPr>
+            <w:r>
+              <w:t>Пользователь выбрал опцию «Ввод затраченного времени».</w:t>
+            </w:r>
+          </w:p>
+          <w:p>
+            <w:pPr>
+              <w:pStyle w:val="affd"/>
+              <w:numPr>
+                <w:ilvl w:val="0"/>
+                <w:numId w:val="26"/>
+              </w:numPr>
+            </w:pPr>
+            <w:r>
+              <w:t>Система выводит форму (окно), в которой необходимо указать способ ввода затраченного времени: ручной режим или автоматизированный режим.</w:t>
+            </w:r>
+          </w:p>
+          <w:p>
+            <w:pPr>
+              <w:pStyle w:val="affd"/>
+              <w:numPr>
+                <w:ilvl w:val="0"/>
+                <w:numId w:val="26"/>
+              </w:numPr>
+            </w:pPr>
+            <w:r>
+              <w:t>Пользователь выбирает ручной режим.</w:t>
+            </w:r>
+          </w:p>
+          <w:p>
+            <w:pPr>
+              <w:pStyle w:val="affd"/>
+              <w:numPr>
+                <w:ilvl w:val="0"/>
+                <w:numId w:val="26"/>
+              </w:numPr>
+            </w:pPr>
+            <w:r>
+              <w:t>Пользователь задает начало и конец отсчета.</w:t>
+            </w:r>
+          </w:p>
+          <w:p>
+            <w:pPr>
+              <w:pStyle w:val="affd"/>
+              <w:numPr>
+                <w:ilvl w:val="0"/>
+                <w:numId w:val="26"/>
+              </w:numPr>
+            </w:pPr>
+            <w:r>
+              <w:t>Система добавляет к выбранной записи значение затраченного времени.</w:t>
+            </w:r>
+          </w:p>
+        </w:tc>
+      </w:tr>
+      <w:tr>
+        <w:tc>
+          <w:tcPr>
+            <w:tcW w:w="9345" w:type="dxa"/>
+          </w:tcPr>
+          <w:p>
+            <w:pPr>
+              <w:pStyle w:val="affd"/>
+            </w:pPr>
+            <w:r>
+              <w:t>Постусловие:</w:t>
+            </w:r>
+          </w:p>
+          <w:p>
+            <w:pPr>
+              <w:pStyle w:val="affd"/>
+            </w:pPr>
+            <w:r>
+              <w:t>В выбранную запись (задачу) добавлено значение затраченного времени.</w:t>
+            </w:r>
+          </w:p>
+        </w:tc>
+      </w:tr>
+    </w:tbl>
+    <w:p>
+      <w:bookmarkStart w:id="8" w:name="_GoBack"/>
+      <w:bookmarkEnd w:id="8"/>
+    </w:p>
+    <w:tbl>
+      <w:tblPr>
+        <w:tblStyle w:val="aa"/>
+        <w:tblW w:w="0" w:type="auto"/>
+        <w:tblLook w:val="04A0" w:firstRow="1" w:lastRow="0" w:firstColumn="1" w:lastColumn="0" w:noHBand="0" w:noVBand="1"/>
+      </w:tblPr>
+      <w:tblGrid>
+        <w:gridCol w:w="9345"/>
+      </w:tblGrid>
+      <w:tr>
+        <w:tc>
+          <w:tcPr>
+            <w:tcW w:w="9345" w:type="dxa"/>
+          </w:tcPr>
+          <w:p>
+            <w:pPr>
+              <w:pStyle w:val="affd"/>
+            </w:pPr>
+            <w:r>
+              <w:lastRenderedPageBreak/>
+              <w:t>Альтернативный поток:</w:t>
+            </w:r>
+          </w:p>
+          <w:p>
+            <w:pPr>
+              <w:pStyle w:val="affd"/>
+              <w:numPr>
+                <w:ilvl w:val="0"/>
+                <w:numId w:val="27"/>
+              </w:numPr>
+            </w:pPr>
+            <w:r>
+              <w:t>Пользователь выбрал опцию «Ввод затраченного времени».</w:t>
+            </w:r>
+          </w:p>
+          <w:p>
+            <w:pPr>
+              <w:pStyle w:val="affd"/>
+              <w:numPr>
+                <w:ilvl w:val="0"/>
+                <w:numId w:val="27"/>
+              </w:numPr>
+            </w:pPr>
+            <w:r>
+              <w:t>Система выводит форму (окно), в которой необходимо указать способ ввода затраченного времени: ручной режим или автоматизированный режим.</w:t>
+            </w:r>
+          </w:p>
+          <w:p>
+            <w:pPr>
+              <w:pStyle w:val="affd"/>
+              <w:numPr>
+                <w:ilvl w:val="0"/>
+                <w:numId w:val="27"/>
+              </w:numPr>
+            </w:pPr>
+            <w:r>
+              <w:t>Пользователь выбирает автоматизированный режим.</w:t>
+            </w:r>
+          </w:p>
+          <w:p>
+            <w:pPr>
+              <w:pStyle w:val="affd"/>
+              <w:numPr>
+                <w:ilvl w:val="0"/>
+                <w:numId w:val="27"/>
+              </w:numPr>
+            </w:pPr>
+            <w:r>
+              <w:t>Пользователь нажимает на кнопку «Начать отсчет».</w:t>
+            </w:r>
+          </w:p>
+          <w:p>
+            <w:pPr>
+              <w:pStyle w:val="affd"/>
+              <w:numPr>
+                <w:ilvl w:val="0"/>
+                <w:numId w:val="27"/>
+              </w:numPr>
+            </w:pPr>
+            <w:r>
+              <w:t>Через некоторый промежуток времени пользователь нажимает на кнопку «Закончить отсчет».</w:t>
+            </w:r>
+          </w:p>
+          <w:p>
+            <w:pPr>
+              <w:pStyle w:val="affd"/>
+              <w:numPr>
+                <w:ilvl w:val="0"/>
+                <w:numId w:val="27"/>
+              </w:numPr>
+            </w:pPr>
+            <w:r>
+              <w:t>Система добавляет к выбранной записи значение затраченного времени.</w:t>
+            </w:r>
+          </w:p>
+        </w:tc>
+      </w:tr>
+      <w:tr>
+        <w:tc>
+          <w:tcPr>
+            <w:tcW w:w="9345" w:type="dxa"/>
+          </w:tcPr>
+          <w:p>
+            <w:pPr>
+              <w:pStyle w:val="affd"/>
+            </w:pPr>
+          </w:p>
+        </w:tc>
+      </w:tr>
+    </w:tbl>
+    <w:p>
+      <w:pPr>
+        <w:spacing w:after="160" w:line="259" w:lineRule="auto"/>
+      </w:pPr>
+    </w:p>
+    <w:p>
+      <w:pPr>
+        <w:spacing w:after="160" w:line="259" w:lineRule="auto"/>
+      </w:pPr>
     </w:p>
     <w:p>
       <w:pPr>
@@ -1190,58 +3994,93 @@
       <w:pPr>
         <w:pStyle w:val="1"/>
       </w:pPr>
-      <w:bookmarkStart w:id="8" w:name="_Toc500377486"/>
+      <w:bookmarkStart w:id="9" w:name="_Toc500377486"/>
       <w:r>
         <w:lastRenderedPageBreak/>
         <w:t>Анализ</w:t>
-      </w:r>
-      <w:bookmarkEnd w:id="8"/>
-    </w:p>
-    <w:p>
-      <w:pPr>
-        <w:spacing w:after="160" w:line="259" w:lineRule="auto"/>
-        <w:rPr>
-          <w:rFonts w:eastAsiaTheme="majorEastAsia"/>
-          <w:b/>
-        </w:rPr>
-      </w:pPr>
-      <w:r>
-        <w:br w:type="page"/>
-      </w:r>
-    </w:p>
-    <w:p>
-      <w:pPr>
-        <w:pStyle w:val="1"/>
-      </w:pPr>
-      <w:bookmarkStart w:id="9" w:name="_Toc500377487"/>
-      <w:r>
-        <w:lastRenderedPageBreak/>
-        <w:t>Проектирование</w:t>
       </w:r>
       <w:bookmarkEnd w:id="9"/>
     </w:p>
     <w:p>
       <w:pPr>
-        <w:spacing w:after="160" w:line="259" w:lineRule="auto"/>
-        <w:rPr>
-          <w:rFonts w:eastAsiaTheme="majorEastAsia"/>
-          <w:b/>
-        </w:rPr>
-      </w:pPr>
-      <w:r>
-        <w:br w:type="page"/>
+        <w:pStyle w:val="2"/>
+      </w:pPr>
+      <w:r>
+        <w:t>Классы анализа</w:t>
       </w:r>
     </w:p>
     <w:p>
       <w:pPr>
+        <w:pStyle w:val="2"/>
+      </w:pPr>
+      <w:r>
+        <w:t>Диаграмма последовательностей классов анализа</w:t>
+      </w:r>
+    </w:p>
+    <w:p>
+      <w:pPr>
+        <w:pStyle w:val="2"/>
+      </w:pPr>
+      <w:r>
+        <w:t>Диаграммы деятельности</w:t>
+      </w:r>
+    </w:p>
+    <w:p>
+      <w:pPr>
+        <w:pStyle w:val="2"/>
+      </w:pPr>
+      <w:r>
+        <w:t xml:space="preserve">Конечные автоматы для динамических классов анализа </w:t>
+      </w:r>
+      <w:r>
+        <w:br w:type="page"/>
+      </w:r>
+    </w:p>
+    <w:p>
+      <w:pPr>
         <w:pStyle w:val="1"/>
       </w:pPr>
-      <w:bookmarkStart w:id="10" w:name="_Toc500377488"/>
+      <w:bookmarkStart w:id="10" w:name="_Toc500377487"/>
+      <w:r>
+        <w:lastRenderedPageBreak/>
+        <w:t>Проектирование</w:t>
+      </w:r>
+      <w:bookmarkEnd w:id="10"/>
+    </w:p>
+    <w:p>
+      <w:pPr>
+        <w:pStyle w:val="2"/>
+      </w:pPr>
+      <w:r>
+        <w:t>Проектные классы</w:t>
+      </w:r>
+    </w:p>
+    <w:p>
+      <w:pPr>
+        <w:pStyle w:val="2"/>
+      </w:pPr>
+      <w:r>
+        <w:t>Диаграммы последовательностей для операций проектных классов</w:t>
+      </w:r>
+    </w:p>
+    <w:p>
+      <w:pPr>
+        <w:pStyle w:val="2"/>
+      </w:pPr>
+      <w:r>
+        <w:br w:type="page"/>
+      </w:r>
+    </w:p>
+    <w:p>
+      <w:pPr>
+        <w:pStyle w:val="1"/>
+      </w:pPr>
+      <w:bookmarkStart w:id="11" w:name="_Toc500377488"/>
       <w:r>
         <w:lastRenderedPageBreak/>
         <w:t>Реализация</w:t>
       </w:r>
-      <w:bookmarkEnd w:id="10"/>
+      <w:bookmarkEnd w:id="11"/>
     </w:p>
     <w:p>
       <w:pPr>
@@ -1260,12 +4099,12 @@
       <w:pPr>
         <w:pStyle w:val="1"/>
       </w:pPr>
-      <w:bookmarkStart w:id="11" w:name="_Toc500377489"/>
+      <w:bookmarkStart w:id="12" w:name="_Toc500377489"/>
       <w:r>
         <w:lastRenderedPageBreak/>
         <w:t>Документация</w:t>
       </w:r>
-      <w:bookmarkEnd w:id="11"/>
+      <w:bookmarkEnd w:id="12"/>
       <w:r>
         <w:t xml:space="preserve"> </w:t>
       </w:r>
@@ -1281,14 +4120,14 @@
           <w:numId w:val="0"/>
         </w:numPr>
       </w:pPr>
-      <w:bookmarkStart w:id="12" w:name="_Toc500377490"/>
+      <w:bookmarkStart w:id="13" w:name="_Toc500377490"/>
       <w:r>
         <w:lastRenderedPageBreak/>
         <w:t>Заключение</w:t>
       </w:r>
       <w:bookmarkEnd w:id="5"/>
       <w:bookmarkEnd w:id="6"/>
-      <w:bookmarkEnd w:id="12"/>
+      <w:bookmarkEnd w:id="13"/>
     </w:p>
     <w:p>
       <w:pPr>
@@ -1307,8 +4146,8 @@
       <w:pPr>
         <w:pStyle w:val="af8"/>
         <w:sectPr>
-          <w:headerReference w:type="default" r:id="rId8"/>
-          <w:footerReference w:type="first" r:id="rId9"/>
+          <w:headerReference w:type="default" r:id="rId9"/>
+          <w:footerReference w:type="first" r:id="rId10"/>
           <w:pgSz w:w="11906" w:h="16838"/>
           <w:pgMar w:top="1134" w:right="567" w:bottom="1134" w:left="1701" w:header="709" w:footer="709" w:gutter="0"/>
           <w:cols w:space="708"/>
@@ -1325,16 +4164,16 @@
           <w:numId w:val="0"/>
         </w:numPr>
       </w:pPr>
-      <w:bookmarkStart w:id="13" w:name="_Toc484949850"/>
-      <w:bookmarkStart w:id="14" w:name="_Toc485045618"/>
-      <w:bookmarkStart w:id="15" w:name="_Toc500377491"/>
+      <w:bookmarkStart w:id="14" w:name="_Toc484949850"/>
+      <w:bookmarkStart w:id="15" w:name="_Toc485045618"/>
+      <w:bookmarkStart w:id="16" w:name="_Toc500377491"/>
       <w:r>
         <w:lastRenderedPageBreak/>
         <w:t>Список использованных источников</w:t>
       </w:r>
-      <w:bookmarkEnd w:id="13"/>
       <w:bookmarkEnd w:id="14"/>
       <w:bookmarkEnd w:id="15"/>
+      <w:bookmarkEnd w:id="16"/>
     </w:p>
     <w:p>
       <w:pPr>
@@ -1348,12 +4187,12 @@
         </w:tabs>
         <w:ind w:left="0" w:firstLine="851"/>
       </w:pPr>
-      <w:bookmarkStart w:id="16" w:name="_Ref484543526"/>
-      <w:bookmarkStart w:id="17" w:name="_Ref484861293"/>
+      <w:bookmarkStart w:id="17" w:name="_Ref484543526"/>
+      <w:bookmarkStart w:id="18" w:name="_Ref484861293"/>
       <w:r>
         <w:t xml:space="preserve">Пат. </w:t>
       </w:r>
-      <w:hyperlink r:id="rId10" w:tgtFrame="_blank" w:tooltip="Ссылка на реестр (открывается в отдельном окне)" w:history="1">
+      <w:hyperlink r:id="rId11" w:tgtFrame="_blank" w:tooltip="Ссылка на реестр (открывается в отдельном окне)" w:history="1">
         <w:r>
           <w:t>2607948</w:t>
         </w:r>
@@ -1367,8 +4206,8 @@
       <w:r>
         <w:t>. – 17 с.</w:t>
       </w:r>
-      <w:bookmarkEnd w:id="16"/>
       <w:bookmarkEnd w:id="17"/>
+      <w:bookmarkEnd w:id="18"/>
     </w:p>
     <w:p>
       <w:pPr>
@@ -1386,7 +4225,7 @@
           <w:lang w:eastAsia="ru-RU"/>
         </w:rPr>
       </w:pPr>
-      <w:bookmarkStart w:id="18" w:name="_Ref484801400"/>
+      <w:bookmarkStart w:id="19" w:name="_Ref484801400"/>
       <w:proofErr w:type="spellStart"/>
       <w:r>
         <w:t>Прата</w:t>
@@ -1395,7 +4234,7 @@
       <w:r>
         <w:t>, Стивен. - Язык программирования C++. Лекции и упражнения, 6-е изд.: Пер. с англ. — М.: ООО "И.Д. Вильяме", 2012. - 1248 с.</w:t>
       </w:r>
-      <w:bookmarkEnd w:id="18"/>
+      <w:bookmarkEnd w:id="19"/>
       <w:r>
         <w:rPr>
           <w:noProof/>
@@ -1519,18 +4358,11 @@
           <w:rPr>
             <w:noProof/>
           </w:rPr>
-          <w:t>10</w:t>
+          <w:t>12</w:t>
         </w:r>
         <w:r>
           <w:fldChar w:fldCharType="end"/>
         </w:r>
-      </w:p>
-      <w:p>
-        <w:pPr>
-          <w:pStyle w:val="af0"/>
-          <w:ind w:firstLine="0"/>
-          <w:jc w:val="center"/>
-        </w:pPr>
       </w:p>
     </w:sdtContent>
   </w:sdt>
@@ -1741,6 +4573,95 @@
     </w:lvl>
   </w:abstractNum>
   <w:abstractNum w:abstractNumId="2" w15:restartNumberingAfterBreak="0">
+    <w:nsid w:val="1AA907C6"/>
+    <w:multiLevelType w:val="hybridMultilevel"/>
+    <w:tmpl w:val="1C1A6D26"/>
+    <w:lvl w:ilvl="0" w:tplc="0419000F">
+      <w:start w:val="1"/>
+      <w:numFmt w:val="decimal"/>
+      <w:lvlText w:val="%1."/>
+      <w:lvlJc w:val="left"/>
+      <w:pPr>
+        <w:ind w:left="720" w:hanging="360"/>
+      </w:pPr>
+      <w:rPr>
+        <w:rFonts w:hint="default"/>
+      </w:rPr>
+    </w:lvl>
+    <w:lvl w:ilvl="1" w:tplc="04190019" w:tentative="1">
+      <w:start w:val="1"/>
+      <w:numFmt w:val="lowerLetter"/>
+      <w:lvlText w:val="%2."/>
+      <w:lvlJc w:val="left"/>
+      <w:pPr>
+        <w:ind w:left="1440" w:hanging="360"/>
+      </w:pPr>
+    </w:lvl>
+    <w:lvl w:ilvl="2" w:tplc="0419001B" w:tentative="1">
+      <w:start w:val="1"/>
+      <w:numFmt w:val="lowerRoman"/>
+      <w:lvlText w:val="%3."/>
+      <w:lvlJc w:val="right"/>
+      <w:pPr>
+        <w:ind w:left="2160" w:hanging="180"/>
+      </w:pPr>
+    </w:lvl>
+    <w:lvl w:ilvl="3" w:tplc="0419000F" w:tentative="1">
+      <w:start w:val="1"/>
+      <w:numFmt w:val="decimal"/>
+      <w:lvlText w:val="%4."/>
+      <w:lvlJc w:val="left"/>
+      <w:pPr>
+        <w:ind w:left="2880" w:hanging="360"/>
+      </w:pPr>
+    </w:lvl>
+    <w:lvl w:ilvl="4" w:tplc="04190019" w:tentative="1">
+      <w:start w:val="1"/>
+      <w:numFmt w:val="lowerLetter"/>
+      <w:lvlText w:val="%5."/>
+      <w:lvlJc w:val="left"/>
+      <w:pPr>
+        <w:ind w:left="3600" w:hanging="360"/>
+      </w:pPr>
+    </w:lvl>
+    <w:lvl w:ilvl="5" w:tplc="0419001B" w:tentative="1">
+      <w:start w:val="1"/>
+      <w:numFmt w:val="lowerRoman"/>
+      <w:lvlText w:val="%6."/>
+      <w:lvlJc w:val="right"/>
+      <w:pPr>
+        <w:ind w:left="4320" w:hanging="180"/>
+      </w:pPr>
+    </w:lvl>
+    <w:lvl w:ilvl="6" w:tplc="0419000F" w:tentative="1">
+      <w:start w:val="1"/>
+      <w:numFmt w:val="decimal"/>
+      <w:lvlText w:val="%7."/>
+      <w:lvlJc w:val="left"/>
+      <w:pPr>
+        <w:ind w:left="5040" w:hanging="360"/>
+      </w:pPr>
+    </w:lvl>
+    <w:lvl w:ilvl="7" w:tplc="04190019" w:tentative="1">
+      <w:start w:val="1"/>
+      <w:numFmt w:val="lowerLetter"/>
+      <w:lvlText w:val="%8."/>
+      <w:lvlJc w:val="left"/>
+      <w:pPr>
+        <w:ind w:left="5760" w:hanging="360"/>
+      </w:pPr>
+    </w:lvl>
+    <w:lvl w:ilvl="8" w:tplc="0419001B" w:tentative="1">
+      <w:start w:val="1"/>
+      <w:numFmt w:val="lowerRoman"/>
+      <w:lvlText w:val="%9."/>
+      <w:lvlJc w:val="right"/>
+      <w:pPr>
+        <w:ind w:left="6480" w:hanging="180"/>
+      </w:pPr>
+    </w:lvl>
+  </w:abstractNum>
+  <w:abstractNum w:abstractNumId="3" w15:restartNumberingAfterBreak="0">
     <w:nsid w:val="230A5C99"/>
     <w:multiLevelType w:val="hybridMultilevel"/>
     <w:tmpl w:val="55D8C178"/>
@@ -1826,7 +4747,96 @@
       </w:pPr>
     </w:lvl>
   </w:abstractNum>
-  <w:abstractNum w:abstractNumId="3" w15:restartNumberingAfterBreak="0">
+  <w:abstractNum w:abstractNumId="4" w15:restartNumberingAfterBreak="0">
+    <w:nsid w:val="238B46CC"/>
+    <w:multiLevelType w:val="hybridMultilevel"/>
+    <w:tmpl w:val="94E24A30"/>
+    <w:lvl w:ilvl="0" w:tplc="A272968A">
+      <w:start w:val="1"/>
+      <w:numFmt w:val="decimal"/>
+      <w:lvlText w:val="%1."/>
+      <w:lvlJc w:val="left"/>
+      <w:pPr>
+        <w:ind w:left="465" w:hanging="465"/>
+      </w:pPr>
+      <w:rPr>
+        <w:rFonts w:hint="default"/>
+      </w:rPr>
+    </w:lvl>
+    <w:lvl w:ilvl="1" w:tplc="04190019" w:tentative="1">
+      <w:start w:val="1"/>
+      <w:numFmt w:val="lowerLetter"/>
+      <w:lvlText w:val="%2."/>
+      <w:lvlJc w:val="left"/>
+      <w:pPr>
+        <w:ind w:left="1080" w:hanging="360"/>
+      </w:pPr>
+    </w:lvl>
+    <w:lvl w:ilvl="2" w:tplc="0419001B" w:tentative="1">
+      <w:start w:val="1"/>
+      <w:numFmt w:val="lowerRoman"/>
+      <w:lvlText w:val="%3."/>
+      <w:lvlJc w:val="right"/>
+      <w:pPr>
+        <w:ind w:left="1800" w:hanging="180"/>
+      </w:pPr>
+    </w:lvl>
+    <w:lvl w:ilvl="3" w:tplc="0419000F" w:tentative="1">
+      <w:start w:val="1"/>
+      <w:numFmt w:val="decimal"/>
+      <w:lvlText w:val="%4."/>
+      <w:lvlJc w:val="left"/>
+      <w:pPr>
+        <w:ind w:left="2520" w:hanging="360"/>
+      </w:pPr>
+    </w:lvl>
+    <w:lvl w:ilvl="4" w:tplc="04190019" w:tentative="1">
+      <w:start w:val="1"/>
+      <w:numFmt w:val="lowerLetter"/>
+      <w:lvlText w:val="%5."/>
+      <w:lvlJc w:val="left"/>
+      <w:pPr>
+        <w:ind w:left="3240" w:hanging="360"/>
+      </w:pPr>
+    </w:lvl>
+    <w:lvl w:ilvl="5" w:tplc="0419001B" w:tentative="1">
+      <w:start w:val="1"/>
+      <w:numFmt w:val="lowerRoman"/>
+      <w:lvlText w:val="%6."/>
+      <w:lvlJc w:val="right"/>
+      <w:pPr>
+        <w:ind w:left="3960" w:hanging="180"/>
+      </w:pPr>
+    </w:lvl>
+    <w:lvl w:ilvl="6" w:tplc="0419000F" w:tentative="1">
+      <w:start w:val="1"/>
+      <w:numFmt w:val="decimal"/>
+      <w:lvlText w:val="%7."/>
+      <w:lvlJc w:val="left"/>
+      <w:pPr>
+        <w:ind w:left="4680" w:hanging="360"/>
+      </w:pPr>
+    </w:lvl>
+    <w:lvl w:ilvl="7" w:tplc="04190019" w:tentative="1">
+      <w:start w:val="1"/>
+      <w:numFmt w:val="lowerLetter"/>
+      <w:lvlText w:val="%8."/>
+      <w:lvlJc w:val="left"/>
+      <w:pPr>
+        <w:ind w:left="5400" w:hanging="360"/>
+      </w:pPr>
+    </w:lvl>
+    <w:lvl w:ilvl="8" w:tplc="0419001B" w:tentative="1">
+      <w:start w:val="1"/>
+      <w:numFmt w:val="lowerRoman"/>
+      <w:lvlText w:val="%9."/>
+      <w:lvlJc w:val="right"/>
+      <w:pPr>
+        <w:ind w:left="6120" w:hanging="180"/>
+      </w:pPr>
+    </w:lvl>
+  </w:abstractNum>
+  <w:abstractNum w:abstractNumId="5" w15:restartNumberingAfterBreak="0">
     <w:nsid w:val="27286FFC"/>
     <w:multiLevelType w:val="hybridMultilevel"/>
     <w:tmpl w:val="C1C894B8"/>
@@ -1938,7 +4948,96 @@
       </w:rPr>
     </w:lvl>
   </w:abstractNum>
-  <w:abstractNum w:abstractNumId="4" w15:restartNumberingAfterBreak="0">
+  <w:abstractNum w:abstractNumId="6" w15:restartNumberingAfterBreak="0">
+    <w:nsid w:val="323148DC"/>
+    <w:multiLevelType w:val="hybridMultilevel"/>
+    <w:tmpl w:val="94E24A30"/>
+    <w:lvl w:ilvl="0" w:tplc="A272968A">
+      <w:start w:val="1"/>
+      <w:numFmt w:val="decimal"/>
+      <w:lvlText w:val="%1."/>
+      <w:lvlJc w:val="left"/>
+      <w:pPr>
+        <w:ind w:left="465" w:hanging="465"/>
+      </w:pPr>
+      <w:rPr>
+        <w:rFonts w:hint="default"/>
+      </w:rPr>
+    </w:lvl>
+    <w:lvl w:ilvl="1" w:tplc="04190019" w:tentative="1">
+      <w:start w:val="1"/>
+      <w:numFmt w:val="lowerLetter"/>
+      <w:lvlText w:val="%2."/>
+      <w:lvlJc w:val="left"/>
+      <w:pPr>
+        <w:ind w:left="1080" w:hanging="360"/>
+      </w:pPr>
+    </w:lvl>
+    <w:lvl w:ilvl="2" w:tplc="0419001B" w:tentative="1">
+      <w:start w:val="1"/>
+      <w:numFmt w:val="lowerRoman"/>
+      <w:lvlText w:val="%3."/>
+      <w:lvlJc w:val="right"/>
+      <w:pPr>
+        <w:ind w:left="1800" w:hanging="180"/>
+      </w:pPr>
+    </w:lvl>
+    <w:lvl w:ilvl="3" w:tplc="0419000F" w:tentative="1">
+      <w:start w:val="1"/>
+      <w:numFmt w:val="decimal"/>
+      <w:lvlText w:val="%4."/>
+      <w:lvlJc w:val="left"/>
+      <w:pPr>
+        <w:ind w:left="2520" w:hanging="360"/>
+      </w:pPr>
+    </w:lvl>
+    <w:lvl w:ilvl="4" w:tplc="04190019" w:tentative="1">
+      <w:start w:val="1"/>
+      <w:numFmt w:val="lowerLetter"/>
+      <w:lvlText w:val="%5."/>
+      <w:lvlJc w:val="left"/>
+      <w:pPr>
+        <w:ind w:left="3240" w:hanging="360"/>
+      </w:pPr>
+    </w:lvl>
+    <w:lvl w:ilvl="5" w:tplc="0419001B" w:tentative="1">
+      <w:start w:val="1"/>
+      <w:numFmt w:val="lowerRoman"/>
+      <w:lvlText w:val="%6."/>
+      <w:lvlJc w:val="right"/>
+      <w:pPr>
+        <w:ind w:left="3960" w:hanging="180"/>
+      </w:pPr>
+    </w:lvl>
+    <w:lvl w:ilvl="6" w:tplc="0419000F" w:tentative="1">
+      <w:start w:val="1"/>
+      <w:numFmt w:val="decimal"/>
+      <w:lvlText w:val="%7."/>
+      <w:lvlJc w:val="left"/>
+      <w:pPr>
+        <w:ind w:left="4680" w:hanging="360"/>
+      </w:pPr>
+    </w:lvl>
+    <w:lvl w:ilvl="7" w:tplc="04190019" w:tentative="1">
+      <w:start w:val="1"/>
+      <w:numFmt w:val="lowerLetter"/>
+      <w:lvlText w:val="%8."/>
+      <w:lvlJc w:val="left"/>
+      <w:pPr>
+        <w:ind w:left="5400" w:hanging="360"/>
+      </w:pPr>
+    </w:lvl>
+    <w:lvl w:ilvl="8" w:tplc="0419001B" w:tentative="1">
+      <w:start w:val="1"/>
+      <w:numFmt w:val="lowerRoman"/>
+      <w:lvlText w:val="%9."/>
+      <w:lvlJc w:val="right"/>
+      <w:pPr>
+        <w:ind w:left="6120" w:hanging="180"/>
+      </w:pPr>
+    </w:lvl>
+  </w:abstractNum>
+  <w:abstractNum w:abstractNumId="7" w15:restartNumberingAfterBreak="0">
     <w:nsid w:val="3429443A"/>
     <w:multiLevelType w:val="hybridMultilevel"/>
     <w:tmpl w:val="51405A34"/>
@@ -2050,7 +5149,7 @@
       </w:rPr>
     </w:lvl>
   </w:abstractNum>
-  <w:abstractNum w:abstractNumId="5" w15:restartNumberingAfterBreak="0">
+  <w:abstractNum w:abstractNumId="8" w15:restartNumberingAfterBreak="0">
     <w:nsid w:val="361337F8"/>
     <w:multiLevelType w:val="hybridMultilevel"/>
     <w:tmpl w:val="B7B41C04"/>
@@ -2162,7 +5261,7 @@
       </w:rPr>
     </w:lvl>
   </w:abstractNum>
-  <w:abstractNum w:abstractNumId="6" w15:restartNumberingAfterBreak="0">
+  <w:abstractNum w:abstractNumId="9" w15:restartNumberingAfterBreak="0">
     <w:nsid w:val="38166A3B"/>
     <w:multiLevelType w:val="multilevel"/>
     <w:tmpl w:val="5E8443B8"/>
@@ -2276,7 +5375,93 @@
       </w:rPr>
     </w:lvl>
   </w:abstractNum>
-  <w:abstractNum w:abstractNumId="7" w15:restartNumberingAfterBreak="0">
+  <w:abstractNum w:abstractNumId="10" w15:restartNumberingAfterBreak="0">
+    <w:nsid w:val="414710E5"/>
+    <w:multiLevelType w:val="hybridMultilevel"/>
+    <w:tmpl w:val="AE22DDB6"/>
+    <w:lvl w:ilvl="0" w:tplc="0419000F">
+      <w:start w:val="1"/>
+      <w:numFmt w:val="decimal"/>
+      <w:lvlText w:val="%1."/>
+      <w:lvlJc w:val="left"/>
+      <w:pPr>
+        <w:ind w:left="720" w:hanging="360"/>
+      </w:pPr>
+    </w:lvl>
+    <w:lvl w:ilvl="1" w:tplc="04190019" w:tentative="1">
+      <w:start w:val="1"/>
+      <w:numFmt w:val="lowerLetter"/>
+      <w:lvlText w:val="%2."/>
+      <w:lvlJc w:val="left"/>
+      <w:pPr>
+        <w:ind w:left="1440" w:hanging="360"/>
+      </w:pPr>
+    </w:lvl>
+    <w:lvl w:ilvl="2" w:tplc="0419001B" w:tentative="1">
+      <w:start w:val="1"/>
+      <w:numFmt w:val="lowerRoman"/>
+      <w:lvlText w:val="%3."/>
+      <w:lvlJc w:val="right"/>
+      <w:pPr>
+        <w:ind w:left="2160" w:hanging="180"/>
+      </w:pPr>
+    </w:lvl>
+    <w:lvl w:ilvl="3" w:tplc="0419000F" w:tentative="1">
+      <w:start w:val="1"/>
+      <w:numFmt w:val="decimal"/>
+      <w:lvlText w:val="%4."/>
+      <w:lvlJc w:val="left"/>
+      <w:pPr>
+        <w:ind w:left="2880" w:hanging="360"/>
+      </w:pPr>
+    </w:lvl>
+    <w:lvl w:ilvl="4" w:tplc="04190019" w:tentative="1">
+      <w:start w:val="1"/>
+      <w:numFmt w:val="lowerLetter"/>
+      <w:lvlText w:val="%5."/>
+      <w:lvlJc w:val="left"/>
+      <w:pPr>
+        <w:ind w:left="3600" w:hanging="360"/>
+      </w:pPr>
+    </w:lvl>
+    <w:lvl w:ilvl="5" w:tplc="0419001B" w:tentative="1">
+      <w:start w:val="1"/>
+      <w:numFmt w:val="lowerRoman"/>
+      <w:lvlText w:val="%6."/>
+      <w:lvlJc w:val="right"/>
+      <w:pPr>
+        <w:ind w:left="4320" w:hanging="180"/>
+      </w:pPr>
+    </w:lvl>
+    <w:lvl w:ilvl="6" w:tplc="0419000F" w:tentative="1">
+      <w:start w:val="1"/>
+      <w:numFmt w:val="decimal"/>
+      <w:lvlText w:val="%7."/>
+      <w:lvlJc w:val="left"/>
+      <w:pPr>
+        <w:ind w:left="5040" w:hanging="360"/>
+      </w:pPr>
+    </w:lvl>
+    <w:lvl w:ilvl="7" w:tplc="04190019" w:tentative="1">
+      <w:start w:val="1"/>
+      <w:numFmt w:val="lowerLetter"/>
+      <w:lvlText w:val="%8."/>
+      <w:lvlJc w:val="left"/>
+      <w:pPr>
+        <w:ind w:left="5760" w:hanging="360"/>
+      </w:pPr>
+    </w:lvl>
+    <w:lvl w:ilvl="8" w:tplc="0419001B" w:tentative="1">
+      <w:start w:val="1"/>
+      <w:numFmt w:val="lowerRoman"/>
+      <w:lvlText w:val="%9."/>
+      <w:lvlJc w:val="right"/>
+      <w:pPr>
+        <w:ind w:left="6480" w:hanging="180"/>
+      </w:pPr>
+    </w:lvl>
+  </w:abstractNum>
+  <w:abstractNum w:abstractNumId="11" w15:restartNumberingAfterBreak="0">
     <w:nsid w:val="42242B15"/>
     <w:multiLevelType w:val="hybridMultilevel"/>
     <w:tmpl w:val="F64EA0C2"/>
@@ -2388,7 +5573,7 @@
       </w:rPr>
     </w:lvl>
   </w:abstractNum>
-  <w:abstractNum w:abstractNumId="8" w15:restartNumberingAfterBreak="0">
+  <w:abstractNum w:abstractNumId="12" w15:restartNumberingAfterBreak="0">
     <w:nsid w:val="426B43E7"/>
     <w:multiLevelType w:val="hybridMultilevel"/>
     <w:tmpl w:val="4AFE651E"/>
@@ -2500,7 +5685,7 @@
       </w:rPr>
     </w:lvl>
   </w:abstractNum>
-  <w:abstractNum w:abstractNumId="9" w15:restartNumberingAfterBreak="0">
+  <w:abstractNum w:abstractNumId="13" w15:restartNumberingAfterBreak="0">
     <w:nsid w:val="497271B5"/>
     <w:multiLevelType w:val="hybridMultilevel"/>
     <w:tmpl w:val="03705F3C"/>
@@ -2588,7 +5773,7 @@
       </w:pPr>
     </w:lvl>
   </w:abstractNum>
-  <w:abstractNum w:abstractNumId="10" w15:restartNumberingAfterBreak="0">
+  <w:abstractNum w:abstractNumId="14" w15:restartNumberingAfterBreak="0">
     <w:nsid w:val="4DC96014"/>
     <w:multiLevelType w:val="hybridMultilevel"/>
     <w:tmpl w:val="602E5CA8"/>
@@ -2676,7 +5861,271 @@
       </w:pPr>
     </w:lvl>
   </w:abstractNum>
-  <w:abstractNum w:abstractNumId="11" w15:restartNumberingAfterBreak="0">
+  <w:abstractNum w:abstractNumId="15" w15:restartNumberingAfterBreak="0">
+    <w:nsid w:val="4E4B5E39"/>
+    <w:multiLevelType w:val="hybridMultilevel"/>
+    <w:tmpl w:val="DE169E22"/>
+    <w:lvl w:ilvl="0" w:tplc="FEBAE78C">
+      <w:start w:val="1"/>
+      <w:numFmt w:val="decimal"/>
+      <w:lvlText w:val="%1."/>
+      <w:lvlJc w:val="left"/>
+      <w:pPr>
+        <w:ind w:left="720" w:hanging="360"/>
+      </w:pPr>
+      <w:rPr>
+        <w:rFonts w:hint="default"/>
+      </w:rPr>
+    </w:lvl>
+    <w:lvl w:ilvl="1" w:tplc="04190019" w:tentative="1">
+      <w:start w:val="1"/>
+      <w:numFmt w:val="lowerLetter"/>
+      <w:lvlText w:val="%2."/>
+      <w:lvlJc w:val="left"/>
+      <w:pPr>
+        <w:ind w:left="1440" w:hanging="360"/>
+      </w:pPr>
+    </w:lvl>
+    <w:lvl w:ilvl="2" w:tplc="0419001B" w:tentative="1">
+      <w:start w:val="1"/>
+      <w:numFmt w:val="lowerRoman"/>
+      <w:lvlText w:val="%3."/>
+      <w:lvlJc w:val="right"/>
+      <w:pPr>
+        <w:ind w:left="2160" w:hanging="180"/>
+      </w:pPr>
+    </w:lvl>
+    <w:lvl w:ilvl="3" w:tplc="0419000F" w:tentative="1">
+      <w:start w:val="1"/>
+      <w:numFmt w:val="decimal"/>
+      <w:lvlText w:val="%4."/>
+      <w:lvlJc w:val="left"/>
+      <w:pPr>
+        <w:ind w:left="2880" w:hanging="360"/>
+      </w:pPr>
+    </w:lvl>
+    <w:lvl w:ilvl="4" w:tplc="04190019" w:tentative="1">
+      <w:start w:val="1"/>
+      <w:numFmt w:val="lowerLetter"/>
+      <w:lvlText w:val="%5."/>
+      <w:lvlJc w:val="left"/>
+      <w:pPr>
+        <w:ind w:left="3600" w:hanging="360"/>
+      </w:pPr>
+    </w:lvl>
+    <w:lvl w:ilvl="5" w:tplc="0419001B" w:tentative="1">
+      <w:start w:val="1"/>
+      <w:numFmt w:val="lowerRoman"/>
+      <w:lvlText w:val="%6."/>
+      <w:lvlJc w:val="right"/>
+      <w:pPr>
+        <w:ind w:left="4320" w:hanging="180"/>
+      </w:pPr>
+    </w:lvl>
+    <w:lvl w:ilvl="6" w:tplc="0419000F" w:tentative="1">
+      <w:start w:val="1"/>
+      <w:numFmt w:val="decimal"/>
+      <w:lvlText w:val="%7."/>
+      <w:lvlJc w:val="left"/>
+      <w:pPr>
+        <w:ind w:left="5040" w:hanging="360"/>
+      </w:pPr>
+    </w:lvl>
+    <w:lvl w:ilvl="7" w:tplc="04190019" w:tentative="1">
+      <w:start w:val="1"/>
+      <w:numFmt w:val="lowerLetter"/>
+      <w:lvlText w:val="%8."/>
+      <w:lvlJc w:val="left"/>
+      <w:pPr>
+        <w:ind w:left="5760" w:hanging="360"/>
+      </w:pPr>
+    </w:lvl>
+    <w:lvl w:ilvl="8" w:tplc="0419001B" w:tentative="1">
+      <w:start w:val="1"/>
+      <w:numFmt w:val="lowerRoman"/>
+      <w:lvlText w:val="%9."/>
+      <w:lvlJc w:val="right"/>
+      <w:pPr>
+        <w:ind w:left="6480" w:hanging="180"/>
+      </w:pPr>
+    </w:lvl>
+  </w:abstractNum>
+  <w:abstractNum w:abstractNumId="16" w15:restartNumberingAfterBreak="0">
+    <w:nsid w:val="55002F13"/>
+    <w:multiLevelType w:val="hybridMultilevel"/>
+    <w:tmpl w:val="661CB3DC"/>
+    <w:lvl w:ilvl="0" w:tplc="0419000F">
+      <w:start w:val="1"/>
+      <w:numFmt w:val="decimal"/>
+      <w:lvlText w:val="%1."/>
+      <w:lvlJc w:val="left"/>
+      <w:pPr>
+        <w:ind w:left="720" w:hanging="360"/>
+      </w:pPr>
+    </w:lvl>
+    <w:lvl w:ilvl="1" w:tplc="04190019" w:tentative="1">
+      <w:start w:val="1"/>
+      <w:numFmt w:val="lowerLetter"/>
+      <w:lvlText w:val="%2."/>
+      <w:lvlJc w:val="left"/>
+      <w:pPr>
+        <w:ind w:left="1440" w:hanging="360"/>
+      </w:pPr>
+    </w:lvl>
+    <w:lvl w:ilvl="2" w:tplc="0419001B" w:tentative="1">
+      <w:start w:val="1"/>
+      <w:numFmt w:val="lowerRoman"/>
+      <w:lvlText w:val="%3."/>
+      <w:lvlJc w:val="right"/>
+      <w:pPr>
+        <w:ind w:left="2160" w:hanging="180"/>
+      </w:pPr>
+    </w:lvl>
+    <w:lvl w:ilvl="3" w:tplc="0419000F" w:tentative="1">
+      <w:start w:val="1"/>
+      <w:numFmt w:val="decimal"/>
+      <w:lvlText w:val="%4."/>
+      <w:lvlJc w:val="left"/>
+      <w:pPr>
+        <w:ind w:left="2880" w:hanging="360"/>
+      </w:pPr>
+    </w:lvl>
+    <w:lvl w:ilvl="4" w:tplc="04190019" w:tentative="1">
+      <w:start w:val="1"/>
+      <w:numFmt w:val="lowerLetter"/>
+      <w:lvlText w:val="%5."/>
+      <w:lvlJc w:val="left"/>
+      <w:pPr>
+        <w:ind w:left="3600" w:hanging="360"/>
+      </w:pPr>
+    </w:lvl>
+    <w:lvl w:ilvl="5" w:tplc="0419001B" w:tentative="1">
+      <w:start w:val="1"/>
+      <w:numFmt w:val="lowerRoman"/>
+      <w:lvlText w:val="%6."/>
+      <w:lvlJc w:val="right"/>
+      <w:pPr>
+        <w:ind w:left="4320" w:hanging="180"/>
+      </w:pPr>
+    </w:lvl>
+    <w:lvl w:ilvl="6" w:tplc="0419000F" w:tentative="1">
+      <w:start w:val="1"/>
+      <w:numFmt w:val="decimal"/>
+      <w:lvlText w:val="%7."/>
+      <w:lvlJc w:val="left"/>
+      <w:pPr>
+        <w:ind w:left="5040" w:hanging="360"/>
+      </w:pPr>
+    </w:lvl>
+    <w:lvl w:ilvl="7" w:tplc="04190019" w:tentative="1">
+      <w:start w:val="1"/>
+      <w:numFmt w:val="lowerLetter"/>
+      <w:lvlText w:val="%8."/>
+      <w:lvlJc w:val="left"/>
+      <w:pPr>
+        <w:ind w:left="5760" w:hanging="360"/>
+      </w:pPr>
+    </w:lvl>
+    <w:lvl w:ilvl="8" w:tplc="0419001B" w:tentative="1">
+      <w:start w:val="1"/>
+      <w:numFmt w:val="lowerRoman"/>
+      <w:lvlText w:val="%9."/>
+      <w:lvlJc w:val="right"/>
+      <w:pPr>
+        <w:ind w:left="6480" w:hanging="180"/>
+      </w:pPr>
+    </w:lvl>
+  </w:abstractNum>
+  <w:abstractNum w:abstractNumId="17" w15:restartNumberingAfterBreak="0">
+    <w:nsid w:val="57C738E4"/>
+    <w:multiLevelType w:val="hybridMultilevel"/>
+    <w:tmpl w:val="E73C9388"/>
+    <w:lvl w:ilvl="0" w:tplc="0419000F">
+      <w:start w:val="1"/>
+      <w:numFmt w:val="decimal"/>
+      <w:lvlText w:val="%1."/>
+      <w:lvlJc w:val="left"/>
+      <w:pPr>
+        <w:ind w:left="720" w:hanging="360"/>
+      </w:pPr>
+      <w:rPr>
+        <w:rFonts w:hint="default"/>
+      </w:rPr>
+    </w:lvl>
+    <w:lvl w:ilvl="1" w:tplc="04190019" w:tentative="1">
+      <w:start w:val="1"/>
+      <w:numFmt w:val="lowerLetter"/>
+      <w:lvlText w:val="%2."/>
+      <w:lvlJc w:val="left"/>
+      <w:pPr>
+        <w:ind w:left="1440" w:hanging="360"/>
+      </w:pPr>
+    </w:lvl>
+    <w:lvl w:ilvl="2" w:tplc="0419001B" w:tentative="1">
+      <w:start w:val="1"/>
+      <w:numFmt w:val="lowerRoman"/>
+      <w:lvlText w:val="%3."/>
+      <w:lvlJc w:val="right"/>
+      <w:pPr>
+        <w:ind w:left="2160" w:hanging="180"/>
+      </w:pPr>
+    </w:lvl>
+    <w:lvl w:ilvl="3" w:tplc="0419000F" w:tentative="1">
+      <w:start w:val="1"/>
+      <w:numFmt w:val="decimal"/>
+      <w:lvlText w:val="%4."/>
+      <w:lvlJc w:val="left"/>
+      <w:pPr>
+        <w:ind w:left="2880" w:hanging="360"/>
+      </w:pPr>
+    </w:lvl>
+    <w:lvl w:ilvl="4" w:tplc="04190019" w:tentative="1">
+      <w:start w:val="1"/>
+      <w:numFmt w:val="lowerLetter"/>
+      <w:lvlText w:val="%5."/>
+      <w:lvlJc w:val="left"/>
+      <w:pPr>
+        <w:ind w:left="3600" w:hanging="360"/>
+      </w:pPr>
+    </w:lvl>
+    <w:lvl w:ilvl="5" w:tplc="0419001B" w:tentative="1">
+      <w:start w:val="1"/>
+      <w:numFmt w:val="lowerRoman"/>
+      <w:lvlText w:val="%6."/>
+      <w:lvlJc w:val="right"/>
+      <w:pPr>
+        <w:ind w:left="4320" w:hanging="180"/>
+      </w:pPr>
+    </w:lvl>
+    <w:lvl w:ilvl="6" w:tplc="0419000F" w:tentative="1">
+      <w:start w:val="1"/>
+      <w:numFmt w:val="decimal"/>
+      <w:lvlText w:val="%7."/>
+      <w:lvlJc w:val="left"/>
+      <w:pPr>
+        <w:ind w:left="5040" w:hanging="360"/>
+      </w:pPr>
+    </w:lvl>
+    <w:lvl w:ilvl="7" w:tplc="04190019" w:tentative="1">
+      <w:start w:val="1"/>
+      <w:numFmt w:val="lowerLetter"/>
+      <w:lvlText w:val="%8."/>
+      <w:lvlJc w:val="left"/>
+      <w:pPr>
+        <w:ind w:left="5760" w:hanging="360"/>
+      </w:pPr>
+    </w:lvl>
+    <w:lvl w:ilvl="8" w:tplc="0419001B" w:tentative="1">
+      <w:start w:val="1"/>
+      <w:numFmt w:val="lowerRoman"/>
+      <w:lvlText w:val="%9."/>
+      <w:lvlJc w:val="right"/>
+      <w:pPr>
+        <w:ind w:left="6480" w:hanging="180"/>
+      </w:pPr>
+    </w:lvl>
+  </w:abstractNum>
+  <w:abstractNum w:abstractNumId="18" w15:restartNumberingAfterBreak="0">
     <w:nsid w:val="5CF62690"/>
     <w:multiLevelType w:val="hybridMultilevel"/>
     <w:tmpl w:val="4456F7C8"/>
@@ -2764,7 +6213,96 @@
       </w:pPr>
     </w:lvl>
   </w:abstractNum>
-  <w:abstractNum w:abstractNumId="12" w15:restartNumberingAfterBreak="0">
+  <w:abstractNum w:abstractNumId="19" w15:restartNumberingAfterBreak="0">
+    <w:nsid w:val="5DE56D30"/>
+    <w:multiLevelType w:val="hybridMultilevel"/>
+    <w:tmpl w:val="E73C9388"/>
+    <w:lvl w:ilvl="0" w:tplc="0419000F">
+      <w:start w:val="1"/>
+      <w:numFmt w:val="decimal"/>
+      <w:lvlText w:val="%1."/>
+      <w:lvlJc w:val="left"/>
+      <w:pPr>
+        <w:ind w:left="720" w:hanging="360"/>
+      </w:pPr>
+      <w:rPr>
+        <w:rFonts w:hint="default"/>
+      </w:rPr>
+    </w:lvl>
+    <w:lvl w:ilvl="1" w:tplc="04190019" w:tentative="1">
+      <w:start w:val="1"/>
+      <w:numFmt w:val="lowerLetter"/>
+      <w:lvlText w:val="%2."/>
+      <w:lvlJc w:val="left"/>
+      <w:pPr>
+        <w:ind w:left="1440" w:hanging="360"/>
+      </w:pPr>
+    </w:lvl>
+    <w:lvl w:ilvl="2" w:tplc="0419001B" w:tentative="1">
+      <w:start w:val="1"/>
+      <w:numFmt w:val="lowerRoman"/>
+      <w:lvlText w:val="%3."/>
+      <w:lvlJc w:val="right"/>
+      <w:pPr>
+        <w:ind w:left="2160" w:hanging="180"/>
+      </w:pPr>
+    </w:lvl>
+    <w:lvl w:ilvl="3" w:tplc="0419000F" w:tentative="1">
+      <w:start w:val="1"/>
+      <w:numFmt w:val="decimal"/>
+      <w:lvlText w:val="%4."/>
+      <w:lvlJc w:val="left"/>
+      <w:pPr>
+        <w:ind w:left="2880" w:hanging="360"/>
+      </w:pPr>
+    </w:lvl>
+    <w:lvl w:ilvl="4" w:tplc="04190019" w:tentative="1">
+      <w:start w:val="1"/>
+      <w:numFmt w:val="lowerLetter"/>
+      <w:lvlText w:val="%5."/>
+      <w:lvlJc w:val="left"/>
+      <w:pPr>
+        <w:ind w:left="3600" w:hanging="360"/>
+      </w:pPr>
+    </w:lvl>
+    <w:lvl w:ilvl="5" w:tplc="0419001B" w:tentative="1">
+      <w:start w:val="1"/>
+      <w:numFmt w:val="lowerRoman"/>
+      <w:lvlText w:val="%6."/>
+      <w:lvlJc w:val="right"/>
+      <w:pPr>
+        <w:ind w:left="4320" w:hanging="180"/>
+      </w:pPr>
+    </w:lvl>
+    <w:lvl w:ilvl="6" w:tplc="0419000F" w:tentative="1">
+      <w:start w:val="1"/>
+      <w:numFmt w:val="decimal"/>
+      <w:lvlText w:val="%7."/>
+      <w:lvlJc w:val="left"/>
+      <w:pPr>
+        <w:ind w:left="5040" w:hanging="360"/>
+      </w:pPr>
+    </w:lvl>
+    <w:lvl w:ilvl="7" w:tplc="04190019" w:tentative="1">
+      <w:start w:val="1"/>
+      <w:numFmt w:val="lowerLetter"/>
+      <w:lvlText w:val="%8."/>
+      <w:lvlJc w:val="left"/>
+      <w:pPr>
+        <w:ind w:left="5760" w:hanging="360"/>
+      </w:pPr>
+    </w:lvl>
+    <w:lvl w:ilvl="8" w:tplc="0419001B" w:tentative="1">
+      <w:start w:val="1"/>
+      <w:numFmt w:val="lowerRoman"/>
+      <w:lvlText w:val="%9."/>
+      <w:lvlJc w:val="right"/>
+      <w:pPr>
+        <w:ind w:left="6480" w:hanging="180"/>
+      </w:pPr>
+    </w:lvl>
+  </w:abstractNum>
+  <w:abstractNum w:abstractNumId="20" w15:restartNumberingAfterBreak="0">
     <w:nsid w:val="614B544B"/>
     <w:multiLevelType w:val="multilevel"/>
     <w:tmpl w:val="C302CB44"/>
@@ -2862,7 +6400,7 @@
       </w:pPr>
     </w:lvl>
   </w:abstractNum>
-  <w:abstractNum w:abstractNumId="13" w15:restartNumberingAfterBreak="0">
+  <w:abstractNum w:abstractNumId="21" w15:restartNumberingAfterBreak="0">
     <w:nsid w:val="63451E57"/>
     <w:multiLevelType w:val="hybridMultilevel"/>
     <w:tmpl w:val="48181B00"/>
@@ -2974,7 +6512,185 @@
       </w:rPr>
     </w:lvl>
   </w:abstractNum>
-  <w:abstractNum w:abstractNumId="14" w15:restartNumberingAfterBreak="0">
+  <w:abstractNum w:abstractNumId="22" w15:restartNumberingAfterBreak="0">
+    <w:nsid w:val="64765EB3"/>
+    <w:multiLevelType w:val="hybridMultilevel"/>
+    <w:tmpl w:val="926CE776"/>
+    <w:lvl w:ilvl="0" w:tplc="6B064216">
+      <w:start w:val="1"/>
+      <w:numFmt w:val="decimal"/>
+      <w:lvlText w:val="%1."/>
+      <w:lvlJc w:val="left"/>
+      <w:pPr>
+        <w:ind w:left="720" w:hanging="360"/>
+      </w:pPr>
+      <w:rPr>
+        <w:rFonts w:hint="default"/>
+      </w:rPr>
+    </w:lvl>
+    <w:lvl w:ilvl="1" w:tplc="04190019" w:tentative="1">
+      <w:start w:val="1"/>
+      <w:numFmt w:val="lowerLetter"/>
+      <w:lvlText w:val="%2."/>
+      <w:lvlJc w:val="left"/>
+      <w:pPr>
+        <w:ind w:left="1440" w:hanging="360"/>
+      </w:pPr>
+    </w:lvl>
+    <w:lvl w:ilvl="2" w:tplc="0419001B" w:tentative="1">
+      <w:start w:val="1"/>
+      <w:numFmt w:val="lowerRoman"/>
+      <w:lvlText w:val="%3."/>
+      <w:lvlJc w:val="right"/>
+      <w:pPr>
+        <w:ind w:left="2160" w:hanging="180"/>
+      </w:pPr>
+    </w:lvl>
+    <w:lvl w:ilvl="3" w:tplc="0419000F" w:tentative="1">
+      <w:start w:val="1"/>
+      <w:numFmt w:val="decimal"/>
+      <w:lvlText w:val="%4."/>
+      <w:lvlJc w:val="left"/>
+      <w:pPr>
+        <w:ind w:left="2880" w:hanging="360"/>
+      </w:pPr>
+    </w:lvl>
+    <w:lvl w:ilvl="4" w:tplc="04190019" w:tentative="1">
+      <w:start w:val="1"/>
+      <w:numFmt w:val="lowerLetter"/>
+      <w:lvlText w:val="%5."/>
+      <w:lvlJc w:val="left"/>
+      <w:pPr>
+        <w:ind w:left="3600" w:hanging="360"/>
+      </w:pPr>
+    </w:lvl>
+    <w:lvl w:ilvl="5" w:tplc="0419001B" w:tentative="1">
+      <w:start w:val="1"/>
+      <w:numFmt w:val="lowerRoman"/>
+      <w:lvlText w:val="%6."/>
+      <w:lvlJc w:val="right"/>
+      <w:pPr>
+        <w:ind w:left="4320" w:hanging="180"/>
+      </w:pPr>
+    </w:lvl>
+    <w:lvl w:ilvl="6" w:tplc="0419000F" w:tentative="1">
+      <w:start w:val="1"/>
+      <w:numFmt w:val="decimal"/>
+      <w:lvlText w:val="%7."/>
+      <w:lvlJc w:val="left"/>
+      <w:pPr>
+        <w:ind w:left="5040" w:hanging="360"/>
+      </w:pPr>
+    </w:lvl>
+    <w:lvl w:ilvl="7" w:tplc="04190019" w:tentative="1">
+      <w:start w:val="1"/>
+      <w:numFmt w:val="lowerLetter"/>
+      <w:lvlText w:val="%8."/>
+      <w:lvlJc w:val="left"/>
+      <w:pPr>
+        <w:ind w:left="5760" w:hanging="360"/>
+      </w:pPr>
+    </w:lvl>
+    <w:lvl w:ilvl="8" w:tplc="0419001B" w:tentative="1">
+      <w:start w:val="1"/>
+      <w:numFmt w:val="lowerRoman"/>
+      <w:lvlText w:val="%9."/>
+      <w:lvlJc w:val="right"/>
+      <w:pPr>
+        <w:ind w:left="6480" w:hanging="180"/>
+      </w:pPr>
+    </w:lvl>
+  </w:abstractNum>
+  <w:abstractNum w:abstractNumId="23" w15:restartNumberingAfterBreak="0">
+    <w:nsid w:val="6AFF7B3B"/>
+    <w:multiLevelType w:val="hybridMultilevel"/>
+    <w:tmpl w:val="94E24A30"/>
+    <w:lvl w:ilvl="0" w:tplc="A272968A">
+      <w:start w:val="1"/>
+      <w:numFmt w:val="decimal"/>
+      <w:lvlText w:val="%1."/>
+      <w:lvlJc w:val="left"/>
+      <w:pPr>
+        <w:ind w:left="465" w:hanging="465"/>
+      </w:pPr>
+      <w:rPr>
+        <w:rFonts w:hint="default"/>
+      </w:rPr>
+    </w:lvl>
+    <w:lvl w:ilvl="1" w:tplc="04190019" w:tentative="1">
+      <w:start w:val="1"/>
+      <w:numFmt w:val="lowerLetter"/>
+      <w:lvlText w:val="%2."/>
+      <w:lvlJc w:val="left"/>
+      <w:pPr>
+        <w:ind w:left="1080" w:hanging="360"/>
+      </w:pPr>
+    </w:lvl>
+    <w:lvl w:ilvl="2" w:tplc="0419001B" w:tentative="1">
+      <w:start w:val="1"/>
+      <w:numFmt w:val="lowerRoman"/>
+      <w:lvlText w:val="%3."/>
+      <w:lvlJc w:val="right"/>
+      <w:pPr>
+        <w:ind w:left="1800" w:hanging="180"/>
+      </w:pPr>
+    </w:lvl>
+    <w:lvl w:ilvl="3" w:tplc="0419000F" w:tentative="1">
+      <w:start w:val="1"/>
+      <w:numFmt w:val="decimal"/>
+      <w:lvlText w:val="%4."/>
+      <w:lvlJc w:val="left"/>
+      <w:pPr>
+        <w:ind w:left="2520" w:hanging="360"/>
+      </w:pPr>
+    </w:lvl>
+    <w:lvl w:ilvl="4" w:tplc="04190019" w:tentative="1">
+      <w:start w:val="1"/>
+      <w:numFmt w:val="lowerLetter"/>
+      <w:lvlText w:val="%5."/>
+      <w:lvlJc w:val="left"/>
+      <w:pPr>
+        <w:ind w:left="3240" w:hanging="360"/>
+      </w:pPr>
+    </w:lvl>
+    <w:lvl w:ilvl="5" w:tplc="0419001B" w:tentative="1">
+      <w:start w:val="1"/>
+      <w:numFmt w:val="lowerRoman"/>
+      <w:lvlText w:val="%6."/>
+      <w:lvlJc w:val="right"/>
+      <w:pPr>
+        <w:ind w:left="3960" w:hanging="180"/>
+      </w:pPr>
+    </w:lvl>
+    <w:lvl w:ilvl="6" w:tplc="0419000F" w:tentative="1">
+      <w:start w:val="1"/>
+      <w:numFmt w:val="decimal"/>
+      <w:lvlText w:val="%7."/>
+      <w:lvlJc w:val="left"/>
+      <w:pPr>
+        <w:ind w:left="4680" w:hanging="360"/>
+      </w:pPr>
+    </w:lvl>
+    <w:lvl w:ilvl="7" w:tplc="04190019" w:tentative="1">
+      <w:start w:val="1"/>
+      <w:numFmt w:val="lowerLetter"/>
+      <w:lvlText w:val="%8."/>
+      <w:lvlJc w:val="left"/>
+      <w:pPr>
+        <w:ind w:left="5400" w:hanging="360"/>
+      </w:pPr>
+    </w:lvl>
+    <w:lvl w:ilvl="8" w:tplc="0419001B" w:tentative="1">
+      <w:start w:val="1"/>
+      <w:numFmt w:val="lowerRoman"/>
+      <w:lvlText w:val="%9."/>
+      <w:lvlJc w:val="right"/>
+      <w:pPr>
+        <w:ind w:left="6120" w:hanging="180"/>
+      </w:pPr>
+    </w:lvl>
+  </w:abstractNum>
+  <w:abstractNum w:abstractNumId="24" w15:restartNumberingAfterBreak="0">
     <w:nsid w:val="6C0D6CFB"/>
     <w:multiLevelType w:val="hybridMultilevel"/>
     <w:tmpl w:val="4D6CA6EE"/>
@@ -3060,7 +6776,7 @@
       </w:pPr>
     </w:lvl>
   </w:abstractNum>
-  <w:abstractNum w:abstractNumId="15" w15:restartNumberingAfterBreak="0">
+  <w:abstractNum w:abstractNumId="25" w15:restartNumberingAfterBreak="0">
     <w:nsid w:val="6C5E1119"/>
     <w:multiLevelType w:val="hybridMultilevel"/>
     <w:tmpl w:val="B99E77B0"/>
@@ -3172,7 +6888,7 @@
       </w:rPr>
     </w:lvl>
   </w:abstractNum>
-  <w:abstractNum w:abstractNumId="16" w15:restartNumberingAfterBreak="0">
+  <w:abstractNum w:abstractNumId="26" w15:restartNumberingAfterBreak="0">
     <w:nsid w:val="6CEE40C5"/>
     <w:multiLevelType w:val="hybridMultilevel"/>
     <w:tmpl w:val="F95CD12A"/>
@@ -3284,7 +7000,7 @@
       </w:rPr>
     </w:lvl>
   </w:abstractNum>
-  <w:abstractNum w:abstractNumId="17" w15:restartNumberingAfterBreak="0">
+  <w:abstractNum w:abstractNumId="27" w15:restartNumberingAfterBreak="0">
     <w:nsid w:val="70CF001B"/>
     <w:multiLevelType w:val="hybridMultilevel"/>
     <w:tmpl w:val="94E0C298"/>
@@ -3396,7 +7112,96 @@
       </w:rPr>
     </w:lvl>
   </w:abstractNum>
-  <w:abstractNum w:abstractNumId="18" w15:restartNumberingAfterBreak="0">
+  <w:abstractNum w:abstractNumId="28" w15:restartNumberingAfterBreak="0">
+    <w:nsid w:val="71587E68"/>
+    <w:multiLevelType w:val="hybridMultilevel"/>
+    <w:tmpl w:val="67940986"/>
+    <w:lvl w:ilvl="0" w:tplc="2404F7E6">
+      <w:start w:val="1"/>
+      <w:numFmt w:val="decimal"/>
+      <w:lvlText w:val="%1."/>
+      <w:lvlJc w:val="left"/>
+      <w:pPr>
+        <w:ind w:left="720" w:hanging="360"/>
+      </w:pPr>
+      <w:rPr>
+        <w:rFonts w:hint="default"/>
+      </w:rPr>
+    </w:lvl>
+    <w:lvl w:ilvl="1" w:tplc="04190019" w:tentative="1">
+      <w:start w:val="1"/>
+      <w:numFmt w:val="lowerLetter"/>
+      <w:lvlText w:val="%2."/>
+      <w:lvlJc w:val="left"/>
+      <w:pPr>
+        <w:ind w:left="1440" w:hanging="360"/>
+      </w:pPr>
+    </w:lvl>
+    <w:lvl w:ilvl="2" w:tplc="0419001B" w:tentative="1">
+      <w:start w:val="1"/>
+      <w:numFmt w:val="lowerRoman"/>
+      <w:lvlText w:val="%3."/>
+      <w:lvlJc w:val="right"/>
+      <w:pPr>
+        <w:ind w:left="2160" w:hanging="180"/>
+      </w:pPr>
+    </w:lvl>
+    <w:lvl w:ilvl="3" w:tplc="0419000F" w:tentative="1">
+      <w:start w:val="1"/>
+      <w:numFmt w:val="decimal"/>
+      <w:lvlText w:val="%4."/>
+      <w:lvlJc w:val="left"/>
+      <w:pPr>
+        <w:ind w:left="2880" w:hanging="360"/>
+      </w:pPr>
+    </w:lvl>
+    <w:lvl w:ilvl="4" w:tplc="04190019" w:tentative="1">
+      <w:start w:val="1"/>
+      <w:numFmt w:val="lowerLetter"/>
+      <w:lvlText w:val="%5."/>
+      <w:lvlJc w:val="left"/>
+      <w:pPr>
+        <w:ind w:left="3600" w:hanging="360"/>
+      </w:pPr>
+    </w:lvl>
+    <w:lvl w:ilvl="5" w:tplc="0419001B" w:tentative="1">
+      <w:start w:val="1"/>
+      <w:numFmt w:val="lowerRoman"/>
+      <w:lvlText w:val="%6."/>
+      <w:lvlJc w:val="right"/>
+      <w:pPr>
+        <w:ind w:left="4320" w:hanging="180"/>
+      </w:pPr>
+    </w:lvl>
+    <w:lvl w:ilvl="6" w:tplc="0419000F" w:tentative="1">
+      <w:start w:val="1"/>
+      <w:numFmt w:val="decimal"/>
+      <w:lvlText w:val="%7."/>
+      <w:lvlJc w:val="left"/>
+      <w:pPr>
+        <w:ind w:left="5040" w:hanging="360"/>
+      </w:pPr>
+    </w:lvl>
+    <w:lvl w:ilvl="7" w:tplc="04190019" w:tentative="1">
+      <w:start w:val="1"/>
+      <w:numFmt w:val="lowerLetter"/>
+      <w:lvlText w:val="%8."/>
+      <w:lvlJc w:val="left"/>
+      <w:pPr>
+        <w:ind w:left="5760" w:hanging="360"/>
+      </w:pPr>
+    </w:lvl>
+    <w:lvl w:ilvl="8" w:tplc="0419001B" w:tentative="1">
+      <w:start w:val="1"/>
+      <w:numFmt w:val="lowerRoman"/>
+      <w:lvlText w:val="%9."/>
+      <w:lvlJc w:val="right"/>
+      <w:pPr>
+        <w:ind w:left="6480" w:hanging="180"/>
+      </w:pPr>
+    </w:lvl>
+  </w:abstractNum>
+  <w:abstractNum w:abstractNumId="29" w15:restartNumberingAfterBreak="0">
     <w:nsid w:val="74727BEE"/>
     <w:multiLevelType w:val="multilevel"/>
     <w:tmpl w:val="3E801BDE"/>
@@ -3510,62 +7315,309 @@
       </w:rPr>
     </w:lvl>
   </w:abstractNum>
+  <w:abstractNum w:abstractNumId="30" w15:restartNumberingAfterBreak="0">
+    <w:nsid w:val="79521B1B"/>
+    <w:multiLevelType w:val="hybridMultilevel"/>
+    <w:tmpl w:val="0A0844A8"/>
+    <w:lvl w:ilvl="0" w:tplc="29CCE6AC">
+      <w:start w:val="1"/>
+      <w:numFmt w:val="decimal"/>
+      <w:lvlText w:val="%1."/>
+      <w:lvlJc w:val="left"/>
+      <w:pPr>
+        <w:ind w:left="720" w:hanging="360"/>
+      </w:pPr>
+      <w:rPr>
+        <w:rFonts w:hint="default"/>
+      </w:rPr>
+    </w:lvl>
+    <w:lvl w:ilvl="1" w:tplc="04190019" w:tentative="1">
+      <w:start w:val="1"/>
+      <w:numFmt w:val="lowerLetter"/>
+      <w:lvlText w:val="%2."/>
+      <w:lvlJc w:val="left"/>
+      <w:pPr>
+        <w:ind w:left="1440" w:hanging="360"/>
+      </w:pPr>
+    </w:lvl>
+    <w:lvl w:ilvl="2" w:tplc="0419001B" w:tentative="1">
+      <w:start w:val="1"/>
+      <w:numFmt w:val="lowerRoman"/>
+      <w:lvlText w:val="%3."/>
+      <w:lvlJc w:val="right"/>
+      <w:pPr>
+        <w:ind w:left="2160" w:hanging="180"/>
+      </w:pPr>
+    </w:lvl>
+    <w:lvl w:ilvl="3" w:tplc="0419000F" w:tentative="1">
+      <w:start w:val="1"/>
+      <w:numFmt w:val="decimal"/>
+      <w:lvlText w:val="%4."/>
+      <w:lvlJc w:val="left"/>
+      <w:pPr>
+        <w:ind w:left="2880" w:hanging="360"/>
+      </w:pPr>
+    </w:lvl>
+    <w:lvl w:ilvl="4" w:tplc="04190019" w:tentative="1">
+      <w:start w:val="1"/>
+      <w:numFmt w:val="lowerLetter"/>
+      <w:lvlText w:val="%5."/>
+      <w:lvlJc w:val="left"/>
+      <w:pPr>
+        <w:ind w:left="3600" w:hanging="360"/>
+      </w:pPr>
+    </w:lvl>
+    <w:lvl w:ilvl="5" w:tplc="0419001B" w:tentative="1">
+      <w:start w:val="1"/>
+      <w:numFmt w:val="lowerRoman"/>
+      <w:lvlText w:val="%6."/>
+      <w:lvlJc w:val="right"/>
+      <w:pPr>
+        <w:ind w:left="4320" w:hanging="180"/>
+      </w:pPr>
+    </w:lvl>
+    <w:lvl w:ilvl="6" w:tplc="0419000F" w:tentative="1">
+      <w:start w:val="1"/>
+      <w:numFmt w:val="decimal"/>
+      <w:lvlText w:val="%7."/>
+      <w:lvlJc w:val="left"/>
+      <w:pPr>
+        <w:ind w:left="5040" w:hanging="360"/>
+      </w:pPr>
+    </w:lvl>
+    <w:lvl w:ilvl="7" w:tplc="04190019" w:tentative="1">
+      <w:start w:val="1"/>
+      <w:numFmt w:val="lowerLetter"/>
+      <w:lvlText w:val="%8."/>
+      <w:lvlJc w:val="left"/>
+      <w:pPr>
+        <w:ind w:left="5760" w:hanging="360"/>
+      </w:pPr>
+    </w:lvl>
+    <w:lvl w:ilvl="8" w:tplc="0419001B" w:tentative="1">
+      <w:start w:val="1"/>
+      <w:numFmt w:val="lowerRoman"/>
+      <w:lvlText w:val="%9."/>
+      <w:lvlJc w:val="right"/>
+      <w:pPr>
+        <w:ind w:left="6480" w:hanging="180"/>
+      </w:pPr>
+    </w:lvl>
+  </w:abstractNum>
+  <w:abstractNum w:abstractNumId="31" w15:restartNumberingAfterBreak="0">
+    <w:nsid w:val="7F386A5B"/>
+    <w:multiLevelType w:val="hybridMultilevel"/>
+    <w:tmpl w:val="67940986"/>
+    <w:lvl w:ilvl="0" w:tplc="2404F7E6">
+      <w:start w:val="1"/>
+      <w:numFmt w:val="decimal"/>
+      <w:lvlText w:val="%1."/>
+      <w:lvlJc w:val="left"/>
+      <w:pPr>
+        <w:ind w:left="720" w:hanging="360"/>
+      </w:pPr>
+      <w:rPr>
+        <w:rFonts w:hint="default"/>
+      </w:rPr>
+    </w:lvl>
+    <w:lvl w:ilvl="1" w:tplc="04190019" w:tentative="1">
+      <w:start w:val="1"/>
+      <w:numFmt w:val="lowerLetter"/>
+      <w:lvlText w:val="%2."/>
+      <w:lvlJc w:val="left"/>
+      <w:pPr>
+        <w:ind w:left="1440" w:hanging="360"/>
+      </w:pPr>
+    </w:lvl>
+    <w:lvl w:ilvl="2" w:tplc="0419001B" w:tentative="1">
+      <w:start w:val="1"/>
+      <w:numFmt w:val="lowerRoman"/>
+      <w:lvlText w:val="%3."/>
+      <w:lvlJc w:val="right"/>
+      <w:pPr>
+        <w:ind w:left="2160" w:hanging="180"/>
+      </w:pPr>
+    </w:lvl>
+    <w:lvl w:ilvl="3" w:tplc="0419000F" w:tentative="1">
+      <w:start w:val="1"/>
+      <w:numFmt w:val="decimal"/>
+      <w:lvlText w:val="%4."/>
+      <w:lvlJc w:val="left"/>
+      <w:pPr>
+        <w:ind w:left="2880" w:hanging="360"/>
+      </w:pPr>
+    </w:lvl>
+    <w:lvl w:ilvl="4" w:tplc="04190019" w:tentative="1">
+      <w:start w:val="1"/>
+      <w:numFmt w:val="lowerLetter"/>
+      <w:lvlText w:val="%5."/>
+      <w:lvlJc w:val="left"/>
+      <w:pPr>
+        <w:ind w:left="3600" w:hanging="360"/>
+      </w:pPr>
+    </w:lvl>
+    <w:lvl w:ilvl="5" w:tplc="0419001B" w:tentative="1">
+      <w:start w:val="1"/>
+      <w:numFmt w:val="lowerRoman"/>
+      <w:lvlText w:val="%6."/>
+      <w:lvlJc w:val="right"/>
+      <w:pPr>
+        <w:ind w:left="4320" w:hanging="180"/>
+      </w:pPr>
+    </w:lvl>
+    <w:lvl w:ilvl="6" w:tplc="0419000F" w:tentative="1">
+      <w:start w:val="1"/>
+      <w:numFmt w:val="decimal"/>
+      <w:lvlText w:val="%7."/>
+      <w:lvlJc w:val="left"/>
+      <w:pPr>
+        <w:ind w:left="5040" w:hanging="360"/>
+      </w:pPr>
+    </w:lvl>
+    <w:lvl w:ilvl="7" w:tplc="04190019" w:tentative="1">
+      <w:start w:val="1"/>
+      <w:numFmt w:val="lowerLetter"/>
+      <w:lvlText w:val="%8."/>
+      <w:lvlJc w:val="left"/>
+      <w:pPr>
+        <w:ind w:left="5760" w:hanging="360"/>
+      </w:pPr>
+    </w:lvl>
+    <w:lvl w:ilvl="8" w:tplc="0419001B" w:tentative="1">
+      <w:start w:val="1"/>
+      <w:numFmt w:val="lowerRoman"/>
+      <w:lvlText w:val="%9."/>
+      <w:lvlJc w:val="right"/>
+      <w:pPr>
+        <w:ind w:left="6480" w:hanging="180"/>
+      </w:pPr>
+    </w:lvl>
+  </w:abstractNum>
   <w:num w:numId="1">
-    <w:abstractNumId w:val="12"/>
+    <w:abstractNumId w:val="20"/>
   </w:num>
   <w:num w:numId="2">
-    <w:abstractNumId w:val="6"/>
+    <w:abstractNumId w:val="9"/>
   </w:num>
   <w:num w:numId="3">
-    <w:abstractNumId w:val="18"/>
+    <w:abstractNumId w:val="29"/>
   </w:num>
   <w:num w:numId="4">
     <w:abstractNumId w:val="1"/>
   </w:num>
   <w:num w:numId="5">
-    <w:abstractNumId w:val="4"/>
+    <w:abstractNumId w:val="7"/>
   </w:num>
   <w:num w:numId="6">
-    <w:abstractNumId w:val="15"/>
+    <w:abstractNumId w:val="25"/>
   </w:num>
   <w:num w:numId="7">
-    <w:abstractNumId w:val="17"/>
+    <w:abstractNumId w:val="27"/>
   </w:num>
   <w:num w:numId="8">
-    <w:abstractNumId w:val="9"/>
+    <w:abstractNumId w:val="13"/>
   </w:num>
   <w:num w:numId="9">
     <w:abstractNumId w:val="0"/>
   </w:num>
   <w:num w:numId="10">
+    <w:abstractNumId w:val="14"/>
+  </w:num>
+  <w:num w:numId="11">
+    <w:abstractNumId w:val="18"/>
+  </w:num>
+  <w:num w:numId="12">
+    <w:abstractNumId w:val="8"/>
+  </w:num>
+  <w:num w:numId="13">
+    <w:abstractNumId w:val="21"/>
+  </w:num>
+  <w:num w:numId="14">
+    <w:abstractNumId w:val="5"/>
+  </w:num>
+  <w:num w:numId="15">
+    <w:abstractNumId w:val="26"/>
+  </w:num>
+  <w:num w:numId="16">
+    <w:abstractNumId w:val="12"/>
+  </w:num>
+  <w:num w:numId="17">
+    <w:abstractNumId w:val="3"/>
+  </w:num>
+  <w:num w:numId="18">
+    <w:abstractNumId w:val="24"/>
+  </w:num>
+  <w:num w:numId="19">
+    <w:abstractNumId w:val="11"/>
+  </w:num>
+  <w:num w:numId="20">
+    <w:abstractNumId w:val="20"/>
+    <w:lvlOverride w:ilvl="0">
+      <w:startOverride w:val="1"/>
+    </w:lvlOverride>
+    <w:lvlOverride w:ilvl="1">
+      <w:startOverride w:val="1"/>
+    </w:lvlOverride>
+    <w:lvlOverride w:ilvl="2">
+      <w:startOverride w:val="1"/>
+    </w:lvlOverride>
+    <w:lvlOverride w:ilvl="3">
+      <w:startOverride w:val="1"/>
+    </w:lvlOverride>
+    <w:lvlOverride w:ilvl="4">
+      <w:startOverride w:val="1"/>
+    </w:lvlOverride>
+    <w:lvlOverride w:ilvl="5">
+      <w:startOverride w:val="1"/>
+    </w:lvlOverride>
+    <w:lvlOverride w:ilvl="6">
+      <w:startOverride w:val="1"/>
+    </w:lvlOverride>
+    <w:lvlOverride w:ilvl="7">
+      <w:startOverride w:val="1"/>
+    </w:lvlOverride>
+    <w:lvlOverride w:ilvl="8">
+      <w:startOverride w:val="1"/>
+    </w:lvlOverride>
+  </w:num>
+  <w:num w:numId="21">
+    <w:abstractNumId w:val="16"/>
+  </w:num>
+  <w:num w:numId="22">
     <w:abstractNumId w:val="10"/>
   </w:num>
-  <w:num w:numId="11">
-    <w:abstractNumId w:val="11"/>
+  <w:num w:numId="23">
+    <w:abstractNumId w:val="19"/>
   </w:num>
-  <w:num w:numId="12">
-    <w:abstractNumId w:val="5"/>
+  <w:num w:numId="24">
+    <w:abstractNumId w:val="17"/>
   </w:num>
-  <w:num w:numId="13">
-    <w:abstractNumId w:val="13"/>
+  <w:num w:numId="25">
+    <w:abstractNumId w:val="15"/>
   </w:num>
-  <w:num w:numId="14">
-    <w:abstractNumId w:val="3"/>
+  <w:num w:numId="26">
+    <w:abstractNumId w:val="28"/>
   </w:num>
-  <w:num w:numId="15">
-    <w:abstractNumId w:val="16"/>
+  <w:num w:numId="27">
+    <w:abstractNumId w:val="31"/>
   </w:num>
-  <w:num w:numId="16">
-    <w:abstractNumId w:val="8"/>
+  <w:num w:numId="28">
+    <w:abstractNumId w:val="22"/>
   </w:num>
-  <w:num w:numId="17">
+  <w:num w:numId="29">
+    <w:abstractNumId w:val="30"/>
+  </w:num>
+  <w:num w:numId="30">
     <w:abstractNumId w:val="2"/>
   </w:num>
-  <w:num w:numId="18">
-    <w:abstractNumId w:val="14"/>
+  <w:num w:numId="31">
+    <w:abstractNumId w:val="6"/>
   </w:num>
-  <w:num w:numId="19">
-    <w:abstractNumId w:val="7"/>
+  <w:num w:numId="32">
+    <w:abstractNumId w:val="23"/>
+  </w:num>
+  <w:num w:numId="33">
+    <w:abstractNumId w:val="4"/>
   </w:num>
   <w:numIdMacAtCleanup w:val="16"/>
 </w:numbering>
@@ -3743,7 +7795,7 @@
     <w:lsdException w:name="Table Web 2" w:semiHidden="1" w:unhideWhenUsed="1"/>
     <w:lsdException w:name="Table Web 3" w:semiHidden="1" w:unhideWhenUsed="1"/>
     <w:lsdException w:name="Balloon Text" w:semiHidden="1" w:unhideWhenUsed="1"/>
-    <w:lsdException w:name="Table Grid" w:uiPriority="39"/>
+    <w:lsdException w:name="Table Grid" w:uiPriority="59"/>
     <w:lsdException w:name="Table Theme" w:semiHidden="1" w:unhideWhenUsed="1"/>
     <w:lsdException w:name="Placeholder Text" w:semiHidden="1"/>
     <w:lsdException w:name="No Spacing" w:uiPriority="0" w:qFormat="1"/>
@@ -4321,7 +8373,7 @@
   <w:style w:type="table" w:styleId="aa">
     <w:name w:val="Table Grid"/>
     <w:basedOn w:val="a3"/>
-    <w:uiPriority w:val="39"/>
+    <w:uiPriority w:val="59"/>
     <w:rsid w:val="00DF0C27"/>
     <w:pPr>
       <w:spacing w:after="0" w:line="240" w:lineRule="auto"/>
@@ -5127,6 +9179,21 @@
       <w:lang w:eastAsia="ru-RU"/>
     </w:rPr>
   </w:style>
+  <w:style w:type="paragraph" w:customStyle="1" w:styleId="affd">
+    <w:name w:val="мой"/>
+    <w:basedOn w:val="a1"/>
+    <w:qFormat/>
+    <w:rsid w:val="00ED7FDF"/>
+    <w:pPr>
+      <w:keepNext/>
+      <w:keepLines/>
+    </w:pPr>
+    <w:rPr>
+      <w:rFonts w:eastAsiaTheme="majorEastAsia"/>
+      <w:bCs/>
+      <w:szCs w:val="22"/>
+    </w:rPr>
+  </w:style>
 </w:styles>
 </file>
 
@@ -5439,7 +9506,7 @@
 </file>
 
 <file path=customXml/itemProps1.xml><?xml version="1.0" encoding="utf-8"?>
-<ds:datastoreItem xmlns:ds="http://schemas.openxmlformats.org/officeDocument/2006/customXml" ds:itemID="{51CE024A-4641-4BFA-9C49-74A59673FC3E}">
+<ds:datastoreItem xmlns:ds="http://schemas.openxmlformats.org/officeDocument/2006/customXml" ds:itemID="{DE035FB2-6164-40CD-AFB0-F8D501A7991B}">
   <ds:schemaRefs>
     <ds:schemaRef ds:uri="http://schemas.openxmlformats.org/officeDocument/2006/bibliography"/>
   </ds:schemaRefs>

</xml_diff>

<commit_message>
* added sequence diagrams
</commit_message>
<xml_diff>
--- a/docs/Отчет.docx
+++ b/docs/Отчет.docx
@@ -467,27 +467,13 @@
           <w:r>
             <w:fldChar w:fldCharType="separate"/>
           </w:r>
-          <w:hyperlink w:anchor="_Toc500377484" w:history="1">
+          <w:hyperlink w:anchor="_Toc502280370" w:history="1">
             <w:r>
               <w:rPr>
                 <w:rStyle w:val="a5"/>
                 <w:noProof/>
               </w:rPr>
-              <w:t>Введе</w:t>
-            </w:r>
-            <w:r>
-              <w:rPr>
-                <w:rStyle w:val="a5"/>
-                <w:noProof/>
-              </w:rPr>
-              <w:t>н</w:t>
-            </w:r>
-            <w:r>
-              <w:rPr>
-                <w:rStyle w:val="a5"/>
-                <w:noProof/>
-              </w:rPr>
-              <w:t>ие</w:t>
+              <w:t>Введение</w:t>
             </w:r>
             <w:r>
               <w:rPr>
@@ -508,7 +494,7 @@
                 <w:noProof/>
                 <w:webHidden/>
               </w:rPr>
-              <w:instrText xml:space="preserve"> PAGEREF _Toc500377484 \h </w:instrText>
+              <w:instrText xml:space="preserve"> PAGEREF _Toc502280370 \h </w:instrText>
             </w:r>
             <w:r>
               <w:rPr>
@@ -550,7 +536,7 @@
               <w:lang w:eastAsia="ru-RU"/>
             </w:rPr>
           </w:pPr>
-          <w:hyperlink w:anchor="_Toc500377485" w:history="1">
+          <w:hyperlink w:anchor="_Toc502280371" w:history="1">
             <w:r>
               <w:rPr>
                 <w:rStyle w:val="a5"/>
@@ -594,7 +580,265 @@
                 <w:noProof/>
                 <w:webHidden/>
               </w:rPr>
-              <w:instrText xml:space="preserve"> PAGEREF _Toc500377485 \h </w:instrText>
+              <w:instrText xml:space="preserve"> PAGEREF _Toc502280371 \h </w:instrText>
+            </w:r>
+            <w:r>
+              <w:rPr>
+                <w:noProof/>
+                <w:webHidden/>
+              </w:rPr>
+            </w:r>
+            <w:r>
+              <w:rPr>
+                <w:noProof/>
+                <w:webHidden/>
+              </w:rPr>
+              <w:fldChar w:fldCharType="separate"/>
+            </w:r>
+            <w:r>
+              <w:rPr>
+                <w:noProof/>
+                <w:webHidden/>
+              </w:rPr>
+              <w:t>4</w:t>
+            </w:r>
+            <w:r>
+              <w:rPr>
+                <w:noProof/>
+                <w:webHidden/>
+              </w:rPr>
+              <w:fldChar w:fldCharType="end"/>
+            </w:r>
+          </w:hyperlink>
+        </w:p>
+        <w:p>
+          <w:pPr>
+            <w:pStyle w:val="21"/>
+            <w:rPr>
+              <w:rFonts w:asciiTheme="minorHAnsi" w:eastAsiaTheme="minorEastAsia" w:hAnsiTheme="minorHAnsi" w:cstheme="minorBidi"/>
+              <w:noProof/>
+              <w:sz w:val="22"/>
+              <w:szCs w:val="22"/>
+              <w:lang w:eastAsia="ru-RU"/>
+            </w:rPr>
+          </w:pPr>
+          <w:hyperlink w:anchor="_Toc502280372" w:history="1">
+            <w:r>
+              <w:rPr>
+                <w:rStyle w:val="a5"/>
+                <w:noProof/>
+              </w:rPr>
+              <w:t>1.1</w:t>
+            </w:r>
+            <w:r>
+              <w:rPr>
+                <w:rFonts w:asciiTheme="minorHAnsi" w:eastAsiaTheme="minorEastAsia" w:hAnsiTheme="minorHAnsi" w:cstheme="minorBidi"/>
+                <w:noProof/>
+                <w:sz w:val="22"/>
+                <w:szCs w:val="22"/>
+                <w:lang w:eastAsia="ru-RU"/>
+              </w:rPr>
+              <w:tab/>
+            </w:r>
+            <w:r>
+              <w:rPr>
+                <w:rStyle w:val="a5"/>
+                <w:noProof/>
+              </w:rPr>
+              <w:t>Назначение программы</w:t>
+            </w:r>
+            <w:r>
+              <w:rPr>
+                <w:noProof/>
+                <w:webHidden/>
+              </w:rPr>
+              <w:tab/>
+            </w:r>
+            <w:r>
+              <w:rPr>
+                <w:noProof/>
+                <w:webHidden/>
+              </w:rPr>
+              <w:fldChar w:fldCharType="begin"/>
+            </w:r>
+            <w:r>
+              <w:rPr>
+                <w:noProof/>
+                <w:webHidden/>
+              </w:rPr>
+              <w:instrText xml:space="preserve"> PAGEREF _Toc502280372 \h </w:instrText>
+            </w:r>
+            <w:r>
+              <w:rPr>
+                <w:noProof/>
+                <w:webHidden/>
+              </w:rPr>
+            </w:r>
+            <w:r>
+              <w:rPr>
+                <w:noProof/>
+                <w:webHidden/>
+              </w:rPr>
+              <w:fldChar w:fldCharType="separate"/>
+            </w:r>
+            <w:r>
+              <w:rPr>
+                <w:noProof/>
+                <w:webHidden/>
+              </w:rPr>
+              <w:t>4</w:t>
+            </w:r>
+            <w:r>
+              <w:rPr>
+                <w:noProof/>
+                <w:webHidden/>
+              </w:rPr>
+              <w:fldChar w:fldCharType="end"/>
+            </w:r>
+          </w:hyperlink>
+        </w:p>
+        <w:p>
+          <w:pPr>
+            <w:pStyle w:val="21"/>
+            <w:rPr>
+              <w:rFonts w:asciiTheme="minorHAnsi" w:eastAsiaTheme="minorEastAsia" w:hAnsiTheme="minorHAnsi" w:cstheme="minorBidi"/>
+              <w:noProof/>
+              <w:sz w:val="22"/>
+              <w:szCs w:val="22"/>
+              <w:lang w:eastAsia="ru-RU"/>
+            </w:rPr>
+          </w:pPr>
+          <w:hyperlink w:anchor="_Toc502280373" w:history="1">
+            <w:r>
+              <w:rPr>
+                <w:rStyle w:val="a5"/>
+                <w:noProof/>
+              </w:rPr>
+              <w:t>1.2</w:t>
+            </w:r>
+            <w:r>
+              <w:rPr>
+                <w:rFonts w:asciiTheme="minorHAnsi" w:eastAsiaTheme="minorEastAsia" w:hAnsiTheme="minorHAnsi" w:cstheme="minorBidi"/>
+                <w:noProof/>
+                <w:sz w:val="22"/>
+                <w:szCs w:val="22"/>
+                <w:lang w:eastAsia="ru-RU"/>
+              </w:rPr>
+              <w:tab/>
+            </w:r>
+            <w:r>
+              <w:rPr>
+                <w:rStyle w:val="a5"/>
+                <w:noProof/>
+              </w:rPr>
+              <w:t>Область применения</w:t>
+            </w:r>
+            <w:r>
+              <w:rPr>
+                <w:noProof/>
+                <w:webHidden/>
+              </w:rPr>
+              <w:tab/>
+            </w:r>
+            <w:r>
+              <w:rPr>
+                <w:noProof/>
+                <w:webHidden/>
+              </w:rPr>
+              <w:fldChar w:fldCharType="begin"/>
+            </w:r>
+            <w:r>
+              <w:rPr>
+                <w:noProof/>
+                <w:webHidden/>
+              </w:rPr>
+              <w:instrText xml:space="preserve"> PAGEREF _Toc502280373 \h </w:instrText>
+            </w:r>
+            <w:r>
+              <w:rPr>
+                <w:noProof/>
+                <w:webHidden/>
+              </w:rPr>
+            </w:r>
+            <w:r>
+              <w:rPr>
+                <w:noProof/>
+                <w:webHidden/>
+              </w:rPr>
+              <w:fldChar w:fldCharType="separate"/>
+            </w:r>
+            <w:r>
+              <w:rPr>
+                <w:noProof/>
+                <w:webHidden/>
+              </w:rPr>
+              <w:t>4</w:t>
+            </w:r>
+            <w:r>
+              <w:rPr>
+                <w:noProof/>
+                <w:webHidden/>
+              </w:rPr>
+              <w:fldChar w:fldCharType="end"/>
+            </w:r>
+          </w:hyperlink>
+        </w:p>
+        <w:p>
+          <w:pPr>
+            <w:pStyle w:val="21"/>
+            <w:rPr>
+              <w:rFonts w:asciiTheme="minorHAnsi" w:eastAsiaTheme="minorEastAsia" w:hAnsiTheme="minorHAnsi" w:cstheme="minorBidi"/>
+              <w:noProof/>
+              <w:sz w:val="22"/>
+              <w:szCs w:val="22"/>
+              <w:lang w:eastAsia="ru-RU"/>
+            </w:rPr>
+          </w:pPr>
+          <w:hyperlink w:anchor="_Toc502280374" w:history="1">
+            <w:r>
+              <w:rPr>
+                <w:rStyle w:val="a5"/>
+                <w:noProof/>
+              </w:rPr>
+              <w:t>1.3</w:t>
+            </w:r>
+            <w:r>
+              <w:rPr>
+                <w:rFonts w:asciiTheme="minorHAnsi" w:eastAsiaTheme="minorEastAsia" w:hAnsiTheme="minorHAnsi" w:cstheme="minorBidi"/>
+                <w:noProof/>
+                <w:sz w:val="22"/>
+                <w:szCs w:val="22"/>
+                <w:lang w:eastAsia="ru-RU"/>
+              </w:rPr>
+              <w:tab/>
+            </w:r>
+            <w:r>
+              <w:rPr>
+                <w:rStyle w:val="a5"/>
+                <w:noProof/>
+              </w:rPr>
+              <w:t>Варианты использования</w:t>
+            </w:r>
+            <w:r>
+              <w:rPr>
+                <w:noProof/>
+                <w:webHidden/>
+              </w:rPr>
+              <w:tab/>
+            </w:r>
+            <w:r>
+              <w:rPr>
+                <w:noProof/>
+                <w:webHidden/>
+              </w:rPr>
+              <w:fldChar w:fldCharType="begin"/>
+            </w:r>
+            <w:r>
+              <w:rPr>
+                <w:noProof/>
+                <w:webHidden/>
+              </w:rPr>
+              <w:instrText xml:space="preserve"> PAGEREF _Toc502280374 \h </w:instrText>
             </w:r>
             <w:r>
               <w:rPr>
@@ -636,7 +880,7 @@
               <w:lang w:eastAsia="ru-RU"/>
             </w:rPr>
           </w:pPr>
-          <w:hyperlink w:anchor="_Toc500377486" w:history="1">
+          <w:hyperlink w:anchor="_Toc502280375" w:history="1">
             <w:r>
               <w:rPr>
                 <w:rStyle w:val="a5"/>
@@ -680,7 +924,7 @@
                 <w:noProof/>
                 <w:webHidden/>
               </w:rPr>
-              <w:instrText xml:space="preserve"> PAGEREF _Toc500377486 \h </w:instrText>
+              <w:instrText xml:space="preserve"> PAGEREF _Toc502280375 \h </w:instrText>
             </w:r>
             <w:r>
               <w:rPr>
@@ -700,7 +944,351 @@
                 <w:noProof/>
                 <w:webHidden/>
               </w:rPr>
-              <w:t>5</w:t>
+              <w:t>12</w:t>
+            </w:r>
+            <w:r>
+              <w:rPr>
+                <w:noProof/>
+                <w:webHidden/>
+              </w:rPr>
+              <w:fldChar w:fldCharType="end"/>
+            </w:r>
+          </w:hyperlink>
+        </w:p>
+        <w:p>
+          <w:pPr>
+            <w:pStyle w:val="21"/>
+            <w:rPr>
+              <w:rFonts w:asciiTheme="minorHAnsi" w:eastAsiaTheme="minorEastAsia" w:hAnsiTheme="minorHAnsi" w:cstheme="minorBidi"/>
+              <w:noProof/>
+              <w:sz w:val="22"/>
+              <w:szCs w:val="22"/>
+              <w:lang w:eastAsia="ru-RU"/>
+            </w:rPr>
+          </w:pPr>
+          <w:hyperlink w:anchor="_Toc502280376" w:history="1">
+            <w:r>
+              <w:rPr>
+                <w:rStyle w:val="a5"/>
+                <w:noProof/>
+              </w:rPr>
+              <w:t>2.1</w:t>
+            </w:r>
+            <w:r>
+              <w:rPr>
+                <w:rFonts w:asciiTheme="minorHAnsi" w:eastAsiaTheme="minorEastAsia" w:hAnsiTheme="minorHAnsi" w:cstheme="minorBidi"/>
+                <w:noProof/>
+                <w:sz w:val="22"/>
+                <w:szCs w:val="22"/>
+                <w:lang w:eastAsia="ru-RU"/>
+              </w:rPr>
+              <w:tab/>
+            </w:r>
+            <w:r>
+              <w:rPr>
+                <w:rStyle w:val="a5"/>
+                <w:noProof/>
+              </w:rPr>
+              <w:t>Классы анализа</w:t>
+            </w:r>
+            <w:r>
+              <w:rPr>
+                <w:noProof/>
+                <w:webHidden/>
+              </w:rPr>
+              <w:tab/>
+            </w:r>
+            <w:r>
+              <w:rPr>
+                <w:noProof/>
+                <w:webHidden/>
+              </w:rPr>
+              <w:fldChar w:fldCharType="begin"/>
+            </w:r>
+            <w:r>
+              <w:rPr>
+                <w:noProof/>
+                <w:webHidden/>
+              </w:rPr>
+              <w:instrText xml:space="preserve"> PAGEREF _Toc502280376 \h </w:instrText>
+            </w:r>
+            <w:r>
+              <w:rPr>
+                <w:noProof/>
+                <w:webHidden/>
+              </w:rPr>
+            </w:r>
+            <w:r>
+              <w:rPr>
+                <w:noProof/>
+                <w:webHidden/>
+              </w:rPr>
+              <w:fldChar w:fldCharType="separate"/>
+            </w:r>
+            <w:r>
+              <w:rPr>
+                <w:noProof/>
+                <w:webHidden/>
+              </w:rPr>
+              <w:t>12</w:t>
+            </w:r>
+            <w:r>
+              <w:rPr>
+                <w:noProof/>
+                <w:webHidden/>
+              </w:rPr>
+              <w:fldChar w:fldCharType="end"/>
+            </w:r>
+          </w:hyperlink>
+        </w:p>
+        <w:p>
+          <w:pPr>
+            <w:pStyle w:val="21"/>
+            <w:rPr>
+              <w:rFonts w:asciiTheme="minorHAnsi" w:eastAsiaTheme="minorEastAsia" w:hAnsiTheme="minorHAnsi" w:cstheme="minorBidi"/>
+              <w:noProof/>
+              <w:sz w:val="22"/>
+              <w:szCs w:val="22"/>
+              <w:lang w:eastAsia="ru-RU"/>
+            </w:rPr>
+          </w:pPr>
+          <w:hyperlink w:anchor="_Toc502280377" w:history="1">
+            <w:r>
+              <w:rPr>
+                <w:rStyle w:val="a5"/>
+                <w:noProof/>
+              </w:rPr>
+              <w:t>2.2</w:t>
+            </w:r>
+            <w:r>
+              <w:rPr>
+                <w:rFonts w:asciiTheme="minorHAnsi" w:eastAsiaTheme="minorEastAsia" w:hAnsiTheme="minorHAnsi" w:cstheme="minorBidi"/>
+                <w:noProof/>
+                <w:sz w:val="22"/>
+                <w:szCs w:val="22"/>
+                <w:lang w:eastAsia="ru-RU"/>
+              </w:rPr>
+              <w:tab/>
+            </w:r>
+            <w:r>
+              <w:rPr>
+                <w:rStyle w:val="a5"/>
+                <w:noProof/>
+              </w:rPr>
+              <w:t>Диаграмма последовательностей классов анализа</w:t>
+            </w:r>
+            <w:r>
+              <w:rPr>
+                <w:noProof/>
+                <w:webHidden/>
+              </w:rPr>
+              <w:tab/>
+            </w:r>
+            <w:r>
+              <w:rPr>
+                <w:noProof/>
+                <w:webHidden/>
+              </w:rPr>
+              <w:fldChar w:fldCharType="begin"/>
+            </w:r>
+            <w:r>
+              <w:rPr>
+                <w:noProof/>
+                <w:webHidden/>
+              </w:rPr>
+              <w:instrText xml:space="preserve"> PAGEREF _Toc502280377 \h </w:instrText>
+            </w:r>
+            <w:r>
+              <w:rPr>
+                <w:noProof/>
+                <w:webHidden/>
+              </w:rPr>
+            </w:r>
+            <w:r>
+              <w:rPr>
+                <w:noProof/>
+                <w:webHidden/>
+              </w:rPr>
+              <w:fldChar w:fldCharType="separate"/>
+            </w:r>
+            <w:r>
+              <w:rPr>
+                <w:noProof/>
+                <w:webHidden/>
+              </w:rPr>
+              <w:t>12</w:t>
+            </w:r>
+            <w:r>
+              <w:rPr>
+                <w:noProof/>
+                <w:webHidden/>
+              </w:rPr>
+              <w:fldChar w:fldCharType="end"/>
+            </w:r>
+          </w:hyperlink>
+        </w:p>
+        <w:p>
+          <w:pPr>
+            <w:pStyle w:val="21"/>
+            <w:rPr>
+              <w:rFonts w:asciiTheme="minorHAnsi" w:eastAsiaTheme="minorEastAsia" w:hAnsiTheme="minorHAnsi" w:cstheme="minorBidi"/>
+              <w:noProof/>
+              <w:sz w:val="22"/>
+              <w:szCs w:val="22"/>
+              <w:lang w:eastAsia="ru-RU"/>
+            </w:rPr>
+          </w:pPr>
+          <w:hyperlink w:anchor="_Toc502280378" w:history="1">
+            <w:r>
+              <w:rPr>
+                <w:rStyle w:val="a5"/>
+                <w:noProof/>
+              </w:rPr>
+              <w:t>2.3</w:t>
+            </w:r>
+            <w:r>
+              <w:rPr>
+                <w:rFonts w:asciiTheme="minorHAnsi" w:eastAsiaTheme="minorEastAsia" w:hAnsiTheme="minorHAnsi" w:cstheme="minorBidi"/>
+                <w:noProof/>
+                <w:sz w:val="22"/>
+                <w:szCs w:val="22"/>
+                <w:lang w:eastAsia="ru-RU"/>
+              </w:rPr>
+              <w:tab/>
+            </w:r>
+            <w:r>
+              <w:rPr>
+                <w:rStyle w:val="a5"/>
+                <w:noProof/>
+              </w:rPr>
+              <w:t>Диаграммы деятельности</w:t>
+            </w:r>
+            <w:r>
+              <w:rPr>
+                <w:noProof/>
+                <w:webHidden/>
+              </w:rPr>
+              <w:tab/>
+            </w:r>
+            <w:r>
+              <w:rPr>
+                <w:noProof/>
+                <w:webHidden/>
+              </w:rPr>
+              <w:fldChar w:fldCharType="begin"/>
+            </w:r>
+            <w:r>
+              <w:rPr>
+                <w:noProof/>
+                <w:webHidden/>
+              </w:rPr>
+              <w:instrText xml:space="preserve"> PAGEREF _Toc502280378 \h </w:instrText>
+            </w:r>
+            <w:r>
+              <w:rPr>
+                <w:noProof/>
+                <w:webHidden/>
+              </w:rPr>
+            </w:r>
+            <w:r>
+              <w:rPr>
+                <w:noProof/>
+                <w:webHidden/>
+              </w:rPr>
+              <w:fldChar w:fldCharType="separate"/>
+            </w:r>
+            <w:r>
+              <w:rPr>
+                <w:noProof/>
+                <w:webHidden/>
+              </w:rPr>
+              <w:t>12</w:t>
+            </w:r>
+            <w:r>
+              <w:rPr>
+                <w:noProof/>
+                <w:webHidden/>
+              </w:rPr>
+              <w:fldChar w:fldCharType="end"/>
+            </w:r>
+          </w:hyperlink>
+        </w:p>
+        <w:p>
+          <w:pPr>
+            <w:pStyle w:val="21"/>
+            <w:rPr>
+              <w:rFonts w:asciiTheme="minorHAnsi" w:eastAsiaTheme="minorEastAsia" w:hAnsiTheme="minorHAnsi" w:cstheme="minorBidi"/>
+              <w:noProof/>
+              <w:sz w:val="22"/>
+              <w:szCs w:val="22"/>
+              <w:lang w:eastAsia="ru-RU"/>
+            </w:rPr>
+          </w:pPr>
+          <w:hyperlink w:anchor="_Toc502280379" w:history="1">
+            <w:r>
+              <w:rPr>
+                <w:rStyle w:val="a5"/>
+                <w:noProof/>
+              </w:rPr>
+              <w:t>2.4</w:t>
+            </w:r>
+            <w:r>
+              <w:rPr>
+                <w:rFonts w:asciiTheme="minorHAnsi" w:eastAsiaTheme="minorEastAsia" w:hAnsiTheme="minorHAnsi" w:cstheme="minorBidi"/>
+                <w:noProof/>
+                <w:sz w:val="22"/>
+                <w:szCs w:val="22"/>
+                <w:lang w:eastAsia="ru-RU"/>
+              </w:rPr>
+              <w:tab/>
+            </w:r>
+            <w:r>
+              <w:rPr>
+                <w:rStyle w:val="a5"/>
+                <w:noProof/>
+              </w:rPr>
+              <w:t>Конечные автоматы для динамических классов анализа</w:t>
+            </w:r>
+            <w:r>
+              <w:rPr>
+                <w:noProof/>
+                <w:webHidden/>
+              </w:rPr>
+              <w:tab/>
+            </w:r>
+            <w:r>
+              <w:rPr>
+                <w:noProof/>
+                <w:webHidden/>
+              </w:rPr>
+              <w:fldChar w:fldCharType="begin"/>
+            </w:r>
+            <w:r>
+              <w:rPr>
+                <w:noProof/>
+                <w:webHidden/>
+              </w:rPr>
+              <w:instrText xml:space="preserve"> PAGEREF _Toc502280379 \h </w:instrText>
+            </w:r>
+            <w:r>
+              <w:rPr>
+                <w:noProof/>
+                <w:webHidden/>
+              </w:rPr>
+            </w:r>
+            <w:r>
+              <w:rPr>
+                <w:noProof/>
+                <w:webHidden/>
+              </w:rPr>
+              <w:fldChar w:fldCharType="separate"/>
+            </w:r>
+            <w:r>
+              <w:rPr>
+                <w:noProof/>
+                <w:webHidden/>
+              </w:rPr>
+              <w:t>12</w:t>
             </w:r>
             <w:r>
               <w:rPr>
@@ -722,7 +1310,7 @@
               <w:lang w:eastAsia="ru-RU"/>
             </w:rPr>
           </w:pPr>
-          <w:hyperlink w:anchor="_Toc500377487" w:history="1">
+          <w:hyperlink w:anchor="_Toc502280380" w:history="1">
             <w:r>
               <w:rPr>
                 <w:rStyle w:val="a5"/>
@@ -766,7 +1354,7 @@
                 <w:noProof/>
                 <w:webHidden/>
               </w:rPr>
-              <w:instrText xml:space="preserve"> PAGEREF _Toc500377487 \h </w:instrText>
+              <w:instrText xml:space="preserve"> PAGEREF _Toc502280380 \h </w:instrText>
             </w:r>
             <w:r>
               <w:rPr>
@@ -786,7 +1374,179 @@
                 <w:noProof/>
                 <w:webHidden/>
               </w:rPr>
-              <w:t>6</w:t>
+              <w:t>13</w:t>
+            </w:r>
+            <w:r>
+              <w:rPr>
+                <w:noProof/>
+                <w:webHidden/>
+              </w:rPr>
+              <w:fldChar w:fldCharType="end"/>
+            </w:r>
+          </w:hyperlink>
+        </w:p>
+        <w:p>
+          <w:pPr>
+            <w:pStyle w:val="21"/>
+            <w:rPr>
+              <w:rFonts w:asciiTheme="minorHAnsi" w:eastAsiaTheme="minorEastAsia" w:hAnsiTheme="minorHAnsi" w:cstheme="minorBidi"/>
+              <w:noProof/>
+              <w:sz w:val="22"/>
+              <w:szCs w:val="22"/>
+              <w:lang w:eastAsia="ru-RU"/>
+            </w:rPr>
+          </w:pPr>
+          <w:hyperlink w:anchor="_Toc502280381" w:history="1">
+            <w:r>
+              <w:rPr>
+                <w:rStyle w:val="a5"/>
+                <w:noProof/>
+              </w:rPr>
+              <w:t>3.1</w:t>
+            </w:r>
+            <w:r>
+              <w:rPr>
+                <w:rFonts w:asciiTheme="minorHAnsi" w:eastAsiaTheme="minorEastAsia" w:hAnsiTheme="minorHAnsi" w:cstheme="minorBidi"/>
+                <w:noProof/>
+                <w:sz w:val="22"/>
+                <w:szCs w:val="22"/>
+                <w:lang w:eastAsia="ru-RU"/>
+              </w:rPr>
+              <w:tab/>
+            </w:r>
+            <w:r>
+              <w:rPr>
+                <w:rStyle w:val="a5"/>
+                <w:noProof/>
+              </w:rPr>
+              <w:t>Проектные классы</w:t>
+            </w:r>
+            <w:r>
+              <w:rPr>
+                <w:noProof/>
+                <w:webHidden/>
+              </w:rPr>
+              <w:tab/>
+            </w:r>
+            <w:r>
+              <w:rPr>
+                <w:noProof/>
+                <w:webHidden/>
+              </w:rPr>
+              <w:fldChar w:fldCharType="begin"/>
+            </w:r>
+            <w:r>
+              <w:rPr>
+                <w:noProof/>
+                <w:webHidden/>
+              </w:rPr>
+              <w:instrText xml:space="preserve"> PAGEREF _Toc502280381 \h </w:instrText>
+            </w:r>
+            <w:r>
+              <w:rPr>
+                <w:noProof/>
+                <w:webHidden/>
+              </w:rPr>
+            </w:r>
+            <w:r>
+              <w:rPr>
+                <w:noProof/>
+                <w:webHidden/>
+              </w:rPr>
+              <w:fldChar w:fldCharType="separate"/>
+            </w:r>
+            <w:r>
+              <w:rPr>
+                <w:noProof/>
+                <w:webHidden/>
+              </w:rPr>
+              <w:t>13</w:t>
+            </w:r>
+            <w:r>
+              <w:rPr>
+                <w:noProof/>
+                <w:webHidden/>
+              </w:rPr>
+              <w:fldChar w:fldCharType="end"/>
+            </w:r>
+          </w:hyperlink>
+        </w:p>
+        <w:p>
+          <w:pPr>
+            <w:pStyle w:val="21"/>
+            <w:rPr>
+              <w:rFonts w:asciiTheme="minorHAnsi" w:eastAsiaTheme="minorEastAsia" w:hAnsiTheme="minorHAnsi" w:cstheme="minorBidi"/>
+              <w:noProof/>
+              <w:sz w:val="22"/>
+              <w:szCs w:val="22"/>
+              <w:lang w:eastAsia="ru-RU"/>
+            </w:rPr>
+          </w:pPr>
+          <w:hyperlink w:anchor="_Toc502280382" w:history="1">
+            <w:r>
+              <w:rPr>
+                <w:rStyle w:val="a5"/>
+                <w:noProof/>
+              </w:rPr>
+              <w:t>3.2</w:t>
+            </w:r>
+            <w:r>
+              <w:rPr>
+                <w:rFonts w:asciiTheme="minorHAnsi" w:eastAsiaTheme="minorEastAsia" w:hAnsiTheme="minorHAnsi" w:cstheme="minorBidi"/>
+                <w:noProof/>
+                <w:sz w:val="22"/>
+                <w:szCs w:val="22"/>
+                <w:lang w:eastAsia="ru-RU"/>
+              </w:rPr>
+              <w:tab/>
+            </w:r>
+            <w:r>
+              <w:rPr>
+                <w:rStyle w:val="a5"/>
+                <w:noProof/>
+              </w:rPr>
+              <w:t>Диаграммы последовательностей для операций проектных классов</w:t>
+            </w:r>
+            <w:r>
+              <w:rPr>
+                <w:noProof/>
+                <w:webHidden/>
+              </w:rPr>
+              <w:tab/>
+            </w:r>
+            <w:r>
+              <w:rPr>
+                <w:noProof/>
+                <w:webHidden/>
+              </w:rPr>
+              <w:fldChar w:fldCharType="begin"/>
+            </w:r>
+            <w:r>
+              <w:rPr>
+                <w:noProof/>
+                <w:webHidden/>
+              </w:rPr>
+              <w:instrText xml:space="preserve"> PAGEREF _Toc502280382 \h </w:instrText>
+            </w:r>
+            <w:r>
+              <w:rPr>
+                <w:noProof/>
+                <w:webHidden/>
+              </w:rPr>
+            </w:r>
+            <w:r>
+              <w:rPr>
+                <w:noProof/>
+                <w:webHidden/>
+              </w:rPr>
+              <w:fldChar w:fldCharType="separate"/>
+            </w:r>
+            <w:r>
+              <w:rPr>
+                <w:noProof/>
+                <w:webHidden/>
+              </w:rPr>
+              <w:t>13</w:t>
             </w:r>
             <w:r>
               <w:rPr>
@@ -808,7 +1568,7 @@
               <w:lang w:eastAsia="ru-RU"/>
             </w:rPr>
           </w:pPr>
-          <w:hyperlink w:anchor="_Toc500377488" w:history="1">
+          <w:hyperlink w:anchor="_Toc502280383" w:history="1">
             <w:r>
               <w:rPr>
                 <w:rStyle w:val="a5"/>
@@ -852,7 +1612,7 @@
                 <w:noProof/>
                 <w:webHidden/>
               </w:rPr>
-              <w:instrText xml:space="preserve"> PAGEREF _Toc500377488 \h </w:instrText>
+              <w:instrText xml:space="preserve"> PAGEREF _Toc502280383 \h </w:instrText>
             </w:r>
             <w:r>
               <w:rPr>
@@ -872,7 +1632,7 @@
                 <w:noProof/>
                 <w:webHidden/>
               </w:rPr>
-              <w:t>7</w:t>
+              <w:t>14</w:t>
             </w:r>
             <w:r>
               <w:rPr>
@@ -894,7 +1654,7 @@
               <w:lang w:eastAsia="ru-RU"/>
             </w:rPr>
           </w:pPr>
-          <w:hyperlink w:anchor="_Toc500377489" w:history="1">
+          <w:hyperlink w:anchor="_Toc502280384" w:history="1">
             <w:r>
               <w:rPr>
                 <w:rStyle w:val="a5"/>
@@ -938,7 +1698,7 @@
                 <w:noProof/>
                 <w:webHidden/>
               </w:rPr>
-              <w:instrText xml:space="preserve"> PAGEREF _Toc500377489 \h </w:instrText>
+              <w:instrText xml:space="preserve"> PAGEREF _Toc502280384 \h </w:instrText>
             </w:r>
             <w:r>
               <w:rPr>
@@ -958,7 +1718,7 @@
                 <w:noProof/>
                 <w:webHidden/>
               </w:rPr>
-              <w:t>8</w:t>
+              <w:t>15</w:t>
             </w:r>
             <w:r>
               <w:rPr>
@@ -980,7 +1740,7 @@
               <w:lang w:eastAsia="ru-RU"/>
             </w:rPr>
           </w:pPr>
-          <w:hyperlink w:anchor="_Toc500377490" w:history="1">
+          <w:hyperlink w:anchor="_Toc502280385" w:history="1">
             <w:r>
               <w:rPr>
                 <w:rStyle w:val="a5"/>
@@ -1007,7 +1767,7 @@
                 <w:noProof/>
                 <w:webHidden/>
               </w:rPr>
-              <w:instrText xml:space="preserve"> PAGEREF _Toc500377490 \h </w:instrText>
+              <w:instrText xml:space="preserve"> PAGEREF _Toc502280385 \h </w:instrText>
             </w:r>
             <w:r>
               <w:rPr>
@@ -1027,7 +1787,7 @@
                 <w:noProof/>
                 <w:webHidden/>
               </w:rPr>
-              <w:t>9</w:t>
+              <w:t>16</w:t>
             </w:r>
             <w:r>
               <w:rPr>
@@ -1049,7 +1809,7 @@
               <w:lang w:eastAsia="ru-RU"/>
             </w:rPr>
           </w:pPr>
-          <w:hyperlink w:anchor="_Toc500377491" w:history="1">
+          <w:hyperlink w:anchor="_Toc502280386" w:history="1">
             <w:r>
               <w:rPr>
                 <w:rStyle w:val="a5"/>
@@ -1076,7 +1836,7 @@
                 <w:noProof/>
                 <w:webHidden/>
               </w:rPr>
-              <w:instrText xml:space="preserve"> PAGEREF _Toc500377491 \h </w:instrText>
+              <w:instrText xml:space="preserve"> PAGEREF _Toc502280386 \h </w:instrText>
             </w:r>
             <w:r>
               <w:rPr>
@@ -1096,7 +1856,7 @@
                 <w:noProof/>
                 <w:webHidden/>
               </w:rPr>
-              <w:t>10</w:t>
+              <w:t>17</w:t>
             </w:r>
             <w:r>
               <w:rPr>
@@ -1138,7 +1898,7 @@
           <w:numId w:val="0"/>
         </w:numPr>
       </w:pPr>
-      <w:bookmarkStart w:id="3" w:name="_Toc500377484"/>
+      <w:bookmarkStart w:id="3" w:name="_Toc502280370"/>
       <w:r>
         <w:lastRenderedPageBreak/>
         <w:t>Введение</w:t>
@@ -1164,38 +1924,44 @@
           <w:numId w:val="20"/>
         </w:numPr>
       </w:pPr>
-      <w:bookmarkStart w:id="4" w:name="_Toc500377485"/>
-      <w:bookmarkStart w:id="5" w:name="_Toc484949849"/>
-      <w:bookmarkStart w:id="6" w:name="_Toc485045617"/>
+      <w:bookmarkStart w:id="4" w:name="_Toc484949849"/>
+      <w:bookmarkStart w:id="5" w:name="_Toc485045617"/>
+      <w:bookmarkStart w:id="6" w:name="_Toc502280371"/>
       <w:r>
         <w:lastRenderedPageBreak/>
         <w:t>Требования к программе</w:t>
       </w:r>
-      <w:bookmarkEnd w:id="4"/>
+      <w:bookmarkEnd w:id="6"/>
     </w:p>
     <w:p>
       <w:pPr>
         <w:pStyle w:val="2"/>
       </w:pPr>
+      <w:bookmarkStart w:id="7" w:name="_Toc502280372"/>
       <w:r>
         <w:t>Назначение программы</w:t>
       </w:r>
+      <w:bookmarkEnd w:id="7"/>
     </w:p>
     <w:p>
       <w:pPr>
         <w:pStyle w:val="2"/>
       </w:pPr>
+      <w:bookmarkStart w:id="8" w:name="_Toc502280373"/>
       <w:r>
         <w:t>Область применения</w:t>
       </w:r>
+      <w:bookmarkEnd w:id="8"/>
     </w:p>
     <w:p>
       <w:pPr>
         <w:pStyle w:val="2"/>
       </w:pPr>
+      <w:bookmarkStart w:id="9" w:name="_Toc502280374"/>
       <w:r>
         <w:t>Варианты использования</w:t>
       </w:r>
+      <w:bookmarkEnd w:id="9"/>
     </w:p>
     <w:p>
       <w:pPr>
@@ -1257,7 +2023,7 @@
           <w:noProof/>
         </w:rPr>
         <w:drawing>
-          <wp:inline distT="0" distB="0" distL="0" distR="0" wp14:anchorId="559EACE0" wp14:editId="7B6C0DF3">
+          <wp:inline distT="0" distB="0" distL="0" distR="0" wp14:anchorId="3219890A" wp14:editId="18AB121D">
             <wp:extent cx="5912308" cy="6220046"/>
             <wp:effectExtent l="0" t="0" r="0" b="0"/>
             <wp:docPr id="1" name="Рисунок 1"/>
@@ -1300,7 +2066,7 @@
           <w:lang w:val="ru-RU"/>
         </w:rPr>
       </w:pPr>
-      <w:bookmarkStart w:id="7" w:name="_Ref502278063"/>
+      <w:bookmarkStart w:id="10" w:name="_Ref502278063"/>
       <w:r>
         <w:rPr>
           <w:lang w:val="ru-RU"/>
@@ -1308,33 +2074,21 @@
         <w:t xml:space="preserve">Рисунок </w:t>
       </w:r>
       <w:r>
+        <w:rPr>
+          <w:lang w:val="ru-RU"/>
+        </w:rPr>
         <w:fldChar w:fldCharType="begin"/>
       </w:r>
       <w:r>
         <w:rPr>
           <w:lang w:val="ru-RU"/>
         </w:rPr>
-        <w:instrText xml:space="preserve"> </w:instrText>
-      </w:r>
-      <w:r>
-        <w:instrText>STYLEREF</w:instrText>
+        <w:instrText xml:space="preserve"> STYLEREF 1 \s </w:instrText>
       </w:r>
       <w:r>
         <w:rPr>
           <w:lang w:val="ru-RU"/>
         </w:rPr>
-        <w:instrText xml:space="preserve"> 1 \</w:instrText>
-      </w:r>
-      <w:r>
-        <w:instrText>s</w:instrText>
-      </w:r>
-      <w:r>
-        <w:rPr>
-          <w:lang w:val="ru-RU"/>
-        </w:rPr>
-        <w:instrText xml:space="preserve"> </w:instrText>
-      </w:r>
-      <w:r>
         <w:fldChar w:fldCharType="separate"/>
       </w:r>
       <w:r>
@@ -1345,6 +2099,9 @@
         <w:t>1</w:t>
       </w:r>
       <w:r>
+        <w:rPr>
+          <w:lang w:val="ru-RU"/>
+        </w:rPr>
         <w:fldChar w:fldCharType="end"/>
       </w:r>
       <w:r>
@@ -1354,42 +2111,21 @@
         <w:t>.</w:t>
       </w:r>
       <w:r>
+        <w:rPr>
+          <w:lang w:val="ru-RU"/>
+        </w:rPr>
         <w:fldChar w:fldCharType="begin"/>
       </w:r>
       <w:r>
         <w:rPr>
           <w:lang w:val="ru-RU"/>
         </w:rPr>
-        <w:instrText xml:space="preserve"> </w:instrText>
-      </w:r>
-      <w:r>
-        <w:instrText>SEQ</w:instrText>
+        <w:instrText xml:space="preserve"> SEQ Рисунок \* ARABIC \s 1 </w:instrText>
       </w:r>
       <w:r>
         <w:rPr>
           <w:lang w:val="ru-RU"/>
         </w:rPr>
-        <w:instrText xml:space="preserve"> Рисунок \* </w:instrText>
-      </w:r>
-      <w:r>
-        <w:instrText>ARABIC</w:instrText>
-      </w:r>
-      <w:r>
-        <w:rPr>
-          <w:lang w:val="ru-RU"/>
-        </w:rPr>
-        <w:instrText xml:space="preserve"> \</w:instrText>
-      </w:r>
-      <w:r>
-        <w:instrText>s</w:instrText>
-      </w:r>
-      <w:r>
-        <w:rPr>
-          <w:lang w:val="ru-RU"/>
-        </w:rPr>
-        <w:instrText xml:space="preserve"> 1 </w:instrText>
-      </w:r>
-      <w:r>
         <w:fldChar w:fldCharType="separate"/>
       </w:r>
       <w:r>
@@ -1400,9 +2136,12 @@
         <w:t>1</w:t>
       </w:r>
       <w:r>
+        <w:rPr>
+          <w:lang w:val="ru-RU"/>
+        </w:rPr>
         <w:fldChar w:fldCharType="end"/>
       </w:r>
-      <w:bookmarkEnd w:id="7"/>
+      <w:bookmarkEnd w:id="10"/>
       <w:r>
         <w:rPr>
           <w:lang w:val="ru-RU"/>
@@ -1417,6 +2156,19 @@
           <w:lang w:val="ru-RU"/>
         </w:rPr>
       </w:pPr>
+      <w:r>
+        <w:rPr>
+          <w:highlight w:val="yellow"/>
+          <w:lang w:val="ru-RU"/>
+        </w:rPr>
+        <w:t>ОПИСАТЬ</w:t>
+      </w:r>
+      <w:r>
+        <w:rPr>
+          <w:lang w:val="ru-RU"/>
+        </w:rPr>
+        <w:t>???</w:t>
+      </w:r>
     </w:p>
     <w:p>
       <w:pPr>
@@ -3855,8 +4607,11 @@
       </w:tr>
     </w:tbl>
     <w:p>
-      <w:bookmarkStart w:id="8" w:name="_GoBack"/>
-      <w:bookmarkEnd w:id="8"/>
+      <w:pPr>
+        <w:rPr>
+          <w:lang w:val="en-US"/>
+        </w:rPr>
+      </w:pPr>
     </w:p>
     <w:tbl>
       <w:tblPr>
@@ -3994,96 +4749,293 @@
       <w:pPr>
         <w:pStyle w:val="1"/>
       </w:pPr>
-      <w:bookmarkStart w:id="9" w:name="_Toc500377486"/>
+      <w:bookmarkStart w:id="11" w:name="_Toc502280375"/>
       <w:r>
         <w:lastRenderedPageBreak/>
         <w:t>Анализ</w:t>
-      </w:r>
-      <w:bookmarkEnd w:id="9"/>
-    </w:p>
-    <w:p>
-      <w:pPr>
-        <w:pStyle w:val="2"/>
-      </w:pPr>
-      <w:r>
-        <w:t>Классы анализа</w:t>
-      </w:r>
-    </w:p>
-    <w:p>
-      <w:pPr>
-        <w:pStyle w:val="2"/>
-      </w:pPr>
-      <w:r>
-        <w:t>Диаграмма последовательностей классов анализа</w:t>
-      </w:r>
-    </w:p>
-    <w:p>
-      <w:pPr>
-        <w:pStyle w:val="2"/>
-      </w:pPr>
-      <w:r>
-        <w:t>Диаграммы деятельности</w:t>
-      </w:r>
-    </w:p>
-    <w:p>
-      <w:pPr>
-        <w:pStyle w:val="2"/>
-      </w:pPr>
-      <w:r>
-        <w:t xml:space="preserve">Конечные автоматы для динамических классов анализа </w:t>
-      </w:r>
-      <w:r>
-        <w:br w:type="page"/>
-      </w:r>
-    </w:p>
-    <w:p>
-      <w:pPr>
-        <w:pStyle w:val="1"/>
-      </w:pPr>
-      <w:bookmarkStart w:id="10" w:name="_Toc500377487"/>
-      <w:r>
-        <w:lastRenderedPageBreak/>
-        <w:t>Проектирование</w:t>
-      </w:r>
-      <w:bookmarkEnd w:id="10"/>
-    </w:p>
-    <w:p>
-      <w:pPr>
-        <w:pStyle w:val="2"/>
-      </w:pPr>
-      <w:r>
-        <w:t>Проектные классы</w:t>
-      </w:r>
-    </w:p>
-    <w:p>
-      <w:pPr>
-        <w:pStyle w:val="2"/>
-      </w:pPr>
-      <w:r>
-        <w:t>Диаграммы последовательностей для операций проектных классов</w:t>
-      </w:r>
-    </w:p>
-    <w:p>
-      <w:pPr>
-        <w:pStyle w:val="2"/>
-      </w:pPr>
-      <w:r>
-        <w:br w:type="page"/>
-      </w:r>
-    </w:p>
-    <w:p>
-      <w:pPr>
-        <w:pStyle w:val="1"/>
-      </w:pPr>
-      <w:bookmarkStart w:id="11" w:name="_Toc500377488"/>
-      <w:r>
-        <w:lastRenderedPageBreak/>
-        <w:t>Реализация</w:t>
       </w:r>
       <w:bookmarkEnd w:id="11"/>
     </w:p>
     <w:p>
       <w:pPr>
+        <w:pStyle w:val="2"/>
+      </w:pPr>
+      <w:bookmarkStart w:id="12" w:name="_Toc502280376"/>
+      <w:r>
+        <w:t>Классы анализа</w:t>
+      </w:r>
+      <w:bookmarkEnd w:id="12"/>
+    </w:p>
+    <w:p>
+      <w:pPr>
+        <w:pStyle w:val="aff7"/>
+        <w:keepNext/>
+      </w:pPr>
+      <w:r>
+        <w:rPr>
+          <w:noProof/>
+        </w:rPr>
+        <w:drawing>
+          <wp:inline distT="0" distB="0" distL="0" distR="0" wp14:anchorId="41003983" wp14:editId="40AB2484">
+            <wp:extent cx="5181600" cy="6334125"/>
+            <wp:effectExtent l="0" t="0" r="0" b="9525"/>
+            <wp:docPr id="3" name="Рисунок 3"/>
+            <wp:cNvGraphicFramePr>
+              <a:graphicFrameLocks xmlns:a="http://schemas.openxmlformats.org/drawingml/2006/main" noChangeAspect="1"/>
+            </wp:cNvGraphicFramePr>
+            <a:graphic xmlns:a="http://schemas.openxmlformats.org/drawingml/2006/main">
+              <a:graphicData uri="http://schemas.openxmlformats.org/drawingml/2006/picture">
+                <pic:pic xmlns:pic="http://schemas.openxmlformats.org/drawingml/2006/picture">
+                  <pic:nvPicPr>
+                    <pic:cNvPr id="1" name=""/>
+                    <pic:cNvPicPr/>
+                  </pic:nvPicPr>
+                  <pic:blipFill>
+                    <a:blip r:embed="rId9"/>
+                    <a:stretch>
+                      <a:fillRect/>
+                    </a:stretch>
+                  </pic:blipFill>
+                  <pic:spPr>
+                    <a:xfrm>
+                      <a:off x="0" y="0"/>
+                      <a:ext cx="5181600" cy="6334125"/>
+                    </a:xfrm>
+                    <a:prstGeom prst="rect">
+                      <a:avLst/>
+                    </a:prstGeom>
+                  </pic:spPr>
+                </pic:pic>
+              </a:graphicData>
+            </a:graphic>
+          </wp:inline>
+        </w:drawing>
+      </w:r>
+    </w:p>
+    <w:p>
+      <w:pPr>
+        <w:pStyle w:val="aff7"/>
+        <w:rPr>
+          <w:lang w:val="ru-RU"/>
+        </w:rPr>
+      </w:pPr>
+      <w:r>
+        <w:rPr>
+          <w:lang w:val="ru-RU"/>
+        </w:rPr>
+        <w:t xml:space="preserve">Рисунок </w:t>
+      </w:r>
+      <w:r>
+        <w:rPr>
+          <w:lang w:val="ru-RU"/>
+        </w:rPr>
+        <w:fldChar w:fldCharType="begin"/>
+      </w:r>
+      <w:r>
+        <w:rPr>
+          <w:lang w:val="ru-RU"/>
+        </w:rPr>
+        <w:instrText xml:space="preserve"> STYLEREF 1 \s </w:instrText>
+      </w:r>
+      <w:r>
+        <w:rPr>
+          <w:lang w:val="ru-RU"/>
+        </w:rPr>
+        <w:fldChar w:fldCharType="separate"/>
+      </w:r>
+      <w:r>
+        <w:rPr>
+          <w:noProof/>
+          <w:lang w:val="ru-RU"/>
+        </w:rPr>
+        <w:t>2</w:t>
+      </w:r>
+      <w:r>
+        <w:rPr>
+          <w:lang w:val="ru-RU"/>
+        </w:rPr>
+        <w:fldChar w:fldCharType="end"/>
+      </w:r>
+      <w:r>
+        <w:rPr>
+          <w:lang w:val="ru-RU"/>
+        </w:rPr>
+        <w:t>.</w:t>
+      </w:r>
+      <w:r>
+        <w:rPr>
+          <w:lang w:val="ru-RU"/>
+        </w:rPr>
+        <w:fldChar w:fldCharType="begin"/>
+      </w:r>
+      <w:r>
+        <w:rPr>
+          <w:lang w:val="ru-RU"/>
+        </w:rPr>
+        <w:instrText xml:space="preserve"> SEQ Рисунок \* ARABIC \s 1 </w:instrText>
+      </w:r>
+      <w:r>
+        <w:rPr>
+          <w:lang w:val="ru-RU"/>
+        </w:rPr>
+        <w:fldChar w:fldCharType="separate"/>
+      </w:r>
+      <w:r>
+        <w:rPr>
+          <w:noProof/>
+          <w:lang w:val="ru-RU"/>
+        </w:rPr>
+        <w:t>1</w:t>
+      </w:r>
+      <w:r>
+        <w:rPr>
+          <w:lang w:val="ru-RU"/>
+        </w:rPr>
+        <w:fldChar w:fldCharType="end"/>
+      </w:r>
+      <w:r>
+        <w:rPr>
+          <w:lang w:val="ru-RU"/>
+        </w:rPr>
+        <w:t xml:space="preserve"> – Диаграмма классов анализа</w:t>
+      </w:r>
+    </w:p>
+    <w:p>
+      <w:pPr>
+        <w:pStyle w:val="aff7"/>
+        <w:rPr>
+          <w:lang w:val="ru-RU"/>
+        </w:rPr>
+      </w:pPr>
+      <w:r>
+        <w:rPr>
+          <w:highlight w:val="yellow"/>
+          <w:lang w:val="ru-RU"/>
+        </w:rPr>
+        <w:t>ОПИСАТЬ</w:t>
+      </w:r>
+      <w:r>
+        <w:rPr>
+          <w:highlight w:val="yellow"/>
+          <w:lang w:val="ru-RU"/>
+        </w:rPr>
+        <w:t xml:space="preserve"> КАЖДЫЙ КЛАСС</w:t>
+      </w:r>
+    </w:p>
+    <w:p>
+      <w:pPr>
+        <w:pStyle w:val="ac"/>
+        <w:rPr>
+          <w:highlight w:val="yellow"/>
+          <w:lang w:val="en-US"/>
+        </w:rPr>
+      </w:pPr>
+      <w:r>
+        <w:rPr>
+          <w:highlight w:val="yellow"/>
+          <w:lang w:val="en-US"/>
+        </w:rPr>
+        <w:t>Time Entry</w:t>
+      </w:r>
+    </w:p>
+    <w:p>
+      <w:pPr>
+        <w:pStyle w:val="ac"/>
+        <w:rPr>
+          <w:highlight w:val="yellow"/>
+          <w:lang w:val="en-US"/>
+        </w:rPr>
+      </w:pPr>
+      <w:r>
+        <w:rPr>
+          <w:highlight w:val="yellow"/>
+          <w:lang w:val="en-US"/>
+        </w:rPr>
+        <w:t>Task</w:t>
+      </w:r>
+    </w:p>
+    <w:p>
+      <w:pPr>
+        <w:pStyle w:val="ac"/>
+        <w:rPr>
+          <w:highlight w:val="yellow"/>
+          <w:lang w:val="en-US"/>
+        </w:rPr>
+      </w:pPr>
+      <w:r>
+        <w:rPr>
+          <w:highlight w:val="yellow"/>
+          <w:lang w:val="en-US"/>
+        </w:rPr>
+        <w:t>Project</w:t>
+      </w:r>
+    </w:p>
+    <w:p>
+      <w:pPr>
+        <w:pStyle w:val="ac"/>
+        <w:rPr>
+          <w:highlight w:val="yellow"/>
+          <w:lang w:val="en-US"/>
+        </w:rPr>
+      </w:pPr>
+      <w:r>
+        <w:rPr>
+          <w:highlight w:val="yellow"/>
+          <w:lang w:val="en-US"/>
+        </w:rPr>
+        <w:t>Workspace</w:t>
+      </w:r>
+    </w:p>
+    <w:p>
+      <w:pPr>
+        <w:pStyle w:val="ac"/>
+        <w:rPr>
+          <w:highlight w:val="yellow"/>
+          <w:lang w:val="en-US"/>
+        </w:rPr>
+      </w:pPr>
+      <w:r>
+        <w:rPr>
+          <w:highlight w:val="yellow"/>
+          <w:lang w:val="en-US"/>
+        </w:rPr>
+        <w:lastRenderedPageBreak/>
+        <w:t>Project Service</w:t>
+      </w:r>
+    </w:p>
+    <w:p>
+      <w:pPr>
+        <w:pStyle w:val="ac"/>
+        <w:rPr>
+          <w:highlight w:val="yellow"/>
+          <w:lang w:val="en-US"/>
+        </w:rPr>
+      </w:pPr>
+      <w:r>
+        <w:rPr>
+          <w:highlight w:val="yellow"/>
+          <w:lang w:val="en-US"/>
+        </w:rPr>
+        <w:t>Workspace Service</w:t>
+      </w:r>
+    </w:p>
+    <w:p>
+      <w:pPr>
+        <w:pStyle w:val="ac"/>
+        <w:rPr>
+          <w:lang w:val="en-US"/>
+        </w:rPr>
+      </w:pPr>
+      <w:r>
+        <w:rPr>
+          <w:highlight w:val="yellow"/>
+          <w:lang w:val="en-US"/>
+        </w:rPr>
+        <w:t>Time Tracker Service</w:t>
+      </w:r>
+    </w:p>
+    <w:p>
+      <w:pPr>
         <w:spacing w:after="160" w:line="259" w:lineRule="auto"/>
         <w:rPr>
           <w:rFonts w:eastAsiaTheme="majorEastAsia"/>
@@ -4091,63 +5043,30 @@
           <w:lang w:val="en-US"/>
         </w:rPr>
       </w:pPr>
-      <w:r>
-        <w:br w:type="page"/>
-      </w:r>
+      <w:bookmarkStart w:id="13" w:name="_Toc502280377"/>
     </w:p>
     <w:p>
       <w:pPr>
-        <w:pStyle w:val="1"/>
-      </w:pPr>
-      <w:bookmarkStart w:id="12" w:name="_Toc500377489"/>
-      <w:r>
-        <w:lastRenderedPageBreak/>
-        <w:t>Документация</w:t>
-      </w:r>
-      <w:bookmarkEnd w:id="12"/>
-      <w:r>
-        <w:t xml:space="preserve"> </w:t>
-      </w:r>
-      <w:r>
-        <w:br w:type="page"/>
-      </w:r>
-    </w:p>
-    <w:p>
-      <w:pPr>
-        <w:pStyle w:val="1"/>
-        <w:numPr>
-          <w:ilvl w:val="0"/>
-          <w:numId w:val="0"/>
-        </w:numPr>
-      </w:pPr>
-      <w:bookmarkStart w:id="13" w:name="_Toc500377490"/>
-      <w:r>
-        <w:lastRenderedPageBreak/>
-        <w:t>Заключение</w:t>
-      </w:r>
-      <w:bookmarkEnd w:id="5"/>
-      <w:bookmarkEnd w:id="6"/>
+        <w:pStyle w:val="2"/>
+      </w:pPr>
+      <w:r>
+        <w:t>Диаграмма последовательностей классов анализа</w:t>
+      </w:r>
       <w:bookmarkEnd w:id="13"/>
     </w:p>
     <w:p>
-      <w:pPr>
-        <w:spacing w:after="160" w:line="259" w:lineRule="auto"/>
-        <w:rPr>
-          <w:color w:val="252525"/>
-          <w:sz w:val="24"/>
-          <w:shd w:val="clear" w:color="auto" w:fill="FFFFFF"/>
-        </w:rPr>
-      </w:pPr>
-      <w:r>
-        <w:br w:type="page"/>
+      <w:r>
+        <w:rPr>
+          <w:highlight w:val="red"/>
+        </w:rPr>
+        <w:t>ОПИСАТЬ</w:t>
       </w:r>
     </w:p>
+    <w:p/>
     <w:p>
       <w:pPr>
-        <w:pStyle w:val="af8"/>
         <w:sectPr>
-          <w:headerReference w:type="default" r:id="rId9"/>
-          <w:footerReference w:type="first" r:id="rId10"/>
+          <w:headerReference w:type="default" r:id="rId10"/>
           <w:pgSz w:w="11906" w:h="16838"/>
           <w:pgMar w:top="1134" w:right="567" w:bottom="1134" w:left="1701" w:header="709" w:footer="709" w:gutter="0"/>
           <w:cols w:space="708"/>
@@ -4155,6 +5074,562 @@
           <w:docGrid w:linePitch="381"/>
         </w:sectPr>
       </w:pPr>
+      <w:bookmarkStart w:id="14" w:name="_GoBack"/>
+      <w:bookmarkEnd w:id="14"/>
+    </w:p>
+    <w:p>
+      <w:pPr>
+        <w:pStyle w:val="aff7"/>
+      </w:pPr>
+      <w:r>
+        <w:lastRenderedPageBreak/>
+        <w:drawing>
+          <wp:inline distT="0" distB="0" distL="0" distR="0" wp14:anchorId="7466DD4C" wp14:editId="2944A3E6">
+            <wp:extent cx="9423988" cy="5495925"/>
+            <wp:effectExtent l="0" t="0" r="6350" b="0"/>
+            <wp:docPr id="11" name="Рисунок 11"/>
+            <wp:cNvGraphicFramePr>
+              <a:graphicFrameLocks xmlns:a="http://schemas.openxmlformats.org/drawingml/2006/main" noChangeAspect="1"/>
+            </wp:cNvGraphicFramePr>
+            <a:graphic xmlns:a="http://schemas.openxmlformats.org/drawingml/2006/main">
+              <a:graphicData uri="http://schemas.openxmlformats.org/drawingml/2006/picture">
+                <pic:pic xmlns:pic="http://schemas.openxmlformats.org/drawingml/2006/picture">
+                  <pic:nvPicPr>
+                    <pic:cNvPr id="1" name=""/>
+                    <pic:cNvPicPr/>
+                  </pic:nvPicPr>
+                  <pic:blipFill>
+                    <a:blip r:embed="rId11"/>
+                    <a:stretch>
+                      <a:fillRect/>
+                    </a:stretch>
+                  </pic:blipFill>
+                  <pic:spPr>
+                    <a:xfrm>
+                      <a:off x="0" y="0"/>
+                      <a:ext cx="9429720" cy="5499268"/>
+                    </a:xfrm>
+                    <a:prstGeom prst="rect">
+                      <a:avLst/>
+                    </a:prstGeom>
+                  </pic:spPr>
+                </pic:pic>
+              </a:graphicData>
+            </a:graphic>
+          </wp:inline>
+        </w:drawing>
+      </w:r>
+    </w:p>
+    <w:p>
+      <w:pPr>
+        <w:pStyle w:val="aff7"/>
+        <w:rPr>
+          <w:lang w:val="ru-RU"/>
+        </w:rPr>
+      </w:pPr>
+      <w:r>
+        <w:rPr>
+          <w:lang w:val="ru-RU"/>
+        </w:rPr>
+        <w:t xml:space="preserve">Рисунок </w:t>
+      </w:r>
+      <w:r>
+        <w:fldChar w:fldCharType="begin"/>
+      </w:r>
+      <w:r>
+        <w:rPr>
+          <w:lang w:val="ru-RU"/>
+        </w:rPr>
+        <w:instrText xml:space="preserve"> </w:instrText>
+      </w:r>
+      <w:r>
+        <w:instrText>STYLEREF</w:instrText>
+      </w:r>
+      <w:r>
+        <w:rPr>
+          <w:lang w:val="ru-RU"/>
+        </w:rPr>
+        <w:instrText xml:space="preserve"> 1 \</w:instrText>
+      </w:r>
+      <w:r>
+        <w:instrText>s</w:instrText>
+      </w:r>
+      <w:r>
+        <w:rPr>
+          <w:lang w:val="ru-RU"/>
+        </w:rPr>
+        <w:instrText xml:space="preserve"> </w:instrText>
+      </w:r>
+      <w:r>
+        <w:fldChar w:fldCharType="separate"/>
+      </w:r>
+      <w:r>
+        <w:rPr>
+          <w:noProof/>
+          <w:lang w:val="ru-RU"/>
+        </w:rPr>
+        <w:t>2</w:t>
+      </w:r>
+      <w:r>
+        <w:fldChar w:fldCharType="end"/>
+      </w:r>
+      <w:r>
+        <w:rPr>
+          <w:lang w:val="ru-RU"/>
+        </w:rPr>
+        <w:t>.</w:t>
+      </w:r>
+      <w:r>
+        <w:fldChar w:fldCharType="begin"/>
+      </w:r>
+      <w:r>
+        <w:rPr>
+          <w:lang w:val="ru-RU"/>
+        </w:rPr>
+        <w:instrText xml:space="preserve"> </w:instrText>
+      </w:r>
+      <w:r>
+        <w:instrText>SEQ</w:instrText>
+      </w:r>
+      <w:r>
+        <w:rPr>
+          <w:lang w:val="ru-RU"/>
+        </w:rPr>
+        <w:instrText xml:space="preserve"> Рисунок \* </w:instrText>
+      </w:r>
+      <w:r>
+        <w:instrText>ARABIC</w:instrText>
+      </w:r>
+      <w:r>
+        <w:rPr>
+          <w:lang w:val="ru-RU"/>
+        </w:rPr>
+        <w:instrText xml:space="preserve"> \</w:instrText>
+      </w:r>
+      <w:r>
+        <w:instrText>s</w:instrText>
+      </w:r>
+      <w:r>
+        <w:rPr>
+          <w:lang w:val="ru-RU"/>
+        </w:rPr>
+        <w:instrText xml:space="preserve"> 1 </w:instrText>
+      </w:r>
+      <w:r>
+        <w:fldChar w:fldCharType="separate"/>
+      </w:r>
+      <w:r>
+        <w:rPr>
+          <w:noProof/>
+          <w:lang w:val="ru-RU"/>
+        </w:rPr>
+        <w:t>2</w:t>
+      </w:r>
+      <w:r>
+        <w:fldChar w:fldCharType="end"/>
+      </w:r>
+      <w:r>
+        <w:rPr>
+          <w:lang w:val="ru-RU"/>
+        </w:rPr>
+        <w:t xml:space="preserve"> - Диаграмма последовательности создания задачи</w:t>
+      </w:r>
+    </w:p>
+    <w:p/>
+    <w:p>
+      <w:pPr>
+        <w:sectPr>
+          <w:pgSz w:w="16838" w:h="11906" w:orient="landscape"/>
+          <w:pgMar w:top="1701" w:right="1134" w:bottom="567" w:left="1134" w:header="709" w:footer="709" w:gutter="0"/>
+          <w:cols w:space="708"/>
+          <w:titlePg/>
+          <w:docGrid w:linePitch="381"/>
+        </w:sectPr>
+      </w:pPr>
+    </w:p>
+    <w:p>
+      <w:pPr>
+        <w:pStyle w:val="aff7"/>
+        <w:keepNext/>
+      </w:pPr>
+      <w:bookmarkStart w:id="15" w:name="_Toc502280378"/>
+      <w:r>
+        <w:rPr>
+          <w:noProof/>
+        </w:rPr>
+        <w:lastRenderedPageBreak/>
+        <w:drawing>
+          <wp:inline distT="0" distB="0" distL="0" distR="0" wp14:anchorId="1B3B5F9C" wp14:editId="4FCFA083">
+            <wp:extent cx="6120130" cy="3470275"/>
+            <wp:effectExtent l="0" t="0" r="0" b="0"/>
+            <wp:docPr id="12" name="Рисунок 12"/>
+            <wp:cNvGraphicFramePr>
+              <a:graphicFrameLocks xmlns:a="http://schemas.openxmlformats.org/drawingml/2006/main" noChangeAspect="1"/>
+            </wp:cNvGraphicFramePr>
+            <a:graphic xmlns:a="http://schemas.openxmlformats.org/drawingml/2006/main">
+              <a:graphicData uri="http://schemas.openxmlformats.org/drawingml/2006/picture">
+                <pic:pic xmlns:pic="http://schemas.openxmlformats.org/drawingml/2006/picture">
+                  <pic:nvPicPr>
+                    <pic:cNvPr id="1" name=""/>
+                    <pic:cNvPicPr/>
+                  </pic:nvPicPr>
+                  <pic:blipFill>
+                    <a:blip r:embed="rId12"/>
+                    <a:stretch>
+                      <a:fillRect/>
+                    </a:stretch>
+                  </pic:blipFill>
+                  <pic:spPr>
+                    <a:xfrm>
+                      <a:off x="0" y="0"/>
+                      <a:ext cx="6120130" cy="3470275"/>
+                    </a:xfrm>
+                    <a:prstGeom prst="rect">
+                      <a:avLst/>
+                    </a:prstGeom>
+                  </pic:spPr>
+                </pic:pic>
+              </a:graphicData>
+            </a:graphic>
+          </wp:inline>
+        </w:drawing>
+      </w:r>
+    </w:p>
+    <w:p>
+      <w:pPr>
+        <w:pStyle w:val="aff7"/>
+        <w:rPr>
+          <w:lang w:val="ru-RU"/>
+        </w:rPr>
+      </w:pPr>
+      <w:r>
+        <w:t xml:space="preserve">Рисунок </w:t>
+      </w:r>
+      <w:r>
+        <w:fldChar w:fldCharType="begin"/>
+      </w:r>
+      <w:r>
+        <w:instrText xml:space="preserve"> STYLEREF 1 \s </w:instrText>
+      </w:r>
+      <w:r>
+        <w:fldChar w:fldCharType="separate"/>
+      </w:r>
+      <w:r>
+        <w:rPr>
+          <w:noProof/>
+        </w:rPr>
+        <w:t>2</w:t>
+      </w:r>
+      <w:r>
+        <w:fldChar w:fldCharType="end"/>
+      </w:r>
+      <w:r>
+        <w:t>.</w:t>
+      </w:r>
+      <w:r>
+        <w:fldChar w:fldCharType="begin"/>
+      </w:r>
+      <w:r>
+        <w:instrText xml:space="preserve"> SEQ Рисунок \* ARABIC \s 1 </w:instrText>
+      </w:r>
+      <w:r>
+        <w:fldChar w:fldCharType="separate"/>
+      </w:r>
+      <w:r>
+        <w:rPr>
+          <w:noProof/>
+        </w:rPr>
+        <w:t>3</w:t>
+      </w:r>
+      <w:r>
+        <w:fldChar w:fldCharType="end"/>
+      </w:r>
+      <w:r>
+        <w:rPr>
+          <w:lang w:val="ru-RU"/>
+        </w:rPr>
+        <w:t xml:space="preserve"> – Диаграмма последовательности завершения задачи</w:t>
+      </w:r>
+    </w:p>
+    <w:p>
+      <w:pPr>
+        <w:pStyle w:val="2"/>
+      </w:pPr>
+      <w:r>
+        <w:lastRenderedPageBreak/>
+        <w:t>Диаграммы деятельности</w:t>
+      </w:r>
+      <w:bookmarkEnd w:id="15"/>
+    </w:p>
+    <w:p>
+      <w:pPr>
+        <w:pStyle w:val="aff7"/>
+      </w:pPr>
+      <w:r>
+        <w:rPr>
+          <w:noProof/>
+        </w:rPr>
+        <w:drawing>
+          <wp:inline distT="0" distB="0" distL="0" distR="0" wp14:anchorId="3234915E" wp14:editId="3208F3A4">
+            <wp:extent cx="5819775" cy="6173019"/>
+            <wp:effectExtent l="0" t="0" r="0" b="0"/>
+            <wp:docPr id="6" name="Рисунок 6"/>
+            <wp:cNvGraphicFramePr>
+              <a:graphicFrameLocks xmlns:a="http://schemas.openxmlformats.org/drawingml/2006/main" noChangeAspect="1"/>
+            </wp:cNvGraphicFramePr>
+            <a:graphic xmlns:a="http://schemas.openxmlformats.org/drawingml/2006/main">
+              <a:graphicData uri="http://schemas.openxmlformats.org/drawingml/2006/picture">
+                <pic:pic xmlns:pic="http://schemas.openxmlformats.org/drawingml/2006/picture">
+                  <pic:nvPicPr>
+                    <pic:cNvPr id="1" name=""/>
+                    <pic:cNvPicPr/>
+                  </pic:nvPicPr>
+                  <pic:blipFill>
+                    <a:blip r:embed="rId13"/>
+                    <a:stretch>
+                      <a:fillRect/>
+                    </a:stretch>
+                  </pic:blipFill>
+                  <pic:spPr>
+                    <a:xfrm>
+                      <a:off x="0" y="0"/>
+                      <a:ext cx="5821895" cy="6175268"/>
+                    </a:xfrm>
+                    <a:prstGeom prst="rect">
+                      <a:avLst/>
+                    </a:prstGeom>
+                  </pic:spPr>
+                </pic:pic>
+              </a:graphicData>
+            </a:graphic>
+          </wp:inline>
+        </w:drawing>
+      </w:r>
+    </w:p>
+    <w:p>
+      <w:pPr>
+        <w:pStyle w:val="aff7"/>
+        <w:rPr>
+          <w:lang w:val="ru-RU"/>
+        </w:rPr>
+      </w:pPr>
+      <w:r>
+        <w:rPr>
+          <w:lang w:val="ru-RU"/>
+        </w:rPr>
+        <w:t xml:space="preserve">Рисунок </w:t>
+      </w:r>
+      <w:r>
+        <w:rPr>
+          <w:lang w:val="ru-RU"/>
+        </w:rPr>
+        <w:fldChar w:fldCharType="begin"/>
+      </w:r>
+      <w:r>
+        <w:rPr>
+          <w:lang w:val="ru-RU"/>
+        </w:rPr>
+        <w:instrText xml:space="preserve"> STYLEREF 1 \s </w:instrText>
+      </w:r>
+      <w:r>
+        <w:rPr>
+          <w:lang w:val="ru-RU"/>
+        </w:rPr>
+        <w:fldChar w:fldCharType="separate"/>
+      </w:r>
+      <w:r>
+        <w:rPr>
+          <w:noProof/>
+          <w:lang w:val="ru-RU"/>
+        </w:rPr>
+        <w:t>2</w:t>
+      </w:r>
+      <w:r>
+        <w:rPr>
+          <w:lang w:val="ru-RU"/>
+        </w:rPr>
+        <w:fldChar w:fldCharType="end"/>
+      </w:r>
+      <w:r>
+        <w:rPr>
+          <w:lang w:val="ru-RU"/>
+        </w:rPr>
+        <w:t>.</w:t>
+      </w:r>
+      <w:r>
+        <w:rPr>
+          <w:lang w:val="ru-RU"/>
+        </w:rPr>
+        <w:fldChar w:fldCharType="begin"/>
+      </w:r>
+      <w:r>
+        <w:rPr>
+          <w:lang w:val="ru-RU"/>
+        </w:rPr>
+        <w:instrText xml:space="preserve"> SEQ Рисунок \* ARABIC \s 1 </w:instrText>
+      </w:r>
+      <w:r>
+        <w:rPr>
+          <w:lang w:val="ru-RU"/>
+        </w:rPr>
+        <w:fldChar w:fldCharType="separate"/>
+      </w:r>
+      <w:r>
+        <w:rPr>
+          <w:noProof/>
+          <w:lang w:val="ru-RU"/>
+        </w:rPr>
+        <w:t>4</w:t>
+      </w:r>
+      <w:r>
+        <w:rPr>
+          <w:lang w:val="ru-RU"/>
+        </w:rPr>
+        <w:fldChar w:fldCharType="end"/>
+      </w:r>
+      <w:r>
+        <w:rPr>
+          <w:lang w:val="ru-RU"/>
+        </w:rPr>
+        <w:t xml:space="preserve"> – Диаграмма деятельности для «Создания задачи»</w:t>
+      </w:r>
+    </w:p>
+    <w:p>
+      <w:pPr>
+        <w:pStyle w:val="2"/>
+      </w:pPr>
+      <w:bookmarkStart w:id="16" w:name="_Toc502280379"/>
+      <w:r>
+        <w:t>Конечные автоматы для динамических классов анализа</w:t>
+      </w:r>
+      <w:bookmarkEnd w:id="16"/>
+    </w:p>
+    <w:p>
+      <w:pPr>
+        <w:pStyle w:val="ac"/>
+        <w:jc w:val="center"/>
+      </w:pPr>
+      <w:r>
+        <w:rPr>
+          <w:highlight w:val="yellow"/>
+        </w:rPr>
+        <w:t>СДЕЛАТЬ КОНЕЧНЫЙ АВТОМАТ</w:t>
+      </w:r>
+    </w:p>
+    <w:p>
+      <w:pPr>
+        <w:pStyle w:val="2"/>
+      </w:pPr>
+      <w:r>
+        <w:t>Пакеты системы</w:t>
+      </w:r>
+    </w:p>
+    <w:p>
+      <w:pPr>
+        <w:pStyle w:val="2"/>
+        <w:numPr>
+          <w:ilvl w:val="0"/>
+          <w:numId w:val="0"/>
+        </w:numPr>
+        <w:jc w:val="left"/>
+      </w:pPr>
+    </w:p>
+    <w:p>
+      <w:pPr>
+        <w:pStyle w:val="2"/>
+        <w:numPr>
+          <w:ilvl w:val="0"/>
+          <w:numId w:val="0"/>
+        </w:numPr>
+        <w:jc w:val="left"/>
+      </w:pPr>
+      <w:r>
+        <w:t xml:space="preserve"> </w:t>
+      </w:r>
+      <w:r>
+        <w:br w:type="page"/>
+      </w:r>
+    </w:p>
+    <w:p>
+      <w:pPr>
+        <w:pStyle w:val="1"/>
+      </w:pPr>
+      <w:bookmarkStart w:id="17" w:name="_Toc502280380"/>
+      <w:r>
+        <w:lastRenderedPageBreak/>
+        <w:t>Проектирование</w:t>
+      </w:r>
+      <w:bookmarkEnd w:id="17"/>
+    </w:p>
+    <w:p>
+      <w:pPr>
+        <w:pStyle w:val="2"/>
+      </w:pPr>
+      <w:bookmarkStart w:id="18" w:name="_Toc502280381"/>
+      <w:r>
+        <w:t>Проектные классы</w:t>
+      </w:r>
+      <w:bookmarkEnd w:id="18"/>
+    </w:p>
+    <w:p/>
+    <w:p>
+      <w:pPr>
+        <w:pStyle w:val="2"/>
+      </w:pPr>
+      <w:bookmarkStart w:id="19" w:name="_Toc502280382"/>
+      <w:r>
+        <w:t>Диаграммы последовательностей для операций проектных классов</w:t>
+      </w:r>
+      <w:bookmarkEnd w:id="19"/>
+    </w:p>
+    <w:p>
+      <w:pPr>
+        <w:pStyle w:val="2"/>
+      </w:pPr>
+      <w:r>
+        <w:br w:type="page"/>
+      </w:r>
+    </w:p>
+    <w:p>
+      <w:pPr>
+        <w:pStyle w:val="1"/>
+      </w:pPr>
+      <w:bookmarkStart w:id="20" w:name="_Toc502280383"/>
+      <w:r>
+        <w:lastRenderedPageBreak/>
+        <w:t>Реализация</w:t>
+      </w:r>
+      <w:bookmarkEnd w:id="20"/>
+    </w:p>
+    <w:p>
+      <w:pPr>
+        <w:spacing w:after="160" w:line="259" w:lineRule="auto"/>
+        <w:rPr>
+          <w:rFonts w:eastAsiaTheme="majorEastAsia"/>
+          <w:b/>
+          <w:lang w:val="en-US"/>
+        </w:rPr>
+      </w:pPr>
+      <w:r>
+        <w:br w:type="page"/>
+      </w:r>
+    </w:p>
+    <w:p>
+      <w:pPr>
+        <w:pStyle w:val="1"/>
+      </w:pPr>
+      <w:bookmarkStart w:id="21" w:name="_Toc502280384"/>
+      <w:r>
+        <w:lastRenderedPageBreak/>
+        <w:t>Документация</w:t>
+      </w:r>
+      <w:bookmarkEnd w:id="21"/>
+      <w:r>
+        <w:t xml:space="preserve"> </w:t>
+      </w:r>
+      <w:r>
+        <w:br w:type="page"/>
+      </w:r>
     </w:p>
     <w:p>
       <w:pPr>
@@ -4164,16 +5639,58 @@
           <w:numId w:val="0"/>
         </w:numPr>
       </w:pPr>
-      <w:bookmarkStart w:id="14" w:name="_Toc484949850"/>
-      <w:bookmarkStart w:id="15" w:name="_Toc485045618"/>
-      <w:bookmarkStart w:id="16" w:name="_Toc500377491"/>
+      <w:bookmarkStart w:id="22" w:name="_Toc502280385"/>
+      <w:r>
+        <w:lastRenderedPageBreak/>
+        <w:t>Заключение</w:t>
+      </w:r>
+      <w:bookmarkEnd w:id="4"/>
+      <w:bookmarkEnd w:id="5"/>
+      <w:bookmarkEnd w:id="22"/>
+    </w:p>
+    <w:p>
+      <w:pPr>
+        <w:spacing w:after="160" w:line="259" w:lineRule="auto"/>
+        <w:rPr>
+          <w:color w:val="252525"/>
+          <w:sz w:val="24"/>
+          <w:shd w:val="clear" w:color="auto" w:fill="FFFFFF"/>
+        </w:rPr>
+      </w:pPr>
+      <w:r>
+        <w:br w:type="page"/>
+      </w:r>
+    </w:p>
+    <w:p>
+      <w:pPr>
+        <w:pStyle w:val="af8"/>
+        <w:sectPr>
+          <w:pgSz w:w="11906" w:h="16838"/>
+          <w:pgMar w:top="1134" w:right="567" w:bottom="1134" w:left="1701" w:header="709" w:footer="709" w:gutter="0"/>
+          <w:cols w:space="708"/>
+          <w:titlePg/>
+          <w:docGrid w:linePitch="381"/>
+        </w:sectPr>
+      </w:pPr>
+    </w:p>
+    <w:p>
+      <w:pPr>
+        <w:pStyle w:val="1"/>
+        <w:numPr>
+          <w:ilvl w:val="0"/>
+          <w:numId w:val="0"/>
+        </w:numPr>
+      </w:pPr>
+      <w:bookmarkStart w:id="23" w:name="_Toc484949850"/>
+      <w:bookmarkStart w:id="24" w:name="_Toc485045618"/>
+      <w:bookmarkStart w:id="25" w:name="_Toc502280386"/>
       <w:r>
         <w:lastRenderedPageBreak/>
         <w:t>Список использованных источников</w:t>
       </w:r>
-      <w:bookmarkEnd w:id="14"/>
-      <w:bookmarkEnd w:id="15"/>
-      <w:bookmarkEnd w:id="16"/>
+      <w:bookmarkEnd w:id="23"/>
+      <w:bookmarkEnd w:id="24"/>
+      <w:bookmarkEnd w:id="25"/>
     </w:p>
     <w:p>
       <w:pPr>
@@ -4187,12 +5704,12 @@
         </w:tabs>
         <w:ind w:left="0" w:firstLine="851"/>
       </w:pPr>
-      <w:bookmarkStart w:id="17" w:name="_Ref484543526"/>
-      <w:bookmarkStart w:id="18" w:name="_Ref484861293"/>
+      <w:bookmarkStart w:id="26" w:name="_Ref484543526"/>
+      <w:bookmarkStart w:id="27" w:name="_Ref484861293"/>
       <w:r>
         <w:t xml:space="preserve">Пат. </w:t>
       </w:r>
-      <w:hyperlink r:id="rId11" w:tgtFrame="_blank" w:tooltip="Ссылка на реестр (открывается в отдельном окне)" w:history="1">
+      <w:hyperlink r:id="rId14" w:tgtFrame="_blank" w:tooltip="Ссылка на реестр (открывается в отдельном окне)" w:history="1">
         <w:r>
           <w:t>2607948</w:t>
         </w:r>
@@ -4206,8 +5723,8 @@
       <w:r>
         <w:t>. – 17 с.</w:t>
       </w:r>
-      <w:bookmarkEnd w:id="17"/>
-      <w:bookmarkEnd w:id="18"/>
+      <w:bookmarkEnd w:id="26"/>
+      <w:bookmarkEnd w:id="27"/>
     </w:p>
     <w:p>
       <w:pPr>
@@ -4225,7 +5742,7 @@
           <w:lang w:eastAsia="ru-RU"/>
         </w:rPr>
       </w:pPr>
-      <w:bookmarkStart w:id="19" w:name="_Ref484801400"/>
+      <w:bookmarkStart w:id="28" w:name="_Ref484801400"/>
       <w:proofErr w:type="spellStart"/>
       <w:r>
         <w:t>Прата</w:t>
@@ -4234,7 +5751,7 @@
       <w:r>
         <w:t>, Стивен. - Язык программирования C++. Лекции и упражнения, 6-е изд.: Пер. с англ. — М.: ООО "И.Д. Вильяме", 2012. - 1248 с.</w:t>
       </w:r>
-      <w:bookmarkEnd w:id="19"/>
+      <w:bookmarkEnd w:id="28"/>
       <w:r>
         <w:rPr>
           <w:noProof/>
@@ -4279,25 +5796,6 @@
     <w:p/>
   </w:endnote>
 </w:endnotes>
-</file>
-
-<file path=word/footer1.xml><?xml version="1.0" encoding="utf-8"?>
-<w:ftr xmlns:wpc="http://schemas.microsoft.com/office/word/2010/wordprocessingCanvas" xmlns:cx="http://schemas.microsoft.com/office/drawing/2014/chartex" xmlns:cx1="http://schemas.microsoft.com/office/drawing/2015/9/8/chartex" xmlns:mc="http://schemas.openxmlformats.org/markup-compatibility/2006" xmlns:o="urn:schemas-microsoft-com:office:office" xmlns:r="http://schemas.openxmlformats.org/officeDocument/2006/relationships" xmlns:m="http://schemas.openxmlformats.org/officeDocument/2006/math" xmlns:v="urn:schemas-microsoft-com:vml" xmlns:wp14="http://schemas.microsoft.com/office/word/2010/wordprocessingDrawing" xmlns:wp="http://schemas.openxmlformats.org/drawingml/2006/wordprocessingDrawing" xmlns:w10="urn:schemas-microsoft-com:office:word" xmlns:w="http://schemas.openxmlformats.org/wordprocessingml/2006/main" xmlns:w14="http://schemas.microsoft.com/office/word/2010/wordml" xmlns:w15="http://schemas.microsoft.com/office/word/2012/wordml" xmlns:w16se="http://schemas.microsoft.com/office/word/2015/wordml/symex" xmlns:wpg="http://schemas.microsoft.com/office/word/2010/wordprocessingGroup" xmlns:wpi="http://schemas.microsoft.com/office/word/2010/wordprocessingInk" xmlns:wne="http://schemas.microsoft.com/office/word/2006/wordml" xmlns:wps="http://schemas.microsoft.com/office/word/2010/wordprocessingShape" mc:Ignorable="w14 w15 w16se wp14">
-  <w:p>
-    <w:pPr>
-      <w:pStyle w:val="aff7"/>
-      <w:rPr>
-        <w:lang w:val="ru-RU"/>
-      </w:rPr>
-    </w:pPr>
-    <w:r>
-      <w:rPr>
-        <w:lang w:val="ru-RU"/>
-      </w:rPr>
-      <w:t>Томск 2017</w:t>
-    </w:r>
-  </w:p>
-</w:ftr>
 </file>
 
 <file path=word/footnotes.xml><?xml version="1.0" encoding="utf-8"?>
@@ -4358,7 +5856,7 @@
           <w:rPr>
             <w:noProof/>
           </w:rPr>
-          <w:t>12</w:t>
+          <w:t>21</w:t>
         </w:r>
         <w:r>
           <w:fldChar w:fldCharType="end"/>
@@ -9506,7 +11004,7 @@
 </file>
 
 <file path=customXml/itemProps1.xml><?xml version="1.0" encoding="utf-8"?>
-<ds:datastoreItem xmlns:ds="http://schemas.openxmlformats.org/officeDocument/2006/customXml" ds:itemID="{DE035FB2-6164-40CD-AFB0-F8D501A7991B}">
+<ds:datastoreItem xmlns:ds="http://schemas.openxmlformats.org/officeDocument/2006/customXml" ds:itemID="{99BD7933-DF03-4DA4-B3C4-E26F95EABCFD}">
   <ds:schemaRefs>
     <ds:schemaRef ds:uri="http://schemas.openxmlformats.org/officeDocument/2006/bibliography"/>
   </ds:schemaRefs>

</xml_diff>